<commit_message>
modification de la STB
</commit_message>
<xml_diff>
--- a/Documents/STB.docx
+++ b/Documents/STB.docx
@@ -12346,28 +12346,26 @@
               </w:rPr>
               <w:t> </w:t>
             </w:r>
-            <w:proofErr w:type="gramStart"/>
-            <w:r>
-              <w:rPr>
-                <w:rFonts w:asciiTheme="minorHAnsi" w:hAnsiTheme="minorHAnsi"/>
-                <w:sz w:val="20"/>
-              </w:rPr>
-              <w:t>:  Algorithme</w:t>
-            </w:r>
-            <w:proofErr w:type="gramEnd"/>
-            <w:r>
-              <w:rPr>
-                <w:rFonts w:asciiTheme="minorHAnsi" w:hAnsiTheme="minorHAnsi"/>
-                <w:sz w:val="20"/>
-              </w:rPr>
-              <w:t xml:space="preserve"> d’Euclide Etendu</w:t>
-            </w:r>
-            <w:r>
-              <w:rPr>
-                <w:rFonts w:asciiTheme="minorHAnsi" w:hAnsiTheme="minorHAnsi"/>
-                <w:sz w:val="20"/>
-              </w:rPr>
-              <w:t>.</w:t>
+            <w:r>
+              <w:rPr>
+                <w:rFonts w:asciiTheme="minorHAnsi" w:hAnsiTheme="minorHAnsi"/>
+                <w:sz w:val="20"/>
+              </w:rPr>
+              <w:t>: Algorithme</w:t>
+            </w:r>
+            <w:r>
+              <w:rPr>
+                <w:rFonts w:asciiTheme="minorHAnsi" w:hAnsiTheme="minorHAnsi"/>
+                <w:sz w:val="20"/>
+              </w:rPr>
+              <w:t xml:space="preserve"> </w:t>
+            </w:r>
+            <w:r>
+              <w:rPr>
+                <w:rFonts w:asciiTheme="minorHAnsi" w:hAnsiTheme="minorHAnsi"/>
+                <w:sz w:val="20"/>
+              </w:rPr>
+              <w:t>de décalage binaire.</w:t>
             </w:r>
           </w:p>
           <w:p>
@@ -15640,20 +15638,13 @@
         <w:rPr>
           <w:rFonts w:asciiTheme="minorHAnsi" w:hAnsiTheme="minorHAnsi"/>
         </w:rPr>
-        <w:t>3</w:t>
-      </w:r>
-      <w:r>
-        <w:rPr>
-          <w:rFonts w:asciiTheme="minorHAnsi" w:hAnsiTheme="minorHAnsi"/>
-          <w:vertAlign w:val="superscript"/>
-        </w:rPr>
-        <w:t>ème</w:t>
+        <w:t xml:space="preserve">Fin </w:t>
       </w:r>
       <w:r>
         <w:rPr>
           <w:rFonts w:asciiTheme="minorHAnsi" w:hAnsiTheme="minorHAnsi"/>
         </w:rPr>
-        <w:t xml:space="preserve"> boucle de l’algorithme</w:t>
+        <w:t>de l’algorithme</w:t>
       </w:r>
       <w:r>
         <w:rPr>
@@ -16087,22 +16078,23 @@
                 <w:rFonts w:asciiTheme="minorHAnsi" w:hAnsiTheme="minorHAnsi"/>
                 <w:sz w:val="20"/>
               </w:rPr>
-              <w:t>de la 3</w:t>
-            </w:r>
-            <w:r>
-              <w:rPr>
-                <w:rFonts w:asciiTheme="minorHAnsi" w:hAnsiTheme="minorHAnsi"/>
-                <w:sz w:val="20"/>
-                <w:vertAlign w:val="superscript"/>
-              </w:rPr>
-              <w:t>ème</w:t>
-            </w:r>
-            <w:r>
-              <w:rPr>
-                <w:rFonts w:asciiTheme="minorHAnsi" w:hAnsiTheme="minorHAnsi"/>
-                <w:sz w:val="20"/>
-              </w:rPr>
-              <w:t xml:space="preserve"> boucle de l’algorithme avec création de la matrice et construction des nombres u et v permettant de trouver un diviseur premier de nb.</w:t>
+              <w:t xml:space="preserve">de la </w:t>
+            </w:r>
+            <w:r>
+              <w:rPr>
+                <w:rFonts w:asciiTheme="minorHAnsi" w:hAnsiTheme="minorHAnsi"/>
+                <w:sz w:val="20"/>
+              </w:rPr>
+              <w:t>fin</w:t>
+            </w:r>
+            <w:bookmarkStart w:id="0" w:name="_GoBack"/>
+            <w:bookmarkEnd w:id="0"/>
+            <w:r>
+              <w:rPr>
+                <w:rFonts w:asciiTheme="minorHAnsi" w:hAnsiTheme="minorHAnsi"/>
+                <w:sz w:val="20"/>
+              </w:rPr>
+              <w:t xml:space="preserve"> de l’algorithme avec création de la matrice et construction des nombres u et v permettant de trouver un diviseur premier de nb.</w:t>
             </w:r>
           </w:p>
           <w:p>
@@ -36740,8 +36732,6 @@
             </w:pPr>
           </w:p>
         </w:tc>
-        <w:bookmarkStart w:id="0" w:name="_GoBack"/>
-        <w:bookmarkEnd w:id="0"/>
       </w:tr>
       <w:tr>
         <w:trPr>
@@ -43462,7 +43452,7 @@
 </file>
 
 <file path=customXml/itemProps1.xml><?xml version="1.0" encoding="utf-8"?>
-<ds:datastoreItem xmlns:ds="http://schemas.openxmlformats.org/officeDocument/2006/customXml" ds:itemID="{FB51CE4A-0410-4BB9-956D-8CC05B3C1697}">
+<ds:datastoreItem xmlns:ds="http://schemas.openxmlformats.org/officeDocument/2006/customXml" ds:itemID="{2951BED7-A589-4A51-AE98-00A89FF2CF7A}">
   <ds:schemaRefs>
     <ds:schemaRef ds:uri="http://schemas.openxmlformats.org/officeDocument/2006/bibliography"/>
   </ds:schemaRefs>

</xml_diff>

<commit_message>
Mise à jour du num de version stb
</commit_message>
<xml_diff>
--- a/Documents/STB.docx
+++ b/Documents/STB.docx
@@ -1,6 +1,6 @@
 
 <file path=word/document.xml><?xml version="1.0" encoding="utf-8"?>
-<w:document xmlns:wpc="http://schemas.microsoft.com/office/word/2010/wordprocessingCanvas" xmlns:mc="http://schemas.openxmlformats.org/markup-compatibility/2006" xmlns:o="urn:schemas-microsoft-com:office:office" xmlns:r="http://schemas.openxmlformats.org/officeDocument/2006/relationships" xmlns:m="http://schemas.openxmlformats.org/officeDocument/2006/math" xmlns:v="urn:schemas-microsoft-com:vml" xmlns:wp14="http://schemas.microsoft.com/office/word/2010/wordprocessingDrawing" xmlns:wp="http://schemas.openxmlformats.org/drawingml/2006/wordprocessingDrawing" xmlns:w10="urn:schemas-microsoft-com:office:word" xmlns:w="http://schemas.openxmlformats.org/wordprocessingml/2006/main" xmlns:w14="http://schemas.microsoft.com/office/word/2010/wordml" xmlns:wpg="http://schemas.microsoft.com/office/word/2010/wordprocessingGroup" xmlns:wpi="http://schemas.microsoft.com/office/word/2010/wordprocessingInk" xmlns:wne="http://schemas.microsoft.com/office/word/2006/wordml" xmlns:wps="http://schemas.microsoft.com/office/word/2010/wordprocessingShape" mc:Ignorable="w14 wp14">
+<w:document xmlns:wpc="http://schemas.microsoft.com/office/word/2010/wordprocessingCanvas" xmlns:mc="http://schemas.openxmlformats.org/markup-compatibility/2006" xmlns:o="urn:schemas-microsoft-com:office:office" xmlns:r="http://schemas.openxmlformats.org/officeDocument/2006/relationships" xmlns:m="http://schemas.openxmlformats.org/officeDocument/2006/math" xmlns:v="urn:schemas-microsoft-com:vml" xmlns:wp14="http://schemas.microsoft.com/office/word/2010/wordprocessingDrawing" xmlns:wp="http://schemas.openxmlformats.org/drawingml/2006/wordprocessingDrawing" xmlns:w10="urn:schemas-microsoft-com:office:word" xmlns:w="http://schemas.openxmlformats.org/wordprocessingml/2006/main" xmlns:w14="http://schemas.microsoft.com/office/word/2010/wordml" xmlns:w15="http://schemas.microsoft.com/office/word/2012/wordml" xmlns:wpg="http://schemas.microsoft.com/office/word/2010/wordprocessingGroup" xmlns:wpi="http://schemas.microsoft.com/office/word/2010/wordprocessingInk" xmlns:wne="http://schemas.microsoft.com/office/word/2006/wordml" xmlns:wps="http://schemas.microsoft.com/office/word/2010/wordprocessingShape" mc:Ignorable="w14 w15 wp14">
   <w:body>
     <w:p/>
     <w:p/>
@@ -145,15 +145,7 @@
           <w:b/>
           <w:color w:val="FF0000"/>
         </w:rPr>
-        <w:t>0</w:t>
-      </w:r>
-      <w:r>
-        <w:rPr>
-          <w:rFonts w:asciiTheme="minorHAnsi" w:hAnsiTheme="minorHAnsi"/>
-          <w:b/>
-          <w:color w:val="FF0000"/>
-        </w:rPr>
-        <w:t>.6</w:t>
+        <w:t>1.0</w:t>
       </w:r>
     </w:p>
     <w:p>
@@ -222,7 +214,7 @@
           <w:b/>
           <w:color w:val="FF0000"/>
         </w:rPr>
-        <w:t>30</w:t>
+        <w:t>28</w:t>
       </w:r>
       <w:r>
         <w:rPr>
@@ -230,7 +222,7 @@
           <w:b/>
           <w:color w:val="FF0000"/>
         </w:rPr>
-        <w:t>.0</w:t>
+        <w:t>.</w:t>
       </w:r>
       <w:r>
         <w:rPr>
@@ -238,7 +230,7 @@
           <w:b/>
           <w:color w:val="FF0000"/>
         </w:rPr>
-        <w:t>3</w:t>
+        <w:t>05</w:t>
       </w:r>
       <w:r>
         <w:rPr>
@@ -310,18 +302,8 @@
           <w:b/>
           <w:color w:val="FF0000"/>
         </w:rPr>
-        <w:t xml:space="preserve">Delphine </w:t>
+        <w:t>Delphine Meyrieux</w:t>
       </w:r>
-      <w:proofErr w:type="spellStart"/>
-      <w:r>
-        <w:rPr>
-          <w:rFonts w:asciiTheme="minorHAnsi" w:hAnsiTheme="minorHAnsi"/>
-          <w:b/>
-          <w:color w:val="FF0000"/>
-        </w:rPr>
-        <w:t>Meyrieux</w:t>
-      </w:r>
-      <w:proofErr w:type="spellEnd"/>
     </w:p>
     <w:p>
       <w:pPr>
@@ -375,9 +357,9 @@
         <w:rPr>
           <w:rFonts w:asciiTheme="minorHAnsi" w:hAnsiTheme="minorHAnsi"/>
           <w:b/>
-          <w:color w:val="auto"/>
+          <w:color w:val="FF0000"/>
         </w:rPr>
-        <w:tab/>
+        <w:t>Julien</w:t>
       </w:r>
       <w:r>
         <w:rPr>
@@ -385,9 +367,8 @@
           <w:b/>
           <w:color w:val="FF0000"/>
         </w:rPr>
-        <w:t xml:space="preserve">Julien </w:t>
+        <w:t xml:space="preserve"> </w:t>
       </w:r>
-      <w:proofErr w:type="spellStart"/>
       <w:r>
         <w:rPr>
           <w:rFonts w:asciiTheme="minorHAnsi" w:hAnsiTheme="minorHAnsi"/>
@@ -396,7 +377,6 @@
         </w:rPr>
         <w:t>Szlamowicz</w:t>
       </w:r>
-      <w:proofErr w:type="spellEnd"/>
       <w:r>
         <w:rPr>
           <w:rFonts w:asciiTheme="minorHAnsi" w:hAnsiTheme="minorHAnsi"/>
@@ -411,25 +391,7 @@
           <w:b/>
           <w:color w:val="FF0000"/>
         </w:rPr>
-        <w:t xml:space="preserve">Tony </w:t>
-      </w:r>
-      <w:proofErr w:type="spellStart"/>
-      <w:r>
-        <w:rPr>
-          <w:rFonts w:asciiTheme="minorHAnsi" w:hAnsiTheme="minorHAnsi"/>
-          <w:b/>
-          <w:color w:val="FF0000"/>
-        </w:rPr>
-        <w:t>Coriolle</w:t>
-      </w:r>
-      <w:proofErr w:type="spellEnd"/>
-      <w:r>
-        <w:rPr>
-          <w:rFonts w:asciiTheme="minorHAnsi" w:hAnsiTheme="minorHAnsi"/>
-          <w:b/>
-          <w:color w:val="FF0000"/>
-        </w:rPr>
-        <w:t xml:space="preserve">, </w:t>
+        <w:t>Tony Coriolle</w:t>
       </w:r>
       <w:r>
         <w:rPr>
@@ -437,25 +399,7 @@
           <w:b/>
           <w:color w:val="FF0000"/>
         </w:rPr>
-        <w:t xml:space="preserve">Ibrahima </w:t>
-      </w:r>
-      <w:proofErr w:type="spellStart"/>
-      <w:r>
-        <w:rPr>
-          <w:rFonts w:asciiTheme="minorHAnsi" w:hAnsiTheme="minorHAnsi"/>
-          <w:b/>
-          <w:color w:val="FF0000"/>
-        </w:rPr>
-        <w:t>Sory</w:t>
-      </w:r>
-      <w:proofErr w:type="spellEnd"/>
-      <w:r>
-        <w:rPr>
-          <w:rFonts w:asciiTheme="minorHAnsi" w:hAnsiTheme="minorHAnsi"/>
-          <w:b/>
-          <w:color w:val="FF0000"/>
-        </w:rPr>
-        <w:t xml:space="preserve"> Barry, </w:t>
+        <w:t>,</w:t>
       </w:r>
       <w:r>
         <w:rPr>
@@ -463,15 +407,7 @@
           <w:b/>
           <w:color w:val="FF0000"/>
         </w:rPr>
-        <w:t xml:space="preserve">                     </w:t>
-      </w:r>
-      <w:r>
-        <w:rPr>
-          <w:rFonts w:asciiTheme="minorHAnsi" w:hAnsiTheme="minorHAnsi"/>
-          <w:b/>
-          <w:color w:val="FF0000"/>
-        </w:rPr>
-        <w:t xml:space="preserve">    </w:t>
+        <w:t xml:space="preserve"> </w:t>
       </w:r>
       <w:r>
         <w:rPr>
@@ -495,18 +431,8 @@
           <w:b/>
           <w:color w:val="FF0000"/>
         </w:rPr>
-        <w:t xml:space="preserve">Timothée </w:t>
+        <w:t>Timothée Guegan</w:t>
       </w:r>
-      <w:proofErr w:type="spellStart"/>
-      <w:r>
-        <w:rPr>
-          <w:rFonts w:asciiTheme="minorHAnsi" w:hAnsiTheme="minorHAnsi"/>
-          <w:b/>
-          <w:color w:val="FF0000"/>
-        </w:rPr>
-        <w:t>Guegan</w:t>
-      </w:r>
-      <w:proofErr w:type="spellEnd"/>
     </w:p>
     <w:p>
       <w:pPr>
@@ -1472,28 +1398,20 @@
                 <w:i w:val="0"/>
               </w:rPr>
             </w:pPr>
-          </w:p>
-        </w:tc>
-        <w:tc>
-          <w:tcPr>
-            <w:tcW w:w="1560" w:type="dxa"/>
-          </w:tcPr>
-          <w:p>
-            <w:pPr>
-              <w:pStyle w:val="Corpsdetexte"/>
-              <w:jc w:val="center"/>
+            <w:r>
               <w:rPr>
                 <w:rFonts w:asciiTheme="minorHAnsi" w:hAnsiTheme="minorHAnsi"/>
                 <w:b w:val="0"/>
                 <w:bCs/>
                 <w:i w:val="0"/>
               </w:rPr>
-            </w:pPr>
-          </w:p>
-        </w:tc>
-        <w:tc>
-          <w:tcPr>
-            <w:tcW w:w="8149" w:type="dxa"/>
+              <w:t>1.0</w:t>
+            </w:r>
+          </w:p>
+        </w:tc>
+        <w:tc>
+          <w:tcPr>
+            <w:tcW w:w="1560" w:type="dxa"/>
           </w:tcPr>
           <w:p>
             <w:pPr>
@@ -1506,6 +1424,43 @@
                 <w:i w:val="0"/>
               </w:rPr>
             </w:pPr>
+            <w:r>
+              <w:rPr>
+                <w:rFonts w:asciiTheme="minorHAnsi" w:hAnsiTheme="minorHAnsi"/>
+                <w:b w:val="0"/>
+                <w:bCs/>
+                <w:i w:val="0"/>
+              </w:rPr>
+              <w:t>28/05/2014</w:t>
+            </w:r>
+          </w:p>
+        </w:tc>
+        <w:tc>
+          <w:tcPr>
+            <w:tcW w:w="8149" w:type="dxa"/>
+          </w:tcPr>
+          <w:p>
+            <w:pPr>
+              <w:pStyle w:val="Corpsdetexte"/>
+              <w:jc w:val="center"/>
+              <w:rPr>
+                <w:rFonts w:asciiTheme="minorHAnsi" w:hAnsiTheme="minorHAnsi"/>
+                <w:b w:val="0"/>
+                <w:bCs/>
+                <w:i w:val="0"/>
+              </w:rPr>
+            </w:pPr>
+            <w:r>
+              <w:rPr>
+                <w:rFonts w:asciiTheme="minorHAnsi" w:hAnsiTheme="minorHAnsi"/>
+                <w:b w:val="0"/>
+                <w:bCs/>
+                <w:i w:val="0"/>
+              </w:rPr>
+              <w:t>Version finale</w:t>
+            </w:r>
+            <w:bookmarkStart w:id="0" w:name="_GoBack"/>
+            <w:bookmarkEnd w:id="0"/>
           </w:p>
         </w:tc>
       </w:tr>
@@ -2591,19 +2546,11 @@
           <w:rFonts w:asciiTheme="minorHAnsi" w:hAnsiTheme="minorHAnsi"/>
         </w:rPr>
       </w:pPr>
-      <w:proofErr w:type="spellStart"/>
       <w:r>
         <w:rPr>
           <w:rFonts w:asciiTheme="minorHAnsi" w:hAnsiTheme="minorHAnsi"/>
         </w:rPr>
-        <w:t>Miscellaneous</w:t>
-      </w:r>
-      <w:proofErr w:type="spellEnd"/>
-      <w:r>
-        <w:rPr>
-          <w:rFonts w:asciiTheme="minorHAnsi" w:hAnsiTheme="minorHAnsi"/>
-        </w:rPr>
-        <w:t xml:space="preserve"> (MC)</w:t>
+        <w:t>Miscellaneous (MC)</w:t>
       </w:r>
     </w:p>
     <w:p>
@@ -2637,21 +2584,7 @@
         <w:rPr>
           <w:rFonts w:asciiTheme="minorHAnsi" w:hAnsiTheme="minorHAnsi"/>
         </w:rPr>
-        <w:t>(</w:t>
-      </w:r>
-      <w:proofErr w:type="spellStart"/>
-      <w:r>
-        <w:rPr>
-          <w:rFonts w:asciiTheme="minorHAnsi" w:hAnsiTheme="minorHAnsi"/>
-        </w:rPr>
-        <w:t>backlog</w:t>
-      </w:r>
-      <w:proofErr w:type="spellEnd"/>
-      <w:r>
-        <w:rPr>
-          <w:rFonts w:asciiTheme="minorHAnsi" w:hAnsiTheme="minorHAnsi"/>
-        </w:rPr>
-        <w:t>).</w:t>
+        <w:t>(backlog).</w:t>
       </w:r>
     </w:p>
     <w:p>
@@ -2738,7 +2671,7 @@
     </w:p>
     <w:tbl>
       <w:tblPr>
-        <w:tblStyle w:val="GridTable1LightAccent5"/>
+        <w:tblStyle w:val="TableauGrille1Clair-Accentuation51"/>
         <w:tblW w:w="0" w:type="auto"/>
         <w:jc w:val="center"/>
         <w:tblLayout w:type="fixed"/>
@@ -4323,17 +4256,8 @@
                 <w:rFonts w:asciiTheme="minorHAnsi" w:hAnsiTheme="minorHAnsi"/>
                 <w:i/>
               </w:rPr>
-              <w:t>.</w:t>
-            </w:r>
-            <w:proofErr w:type="spellStart"/>
-            <w:r>
-              <w:rPr>
-                <w:rFonts w:asciiTheme="minorHAnsi" w:hAnsiTheme="minorHAnsi"/>
-                <w:i/>
-              </w:rPr>
-              <w:t>xml</w:t>
-            </w:r>
-            <w:proofErr w:type="spellEnd"/>
+              <w:t>.xml</w:t>
+            </w:r>
           </w:p>
         </w:tc>
         <w:tc>
@@ -5505,23 +5429,7 @@
           <w:rFonts w:asciiTheme="minorHAnsi" w:hAnsiTheme="minorHAnsi"/>
           <w:szCs w:val="24"/>
         </w:rPr>
-        <w:t xml:space="preserve"> en utilisant les premiers termes de la suite de </w:t>
-      </w:r>
-      <w:proofErr w:type="spellStart"/>
-      <w:r>
-        <w:rPr>
-          <w:rFonts w:asciiTheme="minorHAnsi" w:hAnsiTheme="minorHAnsi"/>
-          <w:szCs w:val="24"/>
-        </w:rPr>
-        <w:t>Fibonacci</w:t>
-      </w:r>
-      <w:proofErr w:type="spellEnd"/>
-      <w:r>
-        <w:rPr>
-          <w:rFonts w:asciiTheme="minorHAnsi" w:hAnsiTheme="minorHAnsi"/>
-          <w:szCs w:val="24"/>
-        </w:rPr>
-        <w:t xml:space="preserve"> pour qu’il n’y ait pas de valeurs trop similaires et ainsi pouvoir mettre en évidence les plus importants :</w:t>
+        <w:t xml:space="preserve"> en utilisant les premiers termes de la suite de Fibonacci pour qu’il n’y ait pas de valeurs trop similaires et ainsi pouvoir mettre en évidence les plus importants :</w:t>
       </w:r>
     </w:p>
     <w:p>
@@ -5756,7 +5664,6 @@
                 <w:szCs w:val="28"/>
               </w:rPr>
             </w:pPr>
-            <w:proofErr w:type="spellStart"/>
             <w:r>
               <w:rPr>
                 <w:rFonts w:asciiTheme="minorHAnsi" w:hAnsiTheme="minorHAnsi"/>
@@ -5766,7 +5673,6 @@
               </w:rPr>
               <w:t>CudaFactor</w:t>
             </w:r>
-            <w:proofErr w:type="spellEnd"/>
           </w:p>
         </w:tc>
         <w:tc>
@@ -6224,23 +6130,7 @@
                 <w:rFonts w:asciiTheme="minorHAnsi" w:hAnsiTheme="minorHAnsi"/>
                 <w:sz w:val="20"/>
               </w:rPr>
-              <w:t xml:space="preserve">k &lt;- </w:t>
-            </w:r>
-            <w:proofErr w:type="spellStart"/>
-            <w:r>
-              <w:rPr>
-                <w:rFonts w:asciiTheme="minorHAnsi" w:hAnsiTheme="minorHAnsi"/>
-                <w:sz w:val="20"/>
-              </w:rPr>
-              <w:t>card</w:t>
-            </w:r>
-            <w:proofErr w:type="spellEnd"/>
-            <w:r>
-              <w:rPr>
-                <w:rFonts w:asciiTheme="minorHAnsi" w:hAnsiTheme="minorHAnsi"/>
-                <w:sz w:val="20"/>
-              </w:rPr>
-              <w:t>(P)</w:t>
+              <w:t>k &lt;- card(P)</w:t>
             </w:r>
           </w:p>
           <w:p>
@@ -6267,21 +6157,12 @@
                 <w:sz w:val="20"/>
               </w:rPr>
             </w:pPr>
-            <w:proofErr w:type="spellStart"/>
-            <w:r>
-              <w:rPr>
-                <w:rFonts w:asciiTheme="minorHAnsi" w:hAnsiTheme="minorHAnsi"/>
-                <w:sz w:val="20"/>
-              </w:rPr>
-              <w:t>Div</w:t>
-            </w:r>
-            <w:proofErr w:type="spellEnd"/>
-            <w:r>
-              <w:rPr>
-                <w:rFonts w:asciiTheme="minorHAnsi" w:hAnsiTheme="minorHAnsi"/>
-                <w:sz w:val="20"/>
-              </w:rPr>
-              <w:t xml:space="preserve"> &lt;- ensemble vide</w:t>
+            <w:r>
+              <w:rPr>
+                <w:rFonts w:asciiTheme="minorHAnsi" w:hAnsiTheme="minorHAnsi"/>
+                <w:sz w:val="20"/>
+              </w:rPr>
+              <w:t>Div &lt;- ensemble vide</w:t>
             </w:r>
           </w:p>
           <w:p>
@@ -6540,23 +6421,7 @@
                 <w:rFonts w:asciiTheme="minorHAnsi" w:hAnsiTheme="minorHAnsi"/>
                 <w:sz w:val="20"/>
               </w:rPr>
-              <w:t xml:space="preserve"> x² </w:t>
-            </w:r>
-            <w:proofErr w:type="spellStart"/>
-            <w:r>
-              <w:rPr>
-                <w:rFonts w:asciiTheme="minorHAnsi" w:hAnsiTheme="minorHAnsi"/>
-                <w:sz w:val="20"/>
-              </w:rPr>
-              <w:t>mod</w:t>
-            </w:r>
-            <w:proofErr w:type="spellEnd"/>
-            <w:r>
-              <w:rPr>
-                <w:rFonts w:asciiTheme="minorHAnsi" w:hAnsiTheme="minorHAnsi"/>
-                <w:sz w:val="20"/>
-              </w:rPr>
-              <w:t xml:space="preserve"> N</w:t>
+              <w:t xml:space="preserve"> x² mod N</w:t>
             </w:r>
           </w:p>
           <w:p>
@@ -6615,17 +6480,8 @@
                 <w:rFonts w:asciiTheme="minorHAnsi" w:hAnsiTheme="minorHAnsi"/>
                 <w:sz w:val="20"/>
               </w:rPr>
-              <w:t xml:space="preserve"> et y pas dans </w:t>
-            </w:r>
-            <w:proofErr w:type="spellStart"/>
-            <w:r>
-              <w:rPr>
-                <w:rFonts w:asciiTheme="minorHAnsi" w:hAnsiTheme="minorHAnsi"/>
-                <w:sz w:val="20"/>
-              </w:rPr>
-              <w:t>Div</w:t>
-            </w:r>
-            <w:proofErr w:type="spellEnd"/>
+              <w:t xml:space="preserve"> et y pas dans Div</w:t>
+            </w:r>
             <w:r>
               <w:rPr>
                 <w:rFonts w:asciiTheme="minorHAnsi" w:hAnsiTheme="minorHAnsi"/>
@@ -6676,32 +6532,7 @@
                 <w:rFonts w:asciiTheme="minorHAnsi" w:hAnsiTheme="minorHAnsi"/>
                 <w:sz w:val="20"/>
               </w:rPr>
-              <w:t>Ajouter (</w:t>
-            </w:r>
-            <w:proofErr w:type="spellStart"/>
-            <w:r>
-              <w:rPr>
-                <w:rFonts w:asciiTheme="minorHAnsi" w:hAnsiTheme="minorHAnsi"/>
-                <w:sz w:val="20"/>
-              </w:rPr>
-              <w:t>x</w:t>
-            </w:r>
-            <w:proofErr w:type="gramStart"/>
-            <w:r>
-              <w:rPr>
-                <w:rFonts w:asciiTheme="minorHAnsi" w:hAnsiTheme="minorHAnsi"/>
-                <w:sz w:val="20"/>
-              </w:rPr>
-              <w:t>,y</w:t>
-            </w:r>
-            <w:proofErr w:type="spellEnd"/>
-            <w:proofErr w:type="gramEnd"/>
-            <w:r>
-              <w:rPr>
-                <w:rFonts w:asciiTheme="minorHAnsi" w:hAnsiTheme="minorHAnsi"/>
-                <w:sz w:val="20"/>
-              </w:rPr>
-              <w:t>) à R</w:t>
+              <w:t>Ajouter (x,y) à R</w:t>
             </w:r>
           </w:p>
           <w:p>
@@ -6745,23 +6576,7 @@
                 <w:rFonts w:asciiTheme="minorHAnsi" w:hAnsiTheme="minorHAnsi"/>
                 <w:sz w:val="20"/>
               </w:rPr>
-              <w:t xml:space="preserve"> </w:t>
-            </w:r>
-            <w:proofErr w:type="spellStart"/>
-            <w:r>
-              <w:rPr>
-                <w:rFonts w:asciiTheme="minorHAnsi" w:hAnsiTheme="minorHAnsi"/>
-                <w:sz w:val="20"/>
-              </w:rPr>
-              <w:t>card</w:t>
-            </w:r>
-            <w:proofErr w:type="spellEnd"/>
-            <w:r>
-              <w:rPr>
-                <w:rFonts w:asciiTheme="minorHAnsi" w:hAnsiTheme="minorHAnsi"/>
-                <w:sz w:val="20"/>
-              </w:rPr>
-              <w:t>(R)</w:t>
+              <w:t xml:space="preserve"> card(R)</w:t>
             </w:r>
           </w:p>
           <w:p>
@@ -6811,7 +6626,6 @@
               </w:rPr>
               <w:t xml:space="preserve">    </w:t>
             </w:r>
-            <w:proofErr w:type="spellStart"/>
             <w:r>
               <w:rPr>
                 <w:rFonts w:asciiTheme="minorHAnsi" w:hAnsiTheme="minorHAnsi"/>
@@ -6820,7 +6634,6 @@
               </w:rPr>
               <w:t>Finpour</w:t>
             </w:r>
-            <w:proofErr w:type="spellEnd"/>
           </w:p>
           <w:p>
             <w:pPr>
@@ -6915,7 +6728,6 @@
               </w:rPr>
               <w:t xml:space="preserve"> </w:t>
             </w:r>
-            <w:proofErr w:type="spellStart"/>
             <w:r>
               <w:rPr>
                 <w:rFonts w:asciiTheme="minorHAnsi" w:eastAsiaTheme="minorHAnsi" w:hAnsiTheme="minorHAnsi" w:cs="CMMI10"/>
@@ -6924,60 +6736,59 @@
                 <w:sz w:val="20"/>
                 <w:lang w:eastAsia="en-US"/>
               </w:rPr>
-              <w:t>m</w:t>
-            </w:r>
-            <w:proofErr w:type="spellEnd"/>
+              <w:t xml:space="preserve">m </w:t>
+            </w:r>
             <w:r>
               <w:rPr>
                 <w:rFonts w:asciiTheme="minorHAnsi" w:eastAsiaTheme="minorHAnsi" w:hAnsiTheme="minorHAnsi" w:cs="CMMI10"/>
                 <w:color w:val="auto"/>
                 <w:kern w:val="0"/>
                 <w:sz w:val="20"/>
+                <w:u w:val="single"/>
                 <w:lang w:eastAsia="en-US"/>
               </w:rPr>
-              <w:t xml:space="preserve"> </w:t>
-            </w:r>
+              <w:t>faire</w:t>
+            </w:r>
+          </w:p>
+          <w:p>
+            <w:pPr>
+              <w:jc w:val="both"/>
+              <w:rPr>
+                <w:rFonts w:asciiTheme="minorHAnsi" w:hAnsiTheme="minorHAnsi"/>
+                <w:sz w:val="20"/>
+                <w:lang w:val="en-US"/>
+              </w:rPr>
+            </w:pPr>
             <w:r>
               <w:rPr>
                 <w:rFonts w:asciiTheme="minorHAnsi" w:eastAsiaTheme="minorHAnsi" w:hAnsiTheme="minorHAnsi" w:cs="CMMI10"/>
                 <w:color w:val="auto"/>
                 <w:kern w:val="0"/>
                 <w:sz w:val="20"/>
-                <w:u w:val="single"/>
                 <w:lang w:eastAsia="en-US"/>
               </w:rPr>
-              <w:t>faire</w:t>
-            </w:r>
-          </w:p>
-          <w:p>
-            <w:pPr>
-              <w:jc w:val="both"/>
-              <w:rPr>
-                <w:rFonts w:asciiTheme="minorHAnsi" w:hAnsiTheme="minorHAnsi"/>
-                <w:sz w:val="20"/>
-                <w:lang w:val="en-US"/>
-              </w:rPr>
-            </w:pPr>
+              <w:t xml:space="preserve">         </w:t>
+            </w:r>
             <w:r>
               <w:rPr>
                 <w:rFonts w:asciiTheme="minorHAnsi" w:eastAsiaTheme="minorHAnsi" w:hAnsiTheme="minorHAnsi" w:cs="CMMI10"/>
                 <w:color w:val="auto"/>
                 <w:kern w:val="0"/>
                 <w:sz w:val="20"/>
-                <w:lang w:eastAsia="en-US"/>
-              </w:rPr>
-              <w:t xml:space="preserve">         </w:t>
-            </w:r>
-            <w:proofErr w:type="spellStart"/>
+                <w:lang w:val="en-US" w:eastAsia="en-US"/>
+              </w:rPr>
+              <w:t>v</w:t>
+            </w:r>
             <w:r>
               <w:rPr>
                 <w:rFonts w:asciiTheme="minorHAnsi" w:eastAsiaTheme="minorHAnsi" w:hAnsiTheme="minorHAnsi" w:cs="CMMI10"/>
                 <w:color w:val="auto"/>
                 <w:kern w:val="0"/>
                 <w:sz w:val="20"/>
+                <w:vertAlign w:val="subscript"/>
                 <w:lang w:val="en-US" w:eastAsia="en-US"/>
               </w:rPr>
-              <w:t>v</w:t>
+              <w:t>i,</w:t>
             </w:r>
             <w:r>
               <w:rPr>
@@ -6988,7 +6799,7 @@
                 <w:vertAlign w:val="subscript"/>
                 <w:lang w:val="en-US" w:eastAsia="en-US"/>
               </w:rPr>
-              <w:t>i,</w:t>
+              <w:t>p</w:t>
             </w:r>
             <w:r>
               <w:rPr>
@@ -6996,67 +6807,21 @@
                 <w:color w:val="auto"/>
                 <w:kern w:val="0"/>
                 <w:sz w:val="20"/>
-                <w:vertAlign w:val="subscript"/>
                 <w:lang w:val="en-US" w:eastAsia="en-US"/>
               </w:rPr>
-              <w:t>p</w:t>
-            </w:r>
-            <w:proofErr w:type="spellEnd"/>
+              <w:t xml:space="preserve"> tq y</w:t>
+            </w:r>
             <w:r>
               <w:rPr>
                 <w:rFonts w:asciiTheme="minorHAnsi" w:eastAsiaTheme="minorHAnsi" w:hAnsiTheme="minorHAnsi" w:cs="CMMI10"/>
                 <w:color w:val="auto"/>
                 <w:kern w:val="0"/>
                 <w:sz w:val="20"/>
-                <w:lang w:val="en-US" w:eastAsia="en-US"/>
-              </w:rPr>
-              <w:t xml:space="preserve"> </w:t>
-            </w:r>
-            <w:proofErr w:type="spellStart"/>
-            <w:r>
-              <w:rPr>
-                <w:rFonts w:asciiTheme="minorHAnsi" w:eastAsiaTheme="minorHAnsi" w:hAnsiTheme="minorHAnsi" w:cs="CMMI10"/>
-                <w:color w:val="auto"/>
-                <w:kern w:val="0"/>
-                <w:sz w:val="20"/>
-                <w:lang w:val="en-US" w:eastAsia="en-US"/>
-              </w:rPr>
-              <w:t>tq</w:t>
-            </w:r>
-            <w:proofErr w:type="spellEnd"/>
-            <w:r>
-              <w:rPr>
-                <w:rFonts w:asciiTheme="minorHAnsi" w:eastAsiaTheme="minorHAnsi" w:hAnsiTheme="minorHAnsi" w:cs="CMMI10"/>
-                <w:color w:val="auto"/>
-                <w:kern w:val="0"/>
-                <w:sz w:val="20"/>
-                <w:lang w:val="en-US" w:eastAsia="en-US"/>
-              </w:rPr>
-              <w:t xml:space="preserve"> </w:t>
-            </w:r>
-            <w:proofErr w:type="spellStart"/>
-            <w:r>
-              <w:rPr>
-                <w:rFonts w:asciiTheme="minorHAnsi" w:eastAsiaTheme="minorHAnsi" w:hAnsiTheme="minorHAnsi" w:cs="CMMI10"/>
-                <w:color w:val="auto"/>
-                <w:kern w:val="0"/>
-                <w:sz w:val="20"/>
-                <w:lang w:val="en-US" w:eastAsia="en-US"/>
-              </w:rPr>
-              <w:t>y</w:t>
-            </w:r>
-            <w:r>
-              <w:rPr>
-                <w:rFonts w:asciiTheme="minorHAnsi" w:eastAsiaTheme="minorHAnsi" w:hAnsiTheme="minorHAnsi" w:cs="CMMI10"/>
-                <w:color w:val="auto"/>
-                <w:kern w:val="0"/>
-                <w:sz w:val="20"/>
                 <w:vertAlign w:val="subscript"/>
                 <w:lang w:val="en-US" w:eastAsia="en-US"/>
               </w:rPr>
               <w:t>i</w:t>
             </w:r>
-            <w:proofErr w:type="spellEnd"/>
             <w:r>
               <w:rPr>
                 <w:rFonts w:asciiTheme="minorHAnsi" w:eastAsiaTheme="minorHAnsi" w:hAnsiTheme="minorHAnsi" w:cs="CMMI10"/>
@@ -7223,7 +6988,6 @@
               </w:rPr>
               <w:t xml:space="preserve">    </w:t>
             </w:r>
-            <w:proofErr w:type="spellStart"/>
             <w:r>
               <w:rPr>
                 <w:rFonts w:asciiTheme="minorHAnsi" w:hAnsiTheme="minorHAnsi"/>
@@ -7232,7 +6996,6 @@
               </w:rPr>
               <w:t>finpour</w:t>
             </w:r>
-            <w:proofErr w:type="spellEnd"/>
           </w:p>
           <w:p>
             <w:pPr>
@@ -7240,7 +7003,6 @@
               <w:rPr>
                 <w:rFonts w:asciiTheme="minorHAnsi" w:hAnsiTheme="minorHAnsi"/>
                 <w:sz w:val="20"/>
-                <w:lang w:val="en-US"/>
               </w:rPr>
             </w:pPr>
             <w:r>
@@ -7254,7 +7016,6 @@
               <w:rPr>
                 <w:rFonts w:asciiTheme="minorHAnsi" w:hAnsiTheme="minorHAnsi"/>
                 <w:sz w:val="20"/>
-                <w:lang w:val="en-US"/>
               </w:rPr>
               <w:t xml:space="preserve">M </w:t>
             </w:r>
@@ -7262,7 +7023,6 @@
               <w:rPr>
                 <w:rFonts w:ascii="Calibri" w:hAnsi="Calibri"/>
                 <w:sz w:val="20"/>
-                <w:lang w:val="en-US"/>
               </w:rPr>
               <w:t>←</w:t>
             </w:r>
@@ -7270,62 +7030,29 @@
               <w:rPr>
                 <w:rFonts w:asciiTheme="minorHAnsi" w:hAnsiTheme="minorHAnsi"/>
                 <w:sz w:val="20"/>
-                <w:lang w:val="en-US"/>
-              </w:rPr>
-              <w:t xml:space="preserve"> </w:t>
-            </w:r>
-            <w:proofErr w:type="spellStart"/>
-            <w:r>
-              <w:rPr>
-                <w:rFonts w:asciiTheme="minorHAnsi" w:hAnsiTheme="minorHAnsi"/>
-                <w:sz w:val="20"/>
-                <w:lang w:val="en-US"/>
-              </w:rPr>
-              <w:t>matrice</w:t>
-            </w:r>
-            <w:proofErr w:type="spellEnd"/>
-            <w:r>
-              <w:rPr>
-                <w:rFonts w:asciiTheme="minorHAnsi" w:hAnsiTheme="minorHAnsi"/>
-                <w:sz w:val="20"/>
-                <w:lang w:val="en-US"/>
-              </w:rPr>
-              <w:t xml:space="preserve"> (</w:t>
-            </w:r>
-            <w:proofErr w:type="spellStart"/>
-            <w:r>
-              <w:rPr>
-                <w:rFonts w:asciiTheme="minorHAnsi" w:hAnsiTheme="minorHAnsi"/>
-                <w:sz w:val="20"/>
-                <w:lang w:val="en-US"/>
-              </w:rPr>
-              <w:t>v</w:t>
+              </w:rPr>
+              <w:t xml:space="preserve"> matrice (v</w:t>
             </w:r>
             <w:r>
               <w:rPr>
                 <w:rFonts w:asciiTheme="minorHAnsi" w:hAnsiTheme="minorHAnsi"/>
                 <w:sz w:val="20"/>
                 <w:vertAlign w:val="subscript"/>
-                <w:lang w:val="en-US"/>
               </w:rPr>
               <w:t>i,p</w:t>
             </w:r>
-            <w:proofErr w:type="spellEnd"/>
-            <w:r>
-              <w:rPr>
-                <w:rFonts w:asciiTheme="minorHAnsi" w:hAnsiTheme="minorHAnsi"/>
-                <w:sz w:val="20"/>
-                <w:lang w:val="en-US"/>
+            <w:r>
+              <w:rPr>
+                <w:rFonts w:asciiTheme="minorHAnsi" w:hAnsiTheme="minorHAnsi"/>
+                <w:sz w:val="20"/>
               </w:rPr>
               <w:t xml:space="preserve"> mod 2)</w:t>
             </w:r>
-            <w:proofErr w:type="spellStart"/>
             <w:r>
               <w:rPr>
                 <w:rFonts w:asciiTheme="minorHAnsi" w:hAnsiTheme="minorHAnsi"/>
                 <w:sz w:val="20"/>
                 <w:vertAlign w:val="subscript"/>
-                <w:lang w:val="en-US"/>
               </w:rPr>
               <w:t>p</w:t>
             </w:r>
@@ -7334,7 +7061,6 @@
                 <w:rFonts w:ascii="Cambria Math" w:hAnsi="Cambria Math"/>
                 <w:sz w:val="20"/>
                 <w:vertAlign w:val="subscript"/>
-                <w:lang w:val="en-US"/>
               </w:rPr>
               <w:t>∊</w:t>
             </w:r>
@@ -7343,35 +7069,22 @@
                 <w:rFonts w:asciiTheme="minorHAnsi" w:hAnsiTheme="minorHAnsi"/>
                 <w:sz w:val="20"/>
                 <w:vertAlign w:val="subscript"/>
-                <w:lang w:val="en-US"/>
-              </w:rPr>
-              <w:t>P</w:t>
-            </w:r>
-            <w:proofErr w:type="spellEnd"/>
-            <w:r>
-              <w:rPr>
-                <w:rFonts w:asciiTheme="minorHAnsi" w:hAnsiTheme="minorHAnsi"/>
+              </w:rPr>
+              <w:t xml:space="preserve">P, 1≤ I </w:t>
+            </w:r>
+            <w:r>
+              <w:rPr>
+                <w:rFonts w:ascii="Calibri" w:hAnsi="Calibri"/>
                 <w:sz w:val="20"/>
                 <w:vertAlign w:val="subscript"/>
-                <w:lang w:val="en-US"/>
-              </w:rPr>
-              <w:t xml:space="preserve">, 1≤ I </w:t>
-            </w:r>
-            <w:r>
-              <w:rPr>
-                <w:rFonts w:ascii="Calibri" w:hAnsi="Calibri"/>
+              </w:rPr>
+              <w:t>≤</w:t>
+            </w:r>
+            <w:r>
+              <w:rPr>
+                <w:rFonts w:asciiTheme="minorHAnsi" w:hAnsiTheme="minorHAnsi"/>
                 <w:sz w:val="20"/>
                 <w:vertAlign w:val="subscript"/>
-                <w:lang w:val="en-US"/>
-              </w:rPr>
-              <w:t>≤</w:t>
-            </w:r>
-            <w:r>
-              <w:rPr>
-                <w:rFonts w:asciiTheme="minorHAnsi" w:hAnsiTheme="minorHAnsi"/>
-                <w:sz w:val="20"/>
-                <w:vertAlign w:val="subscript"/>
-                <w:lang w:val="en-US"/>
               </w:rPr>
               <w:t>m</w:t>
             </w:r>
@@ -7388,7 +7101,6 @@
               <w:rPr>
                 <w:rFonts w:asciiTheme="minorHAnsi" w:hAnsiTheme="minorHAnsi"/>
                 <w:sz w:val="20"/>
-                <w:lang w:val="en-US"/>
               </w:rPr>
               <w:t xml:space="preserve">    </w:t>
             </w:r>
@@ -7794,31 +7506,13 @@
               </w:rPr>
               <w:t xml:space="preserve">si </w:t>
             </w:r>
-            <w:proofErr w:type="gramStart"/>
-            <w:r>
-              <w:rPr>
-                <w:rFonts w:asciiTheme="minorHAnsi" w:hAnsiTheme="minorHAnsi"/>
-                <w:sz w:val="20"/>
-              </w:rPr>
-              <w:t>pgcd(</w:t>
-            </w:r>
-            <w:proofErr w:type="gramEnd"/>
-            <w:r>
-              <w:rPr>
-                <w:rFonts w:asciiTheme="minorHAnsi" w:hAnsiTheme="minorHAnsi"/>
-                <w:sz w:val="20"/>
-              </w:rPr>
-              <w:t>u-</w:t>
-            </w:r>
-            <w:proofErr w:type="spellStart"/>
-            <w:r>
-              <w:rPr>
-                <w:rFonts w:asciiTheme="minorHAnsi" w:hAnsiTheme="minorHAnsi"/>
-                <w:sz w:val="20"/>
-              </w:rPr>
-              <w:t>v,N</w:t>
-            </w:r>
-            <w:proofErr w:type="spellEnd"/>
+            <w:r>
+              <w:rPr>
+                <w:rFonts w:asciiTheme="minorHAnsi" w:hAnsiTheme="minorHAnsi"/>
+                <w:sz w:val="20"/>
+              </w:rPr>
+              <w:t>pgcd(u-v,N</w:t>
+            </w:r>
             <w:r>
               <w:rPr>
                 <w:rFonts w:asciiTheme="minorHAnsi" w:hAnsiTheme="minorHAnsi"/>
@@ -7855,17 +7549,8 @@
                 <w:rFonts w:asciiTheme="minorHAnsi" w:hAnsiTheme="minorHAnsi"/>
                 <w:sz w:val="20"/>
               </w:rPr>
-              <w:t xml:space="preserve">         Ajouter u-v à </w:t>
-            </w:r>
-            <w:proofErr w:type="spellStart"/>
-            <w:r>
-              <w:rPr>
-                <w:rFonts w:asciiTheme="minorHAnsi" w:hAnsiTheme="minorHAnsi"/>
-                <w:sz w:val="20"/>
-              </w:rPr>
-              <w:t>Div</w:t>
-            </w:r>
-            <w:proofErr w:type="spellEnd"/>
+              <w:t xml:space="preserve">         Ajouter u-v à Div</w:t>
+            </w:r>
           </w:p>
           <w:p>
             <w:pPr>
@@ -7895,32 +7580,7 @@
                 <w:rFonts w:asciiTheme="minorHAnsi" w:hAnsiTheme="minorHAnsi"/>
                 <w:sz w:val="20"/>
               </w:rPr>
-              <w:t xml:space="preserve"> </w:t>
-            </w:r>
-            <w:proofErr w:type="gramStart"/>
-            <w:r>
-              <w:rPr>
-                <w:rFonts w:asciiTheme="minorHAnsi" w:hAnsiTheme="minorHAnsi"/>
-                <w:sz w:val="20"/>
-              </w:rPr>
-              <w:t>pgcd(</w:t>
-            </w:r>
-            <w:proofErr w:type="spellStart"/>
-            <w:proofErr w:type="gramEnd"/>
-            <w:r>
-              <w:rPr>
-                <w:rFonts w:asciiTheme="minorHAnsi" w:hAnsiTheme="minorHAnsi"/>
-                <w:sz w:val="20"/>
-              </w:rPr>
-              <w:t>u+v,N</w:t>
-            </w:r>
-            <w:proofErr w:type="spellEnd"/>
-            <w:r>
-              <w:rPr>
-                <w:rFonts w:asciiTheme="minorHAnsi" w:hAnsiTheme="minorHAnsi"/>
-                <w:sz w:val="20"/>
-              </w:rPr>
-              <w:t>)</w:t>
+              <w:t xml:space="preserve"> pgcd(u+v,N)</w:t>
             </w:r>
             <w:r>
               <w:rPr>
@@ -7951,33 +7611,8 @@
                 <w:rFonts w:asciiTheme="minorHAnsi" w:hAnsiTheme="minorHAnsi"/>
                 <w:sz w:val="20"/>
               </w:rPr>
-              <w:t xml:space="preserve">         Ajouter </w:t>
-            </w:r>
-            <w:proofErr w:type="spellStart"/>
-            <w:r>
-              <w:rPr>
-                <w:rFonts w:asciiTheme="minorHAnsi" w:hAnsiTheme="minorHAnsi"/>
-                <w:sz w:val="20"/>
-              </w:rPr>
-              <w:t>u+v</w:t>
-            </w:r>
-            <w:proofErr w:type="spellEnd"/>
-            <w:r>
-              <w:rPr>
-                <w:rFonts w:asciiTheme="minorHAnsi" w:hAnsiTheme="minorHAnsi"/>
-                <w:sz w:val="20"/>
-              </w:rPr>
-              <w:t xml:space="preserve"> à </w:t>
-            </w:r>
-            <w:proofErr w:type="spellStart"/>
-            <w:r>
-              <w:rPr>
-                <w:rFonts w:asciiTheme="minorHAnsi" w:hAnsiTheme="minorHAnsi"/>
-                <w:sz w:val="20"/>
-              </w:rPr>
-              <w:t>Div</w:t>
-            </w:r>
-            <w:proofErr w:type="spellEnd"/>
+              <w:t xml:space="preserve">         Ajouter u+v à Div</w:t>
+            </w:r>
           </w:p>
           <w:p>
             <w:pPr>
@@ -8036,7 +7671,6 @@
               </w:rPr>
               <w:t xml:space="preserve">     </w:t>
             </w:r>
-            <w:proofErr w:type="spellStart"/>
             <w:r>
               <w:rPr>
                 <w:rFonts w:asciiTheme="minorHAnsi" w:hAnsiTheme="minorHAnsi"/>
@@ -8045,7 +7679,6 @@
               </w:rPr>
               <w:t>finsi</w:t>
             </w:r>
-            <w:proofErr w:type="spellEnd"/>
           </w:p>
           <w:p>
             <w:pPr>
@@ -8056,7 +7689,6 @@
                 <w:u w:val="single"/>
               </w:rPr>
             </w:pPr>
-            <w:proofErr w:type="spellStart"/>
             <w:r>
               <w:rPr>
                 <w:rFonts w:asciiTheme="minorHAnsi" w:hAnsiTheme="minorHAnsi"/>
@@ -8065,7 +7697,6 @@
               </w:rPr>
               <w:t>Fintantque</w:t>
             </w:r>
-            <w:proofErr w:type="spellEnd"/>
           </w:p>
           <w:p>
             <w:pPr>
@@ -8080,17 +7711,8 @@
                 <w:rFonts w:asciiTheme="minorHAnsi" w:hAnsiTheme="minorHAnsi"/>
                 <w:sz w:val="20"/>
               </w:rPr>
-              <w:t xml:space="preserve">Retourner </w:t>
-            </w:r>
-            <w:proofErr w:type="spellStart"/>
-            <w:r>
-              <w:rPr>
-                <w:rFonts w:asciiTheme="minorHAnsi" w:hAnsiTheme="minorHAnsi"/>
-                <w:sz w:val="20"/>
-              </w:rPr>
-              <w:t>DIv</w:t>
-            </w:r>
-            <w:proofErr w:type="spellEnd"/>
+              <w:t>Retourner DIv</w:t>
+            </w:r>
           </w:p>
           <w:p>
             <w:pPr>
@@ -8629,23 +8251,7 @@
                 <w:rFonts w:asciiTheme="minorHAnsi" w:hAnsiTheme="minorHAnsi"/>
                 <w:sz w:val="20"/>
               </w:rPr>
-              <w:t xml:space="preserve">Temps d’exécution optimisé au maximum : </w:t>
-            </w:r>
-            <w:proofErr w:type="gramStart"/>
-            <w:r>
-              <w:rPr>
-                <w:rFonts w:asciiTheme="minorHAnsi" w:hAnsiTheme="minorHAnsi"/>
-                <w:sz w:val="20"/>
-              </w:rPr>
-              <w:t>O(</w:t>
-            </w:r>
-            <w:proofErr w:type="gramEnd"/>
-            <w:r>
-              <w:rPr>
-                <w:rFonts w:asciiTheme="minorHAnsi" w:hAnsiTheme="minorHAnsi"/>
-                <w:sz w:val="20"/>
-              </w:rPr>
-              <w:t>L</w:t>
+              <w:t>Temps d’exécution optimisé au maximum : O(L</w:t>
             </w:r>
             <w:r>
               <w:rPr>
@@ -8943,7 +8549,6 @@
                 <w:szCs w:val="28"/>
               </w:rPr>
             </w:pPr>
-            <w:proofErr w:type="spellStart"/>
             <w:r>
               <w:rPr>
                 <w:rFonts w:asciiTheme="minorHAnsi" w:hAnsiTheme="minorHAnsi"/>
@@ -8953,7 +8558,6 @@
               </w:rPr>
               <w:t>CudaFactor</w:t>
             </w:r>
-            <w:proofErr w:type="spellEnd"/>
           </w:p>
         </w:tc>
         <w:tc>
@@ -10083,7 +9687,6 @@
                 <w:szCs w:val="28"/>
               </w:rPr>
             </w:pPr>
-            <w:proofErr w:type="spellStart"/>
             <w:r>
               <w:rPr>
                 <w:rFonts w:asciiTheme="minorHAnsi" w:hAnsiTheme="minorHAnsi"/>
@@ -10093,7 +9696,6 @@
               </w:rPr>
               <w:t>CudaFactor</w:t>
             </w:r>
-            <w:proofErr w:type="spellEnd"/>
           </w:p>
         </w:tc>
         <w:tc>
@@ -10602,23 +10204,7 @@
                 <w:rFonts w:asciiTheme="minorHAnsi" w:hAnsiTheme="minorHAnsi"/>
                 <w:sz w:val="20"/>
               </w:rPr>
-              <w:t xml:space="preserve">, </w:t>
-            </w:r>
-            <w:proofErr w:type="gramStart"/>
-            <w:r>
-              <w:rPr>
-                <w:rFonts w:asciiTheme="minorHAnsi" w:hAnsiTheme="minorHAnsi"/>
-                <w:sz w:val="20"/>
-              </w:rPr>
-              <w:t>… ,</w:t>
-            </w:r>
-            <w:proofErr w:type="gramEnd"/>
-            <w:r>
-              <w:rPr>
-                <w:rFonts w:asciiTheme="minorHAnsi" w:hAnsiTheme="minorHAnsi"/>
-                <w:sz w:val="20"/>
-              </w:rPr>
-              <w:t xml:space="preserve"> p</w:t>
+              <w:t>, … , p</w:t>
             </w:r>
             <w:r>
               <w:rPr>
@@ -10820,55 +10406,7 @@
                 <w:rFonts w:asciiTheme="minorHAnsi" w:hAnsiTheme="minorHAnsi"/>
                 <w:sz w:val="20"/>
               </w:rPr>
-              <w:t xml:space="preserve">     (b) Faire R ←  </w:t>
-            </w:r>
-            <w:proofErr w:type="spellStart"/>
-            <w:r>
-              <w:rPr>
-                <w:rFonts w:asciiTheme="minorHAnsi" w:hAnsiTheme="minorHAnsi"/>
-                <w:sz w:val="20"/>
-              </w:rPr>
-              <w:t>racines_de</w:t>
-            </w:r>
-            <w:proofErr w:type="spellEnd"/>
-            <w:r>
-              <w:rPr>
-                <w:rFonts w:asciiTheme="minorHAnsi" w:hAnsiTheme="minorHAnsi"/>
-                <w:sz w:val="20"/>
-              </w:rPr>
-              <w:t xml:space="preserve">_ </w:t>
-            </w:r>
-            <w:proofErr w:type="gramStart"/>
-            <w:r>
-              <w:rPr>
-                <w:rFonts w:asciiTheme="minorHAnsi" w:hAnsiTheme="minorHAnsi"/>
-                <w:sz w:val="20"/>
-              </w:rPr>
-              <w:t>f(</w:t>
-            </w:r>
-            <w:proofErr w:type="gramEnd"/>
-            <w:r>
-              <w:rPr>
-                <w:rFonts w:asciiTheme="minorHAnsi" w:hAnsiTheme="minorHAnsi"/>
-                <w:sz w:val="20"/>
-              </w:rPr>
-              <w:t xml:space="preserve">N, </w:t>
-            </w:r>
-            <w:proofErr w:type="spellStart"/>
-            <w:r>
-              <w:rPr>
-                <w:rFonts w:asciiTheme="minorHAnsi" w:hAnsiTheme="minorHAnsi"/>
-                <w:sz w:val="20"/>
-              </w:rPr>
-              <w:t>pe</w:t>
-            </w:r>
-            <w:proofErr w:type="spellEnd"/>
-            <w:r>
-              <w:rPr>
-                <w:rFonts w:asciiTheme="minorHAnsi" w:hAnsiTheme="minorHAnsi"/>
-                <w:sz w:val="20"/>
-              </w:rPr>
-              <w:t>)</w:t>
+              <w:t xml:space="preserve">     (b) Faire R ←  racines_de_ f(N, pe)</w:t>
             </w:r>
           </w:p>
           <w:p>
@@ -10970,15 +10508,7 @@
                 <w:rFonts w:asciiTheme="minorHAnsi" w:hAnsiTheme="minorHAnsi"/>
                 <w:sz w:val="20"/>
               </w:rPr>
-              <w:t xml:space="preserve">x ←  x + </w:t>
-            </w:r>
-            <w:proofErr w:type="spellStart"/>
-            <w:r>
-              <w:rPr>
-                <w:rFonts w:asciiTheme="minorHAnsi" w:hAnsiTheme="minorHAnsi"/>
-                <w:sz w:val="20"/>
-              </w:rPr>
-              <w:t>p</w:t>
+              <w:t>x ←  x + p</w:t>
             </w:r>
             <w:r>
               <w:rPr>
@@ -10988,7 +10518,6 @@
               </w:rPr>
               <w:t>e</w:t>
             </w:r>
-            <w:proofErr w:type="spellEnd"/>
           </w:p>
           <w:p>
             <w:pPr>
@@ -11019,23 +10548,7 @@
                 <w:rFonts w:asciiTheme="minorHAnsi" w:hAnsiTheme="minorHAnsi"/>
                 <w:sz w:val="20"/>
               </w:rPr>
-              <w:t xml:space="preserve">(3) Renvoyer (x, f(x)) pour tous les x = 0, </w:t>
-            </w:r>
-            <w:proofErr w:type="gramStart"/>
-            <w:r>
-              <w:rPr>
-                <w:rFonts w:asciiTheme="minorHAnsi" w:hAnsiTheme="minorHAnsi"/>
-                <w:sz w:val="20"/>
-              </w:rPr>
-              <w:t>… ,</w:t>
-            </w:r>
-            <w:proofErr w:type="gramEnd"/>
-            <w:r>
-              <w:rPr>
-                <w:rFonts w:asciiTheme="minorHAnsi" w:hAnsiTheme="minorHAnsi"/>
-                <w:sz w:val="20"/>
-              </w:rPr>
-              <w:t xml:space="preserve"> T tels que v[x] = f(x)</w:t>
+              <w:t>(3) Renvoyer (x, f(x)) pour tous les x = 0, … , T tels que v[x] = f(x)</w:t>
             </w:r>
           </w:p>
           <w:p>
@@ -11603,15 +11116,7 @@
                 <w:rFonts w:asciiTheme="minorHAnsi" w:hAnsiTheme="minorHAnsi"/>
                 <w:sz w:val="20"/>
               </w:rPr>
-              <w:t xml:space="preserve"> </w:t>
-            </w:r>
-            <w:proofErr w:type="gramStart"/>
-            <w:r>
-              <w:rPr>
-                <w:rFonts w:asciiTheme="minorHAnsi" w:hAnsiTheme="minorHAnsi"/>
-                <w:sz w:val="20"/>
-              </w:rPr>
-              <w:t>L</w:t>
+              <w:t xml:space="preserve"> L</w:t>
             </w:r>
             <w:r>
               <w:rPr>
@@ -11626,15 +11131,7 @@
                 <w:rFonts w:asciiTheme="minorHAnsi" w:hAnsiTheme="minorHAnsi"/>
                 <w:sz w:val="20"/>
               </w:rPr>
-              <w:t>(</w:t>
-            </w:r>
-            <w:proofErr w:type="gramEnd"/>
-            <w:r>
-              <w:rPr>
-                <w:rFonts w:asciiTheme="minorHAnsi" w:hAnsiTheme="minorHAnsi"/>
-                <w:sz w:val="20"/>
-              </w:rPr>
-              <w:t>1/2,1)</w:t>
+              <w:t>(1/2,1)</w:t>
             </w:r>
             <w:r>
               <w:rPr>
@@ -11952,7 +11449,6 @@
                 <w:szCs w:val="28"/>
               </w:rPr>
             </w:pPr>
-            <w:proofErr w:type="spellStart"/>
             <w:r>
               <w:rPr>
                 <w:rFonts w:asciiTheme="minorHAnsi" w:hAnsiTheme="minorHAnsi"/>
@@ -11962,7 +11458,6 @@
               </w:rPr>
               <w:t>CudaFactor</w:t>
             </w:r>
-            <w:proofErr w:type="spellEnd"/>
           </w:p>
         </w:tc>
         <w:tc>
@@ -13154,7 +12649,6 @@
                 <w:szCs w:val="28"/>
               </w:rPr>
             </w:pPr>
-            <w:proofErr w:type="spellStart"/>
             <w:r>
               <w:rPr>
                 <w:rFonts w:asciiTheme="minorHAnsi" w:hAnsiTheme="minorHAnsi"/>
@@ -13164,7 +12658,6 @@
               </w:rPr>
               <w:t>CudaFactor</w:t>
             </w:r>
-            <w:proofErr w:type="spellEnd"/>
           </w:p>
         </w:tc>
         <w:tc>
@@ -14287,7 +13780,6 @@
                 <w:szCs w:val="28"/>
               </w:rPr>
             </w:pPr>
-            <w:proofErr w:type="spellStart"/>
             <w:r>
               <w:rPr>
                 <w:rFonts w:asciiTheme="minorHAnsi" w:hAnsiTheme="minorHAnsi"/>
@@ -14297,7 +13789,6 @@
               </w:rPr>
               <w:t>CudaFactor</w:t>
             </w:r>
-            <w:proofErr w:type="spellEnd"/>
           </w:p>
         </w:tc>
         <w:tc>
@@ -14644,32 +14135,7 @@
                 <w:rFonts w:asciiTheme="minorHAnsi" w:hAnsiTheme="minorHAnsi"/>
                 <w:sz w:val="20"/>
               </w:rPr>
-              <w:t>Implémentation parallélisée de la fonction permettant de remplir l’ensemble R contenant les couples (</w:t>
-            </w:r>
-            <w:proofErr w:type="spellStart"/>
-            <w:r>
-              <w:rPr>
-                <w:rFonts w:asciiTheme="minorHAnsi" w:hAnsiTheme="minorHAnsi"/>
-                <w:sz w:val="20"/>
-              </w:rPr>
-              <w:t>x</w:t>
-            </w:r>
-            <w:proofErr w:type="gramStart"/>
-            <w:r>
-              <w:rPr>
-                <w:rFonts w:asciiTheme="minorHAnsi" w:hAnsiTheme="minorHAnsi"/>
-                <w:sz w:val="20"/>
-              </w:rPr>
-              <w:t>,y</w:t>
-            </w:r>
-            <w:proofErr w:type="spellEnd"/>
-            <w:proofErr w:type="gramEnd"/>
-            <w:r>
-              <w:rPr>
-                <w:rFonts w:asciiTheme="minorHAnsi" w:hAnsiTheme="minorHAnsi"/>
-                <w:sz w:val="20"/>
-              </w:rPr>
-              <w:t xml:space="preserve">) nécessaires au bon fonctionnement de l’algorithme. </w:t>
+              <w:t xml:space="preserve">Implémentation parallélisée de la fonction permettant de remplir l’ensemble R contenant les couples (x,y) nécessaires au bon fonctionnement de l’algorithme. </w:t>
             </w:r>
           </w:p>
           <w:p>
@@ -14827,32 +14293,7 @@
                 <w:rFonts w:asciiTheme="minorHAnsi" w:hAnsiTheme="minorHAnsi"/>
                 <w:sz w:val="20"/>
               </w:rPr>
-              <w:t xml:space="preserve">    ajouter (</w:t>
-            </w:r>
-            <w:proofErr w:type="spellStart"/>
-            <w:r>
-              <w:rPr>
-                <w:rFonts w:asciiTheme="minorHAnsi" w:hAnsiTheme="minorHAnsi"/>
-                <w:sz w:val="20"/>
-              </w:rPr>
-              <w:t>x</w:t>
-            </w:r>
-            <w:proofErr w:type="gramStart"/>
-            <w:r>
-              <w:rPr>
-                <w:rFonts w:asciiTheme="minorHAnsi" w:hAnsiTheme="minorHAnsi"/>
-                <w:sz w:val="20"/>
-              </w:rPr>
-              <w:t>,y</w:t>
-            </w:r>
-            <w:proofErr w:type="spellEnd"/>
-            <w:proofErr w:type="gramEnd"/>
-            <w:r>
-              <w:rPr>
-                <w:rFonts w:asciiTheme="minorHAnsi" w:hAnsiTheme="minorHAnsi"/>
-                <w:sz w:val="20"/>
-              </w:rPr>
-              <w:t>) dans R</w:t>
+              <w:t xml:space="preserve">    ajouter (x,y) dans R</w:t>
             </w:r>
           </w:p>
           <w:p>
@@ -15377,32 +14818,7 @@
                 <w:rFonts w:asciiTheme="minorHAnsi" w:hAnsiTheme="minorHAnsi"/>
                 <w:sz w:val="20"/>
               </w:rPr>
-              <w:t>ensemble de couples (</w:t>
-            </w:r>
-            <w:proofErr w:type="spellStart"/>
-            <w:r>
-              <w:rPr>
-                <w:rFonts w:asciiTheme="minorHAnsi" w:hAnsiTheme="minorHAnsi"/>
-                <w:sz w:val="20"/>
-              </w:rPr>
-              <w:t>x</w:t>
-            </w:r>
-            <w:proofErr w:type="gramStart"/>
-            <w:r>
-              <w:rPr>
-                <w:rFonts w:asciiTheme="minorHAnsi" w:hAnsiTheme="minorHAnsi"/>
-                <w:sz w:val="20"/>
-              </w:rPr>
-              <w:t>,y</w:t>
-            </w:r>
-            <w:proofErr w:type="spellEnd"/>
-            <w:proofErr w:type="gramEnd"/>
-            <w:r>
-              <w:rPr>
-                <w:rFonts w:asciiTheme="minorHAnsi" w:hAnsiTheme="minorHAnsi"/>
-                <w:sz w:val="20"/>
-              </w:rPr>
-              <w:t>) où y est le carré de x modulo N et le cardinal de cet ensemble est le même que celui de la liste des nombre premiers construite en &lt;CD 2&gt;</w:t>
+              <w:t>ensemble de couples (x,y) où y est le carré de x modulo N et le cardinal de cet ensemble est le même que celui de la liste des nombre premiers construite en &lt;CD 2&gt;</w:t>
             </w:r>
           </w:p>
         </w:tc>
@@ -15714,7 +15130,6 @@
                 <w:szCs w:val="28"/>
               </w:rPr>
             </w:pPr>
-            <w:proofErr w:type="spellStart"/>
             <w:r>
               <w:rPr>
                 <w:rFonts w:asciiTheme="minorHAnsi" w:hAnsiTheme="minorHAnsi"/>
@@ -15724,7 +15139,6 @@
               </w:rPr>
               <w:t>CudaFactor</w:t>
             </w:r>
-            <w:proofErr w:type="spellEnd"/>
           </w:p>
         </w:tc>
         <w:tc>
@@ -16087,8 +15501,6 @@
               </w:rPr>
               <w:t>fin</w:t>
             </w:r>
-            <w:bookmarkStart w:id="0" w:name="_GoBack"/>
-            <w:bookmarkEnd w:id="0"/>
             <w:r>
               <w:rPr>
                 <w:rFonts w:asciiTheme="minorHAnsi" w:hAnsiTheme="minorHAnsi"/>
@@ -16119,34 +15531,7 @@
                 <w:sz w:val="20"/>
                 <w:lang w:val="en-US"/>
               </w:rPr>
-              <w:t xml:space="preserve">M &lt;- </w:t>
-            </w:r>
-            <w:proofErr w:type="spellStart"/>
-            <w:r>
-              <w:rPr>
-                <w:rFonts w:asciiTheme="minorHAnsi" w:hAnsiTheme="minorHAnsi"/>
-                <w:sz w:val="20"/>
-                <w:lang w:val="en-US"/>
-              </w:rPr>
-              <w:t>matrice</w:t>
-            </w:r>
-            <w:proofErr w:type="spellEnd"/>
-            <w:r>
-              <w:rPr>
-                <w:rFonts w:asciiTheme="minorHAnsi" w:hAnsiTheme="minorHAnsi"/>
-                <w:sz w:val="20"/>
-                <w:lang w:val="en-US"/>
-              </w:rPr>
-              <w:t xml:space="preserve"> (</w:t>
-            </w:r>
-            <w:proofErr w:type="spellStart"/>
-            <w:r>
-              <w:rPr>
-                <w:rFonts w:asciiTheme="minorHAnsi" w:hAnsiTheme="minorHAnsi"/>
-                <w:sz w:val="20"/>
-                <w:lang w:val="en-US"/>
-              </w:rPr>
-              <w:t>v</w:t>
+              <w:t>M &lt;- matrice (v</w:t>
             </w:r>
             <w:r>
               <w:rPr>
@@ -16157,7 +15542,6 @@
               </w:rPr>
               <w:t>i,p</w:t>
             </w:r>
-            <w:proofErr w:type="spellEnd"/>
             <w:r>
               <w:rPr>
                 <w:rFonts w:asciiTheme="minorHAnsi" w:hAnsiTheme="minorHAnsi"/>
@@ -16166,7 +15550,6 @@
               </w:rPr>
               <w:t xml:space="preserve"> mod 2)</w:t>
             </w:r>
-            <w:proofErr w:type="spellStart"/>
             <w:r>
               <w:rPr>
                 <w:rFonts w:asciiTheme="minorHAnsi" w:hAnsiTheme="minorHAnsi"/>
@@ -16192,37 +15575,7 @@
                 <w:vertAlign w:val="subscript"/>
                 <w:lang w:val="en-US"/>
               </w:rPr>
-              <w:t>P</w:t>
-            </w:r>
-            <w:proofErr w:type="spellEnd"/>
-            <w:r>
-              <w:rPr>
-                <w:rFonts w:asciiTheme="minorHAnsi" w:hAnsiTheme="minorHAnsi"/>
-                <w:sz w:val="20"/>
-                <w:vertAlign w:val="subscript"/>
-                <w:lang w:val="en-US"/>
-              </w:rPr>
-              <w:t>, 1&lt;=</w:t>
-            </w:r>
-            <w:proofErr w:type="spellStart"/>
-            <w:r>
-              <w:rPr>
-                <w:rFonts w:asciiTheme="minorHAnsi" w:hAnsiTheme="minorHAnsi"/>
-                <w:sz w:val="20"/>
-                <w:vertAlign w:val="subscript"/>
-                <w:lang w:val="en-US"/>
-              </w:rPr>
-              <w:t>i</w:t>
-            </w:r>
-            <w:proofErr w:type="spellEnd"/>
-            <w:r>
-              <w:rPr>
-                <w:rFonts w:asciiTheme="minorHAnsi" w:hAnsiTheme="minorHAnsi"/>
-                <w:sz w:val="20"/>
-                <w:vertAlign w:val="subscript"/>
-                <w:lang w:val="en-US"/>
-              </w:rPr>
-              <w:t>&lt;=m</w:t>
+              <w:t>P, 1&lt;=i&lt;=m</w:t>
             </w:r>
           </w:p>
           <w:p>
@@ -16629,31 +15982,13 @@
               </w:rPr>
               <w:t xml:space="preserve">si </w:t>
             </w:r>
-            <w:proofErr w:type="gramStart"/>
-            <w:r>
-              <w:rPr>
-                <w:rFonts w:asciiTheme="minorHAnsi" w:hAnsiTheme="minorHAnsi"/>
-                <w:sz w:val="20"/>
-              </w:rPr>
-              <w:t>pgcd(</w:t>
-            </w:r>
-            <w:proofErr w:type="gramEnd"/>
-            <w:r>
-              <w:rPr>
-                <w:rFonts w:asciiTheme="minorHAnsi" w:hAnsiTheme="minorHAnsi"/>
-                <w:sz w:val="20"/>
-              </w:rPr>
-              <w:t>u-</w:t>
-            </w:r>
-            <w:proofErr w:type="spellStart"/>
-            <w:r>
-              <w:rPr>
-                <w:rFonts w:asciiTheme="minorHAnsi" w:hAnsiTheme="minorHAnsi"/>
-                <w:sz w:val="20"/>
-              </w:rPr>
-              <w:t>v,N</w:t>
-            </w:r>
-            <w:proofErr w:type="spellEnd"/>
+            <w:r>
+              <w:rPr>
+                <w:rFonts w:asciiTheme="minorHAnsi" w:hAnsiTheme="minorHAnsi"/>
+                <w:sz w:val="20"/>
+              </w:rPr>
+              <w:t>pgcd(u-v,N</w:t>
+            </w:r>
             <w:r>
               <w:rPr>
                 <w:rFonts w:ascii="Cambria Math" w:hAnsi="Cambria Math"/>
@@ -16683,17 +16018,8 @@
                 <w:rFonts w:asciiTheme="minorHAnsi" w:hAnsiTheme="minorHAnsi"/>
                 <w:sz w:val="20"/>
               </w:rPr>
-              <w:t xml:space="preserve">         Ajouter u-v à </w:t>
-            </w:r>
-            <w:proofErr w:type="spellStart"/>
-            <w:r>
-              <w:rPr>
-                <w:rFonts w:asciiTheme="minorHAnsi" w:hAnsiTheme="minorHAnsi"/>
-                <w:sz w:val="20"/>
-              </w:rPr>
-              <w:t>Div</w:t>
-            </w:r>
-            <w:proofErr w:type="spellEnd"/>
+              <w:t xml:space="preserve">         Ajouter u-v à Div</w:t>
+            </w:r>
           </w:p>
           <w:p>
             <w:pPr>
@@ -16723,32 +16049,7 @@
                 <w:rFonts w:asciiTheme="minorHAnsi" w:hAnsiTheme="minorHAnsi"/>
                 <w:sz w:val="20"/>
               </w:rPr>
-              <w:t xml:space="preserve"> </w:t>
-            </w:r>
-            <w:proofErr w:type="gramStart"/>
-            <w:r>
-              <w:rPr>
-                <w:rFonts w:asciiTheme="minorHAnsi" w:hAnsiTheme="minorHAnsi"/>
-                <w:sz w:val="20"/>
-              </w:rPr>
-              <w:t>pgcd(</w:t>
-            </w:r>
-            <w:proofErr w:type="spellStart"/>
-            <w:proofErr w:type="gramEnd"/>
-            <w:r>
-              <w:rPr>
-                <w:rFonts w:asciiTheme="minorHAnsi" w:hAnsiTheme="minorHAnsi"/>
-                <w:sz w:val="20"/>
-              </w:rPr>
-              <w:t>u+v,N</w:t>
-            </w:r>
-            <w:proofErr w:type="spellEnd"/>
-            <w:r>
-              <w:rPr>
-                <w:rFonts w:asciiTheme="minorHAnsi" w:hAnsiTheme="minorHAnsi"/>
-                <w:sz w:val="20"/>
-              </w:rPr>
-              <w:t>)</w:t>
+              <w:t xml:space="preserve"> pgcd(u+v,N)</w:t>
             </w:r>
             <w:r>
               <w:rPr>
@@ -16779,33 +16080,8 @@
                 <w:rFonts w:asciiTheme="minorHAnsi" w:hAnsiTheme="minorHAnsi"/>
                 <w:sz w:val="20"/>
               </w:rPr>
-              <w:t xml:space="preserve">         Ajouter </w:t>
-            </w:r>
-            <w:proofErr w:type="spellStart"/>
-            <w:r>
-              <w:rPr>
-                <w:rFonts w:asciiTheme="minorHAnsi" w:hAnsiTheme="minorHAnsi"/>
-                <w:sz w:val="20"/>
-              </w:rPr>
-              <w:t>u+v</w:t>
-            </w:r>
-            <w:proofErr w:type="spellEnd"/>
-            <w:r>
-              <w:rPr>
-                <w:rFonts w:asciiTheme="minorHAnsi" w:hAnsiTheme="minorHAnsi"/>
-                <w:sz w:val="20"/>
-              </w:rPr>
-              <w:t xml:space="preserve"> à </w:t>
-            </w:r>
-            <w:proofErr w:type="spellStart"/>
-            <w:r>
-              <w:rPr>
-                <w:rFonts w:asciiTheme="minorHAnsi" w:hAnsiTheme="minorHAnsi"/>
-                <w:sz w:val="20"/>
-              </w:rPr>
-              <w:t>Div</w:t>
-            </w:r>
-            <w:proofErr w:type="spellEnd"/>
+              <w:t xml:space="preserve">         Ajouter u+v à Div</w:t>
+            </w:r>
           </w:p>
           <w:p>
             <w:pPr>
@@ -16864,7 +16140,6 @@
               </w:rPr>
               <w:t xml:space="preserve">    </w:t>
             </w:r>
-            <w:proofErr w:type="spellStart"/>
             <w:r>
               <w:rPr>
                 <w:rFonts w:asciiTheme="minorHAnsi" w:hAnsiTheme="minorHAnsi"/>
@@ -16873,7 +16148,6 @@
               </w:rPr>
               <w:t>finsi</w:t>
             </w:r>
-            <w:proofErr w:type="spellEnd"/>
           </w:p>
           <w:p>
             <w:pPr>
@@ -17365,39 +16639,7 @@
                 <w:rFonts w:asciiTheme="minorHAnsi" w:hAnsiTheme="minorHAnsi"/>
                 <w:sz w:val="20"/>
               </w:rPr>
-              <w:t xml:space="preserve">ensemble </w:t>
-            </w:r>
-            <w:proofErr w:type="spellStart"/>
-            <w:r>
-              <w:rPr>
-                <w:rFonts w:asciiTheme="minorHAnsi" w:hAnsiTheme="minorHAnsi"/>
-                <w:sz w:val="20"/>
-              </w:rPr>
-              <w:t>Div</w:t>
-            </w:r>
-            <w:proofErr w:type="spellEnd"/>
-            <w:r>
-              <w:rPr>
-                <w:rFonts w:asciiTheme="minorHAnsi" w:hAnsiTheme="minorHAnsi"/>
-                <w:sz w:val="20"/>
-              </w:rPr>
-              <w:t xml:space="preserve"> contenant les </w:t>
-            </w:r>
-            <w:proofErr w:type="spellStart"/>
-            <w:r>
-              <w:rPr>
-                <w:rFonts w:asciiTheme="minorHAnsi" w:hAnsiTheme="minorHAnsi"/>
-                <w:sz w:val="20"/>
-              </w:rPr>
-              <w:t>u+v</w:t>
-            </w:r>
-            <w:proofErr w:type="spellEnd"/>
-            <w:r>
-              <w:rPr>
-                <w:rFonts w:asciiTheme="minorHAnsi" w:hAnsiTheme="minorHAnsi"/>
-                <w:sz w:val="20"/>
-              </w:rPr>
-              <w:t xml:space="preserve"> et u-v facteurs premiers de nb.</w:t>
+              <w:t>ensemble Div contenant les u+v et u-v facteurs premiers de nb.</w:t>
             </w:r>
           </w:p>
         </w:tc>
@@ -17680,7 +16922,6 @@
                 <w:szCs w:val="28"/>
               </w:rPr>
             </w:pPr>
-            <w:proofErr w:type="spellStart"/>
             <w:r>
               <w:rPr>
                 <w:rFonts w:asciiTheme="minorHAnsi" w:hAnsiTheme="minorHAnsi"/>
@@ -17690,7 +16931,6 @@
               </w:rPr>
               <w:t>CudaFactor</w:t>
             </w:r>
-            <w:proofErr w:type="spellEnd"/>
           </w:p>
         </w:tc>
         <w:tc>
@@ -18178,23 +17418,7 @@
                 <w:rFonts w:asciiTheme="minorHAnsi" w:hAnsiTheme="minorHAnsi"/>
                 <w:sz w:val="20"/>
               </w:rPr>
-              <w:t xml:space="preserve">k &lt;- </w:t>
-            </w:r>
-            <w:proofErr w:type="spellStart"/>
-            <w:r>
-              <w:rPr>
-                <w:rFonts w:asciiTheme="minorHAnsi" w:hAnsiTheme="minorHAnsi"/>
-                <w:sz w:val="20"/>
-              </w:rPr>
-              <w:t>card</w:t>
-            </w:r>
-            <w:proofErr w:type="spellEnd"/>
-            <w:r>
-              <w:rPr>
-                <w:rFonts w:asciiTheme="minorHAnsi" w:hAnsiTheme="minorHAnsi"/>
-                <w:sz w:val="20"/>
-              </w:rPr>
-              <w:t>(P)</w:t>
+              <w:t>k &lt;- card(P)</w:t>
             </w:r>
           </w:p>
           <w:p>
@@ -18221,21 +17445,12 @@
                 <w:sz w:val="20"/>
               </w:rPr>
             </w:pPr>
-            <w:proofErr w:type="spellStart"/>
-            <w:r>
-              <w:rPr>
-                <w:rFonts w:asciiTheme="minorHAnsi" w:hAnsiTheme="minorHAnsi"/>
-                <w:sz w:val="20"/>
-              </w:rPr>
-              <w:t>Div</w:t>
-            </w:r>
-            <w:proofErr w:type="spellEnd"/>
-            <w:r>
-              <w:rPr>
-                <w:rFonts w:asciiTheme="minorHAnsi" w:hAnsiTheme="minorHAnsi"/>
-                <w:sz w:val="20"/>
-              </w:rPr>
-              <w:t xml:space="preserve"> &lt;- ensemble vide</w:t>
+            <w:r>
+              <w:rPr>
+                <w:rFonts w:asciiTheme="minorHAnsi" w:hAnsiTheme="minorHAnsi"/>
+                <w:sz w:val="20"/>
+              </w:rPr>
+              <w:t>Div &lt;- ensemble vide</w:t>
             </w:r>
           </w:p>
           <w:p>
@@ -18547,23 +17762,7 @@
                 <w:rFonts w:asciiTheme="minorHAnsi" w:hAnsiTheme="minorHAnsi"/>
                 <w:sz w:val="20"/>
               </w:rPr>
-              <w:t xml:space="preserve"> x² </w:t>
-            </w:r>
-            <w:proofErr w:type="spellStart"/>
-            <w:r>
-              <w:rPr>
-                <w:rFonts w:asciiTheme="minorHAnsi" w:hAnsiTheme="minorHAnsi"/>
-                <w:sz w:val="20"/>
-              </w:rPr>
-              <w:t>mod</w:t>
-            </w:r>
-            <w:proofErr w:type="spellEnd"/>
-            <w:r>
-              <w:rPr>
-                <w:rFonts w:asciiTheme="minorHAnsi" w:hAnsiTheme="minorHAnsi"/>
-                <w:sz w:val="20"/>
-              </w:rPr>
-              <w:t xml:space="preserve"> N</w:t>
+              <w:t xml:space="preserve"> x² mod N</w:t>
             </w:r>
           </w:p>
           <w:p>
@@ -18622,17 +17821,8 @@
                 <w:rFonts w:asciiTheme="minorHAnsi" w:hAnsiTheme="minorHAnsi"/>
                 <w:sz w:val="20"/>
               </w:rPr>
-              <w:t xml:space="preserve"> et y pas dans </w:t>
-            </w:r>
-            <w:proofErr w:type="spellStart"/>
-            <w:r>
-              <w:rPr>
-                <w:rFonts w:asciiTheme="minorHAnsi" w:hAnsiTheme="minorHAnsi"/>
-                <w:sz w:val="20"/>
-              </w:rPr>
-              <w:t>Div</w:t>
-            </w:r>
-            <w:proofErr w:type="spellEnd"/>
+              <w:t xml:space="preserve"> et y pas dans Div</w:t>
+            </w:r>
             <w:r>
               <w:rPr>
                 <w:rFonts w:asciiTheme="minorHAnsi" w:hAnsiTheme="minorHAnsi"/>
@@ -18683,32 +17873,7 @@
                 <w:rFonts w:asciiTheme="minorHAnsi" w:hAnsiTheme="minorHAnsi"/>
                 <w:sz w:val="20"/>
               </w:rPr>
-              <w:t>Ajouter (</w:t>
-            </w:r>
-            <w:proofErr w:type="spellStart"/>
-            <w:r>
-              <w:rPr>
-                <w:rFonts w:asciiTheme="minorHAnsi" w:hAnsiTheme="minorHAnsi"/>
-                <w:sz w:val="20"/>
-              </w:rPr>
-              <w:t>x</w:t>
-            </w:r>
-            <w:proofErr w:type="gramStart"/>
-            <w:r>
-              <w:rPr>
-                <w:rFonts w:asciiTheme="minorHAnsi" w:hAnsiTheme="minorHAnsi"/>
-                <w:sz w:val="20"/>
-              </w:rPr>
-              <w:t>,y</w:t>
-            </w:r>
-            <w:proofErr w:type="spellEnd"/>
-            <w:proofErr w:type="gramEnd"/>
-            <w:r>
-              <w:rPr>
-                <w:rFonts w:asciiTheme="minorHAnsi" w:hAnsiTheme="minorHAnsi"/>
-                <w:sz w:val="20"/>
-              </w:rPr>
-              <w:t>) à R</w:t>
+              <w:t>Ajouter (x,y) à R</w:t>
             </w:r>
           </w:p>
           <w:p>
@@ -18738,23 +17903,7 @@
                 <w:rFonts w:asciiTheme="minorHAnsi" w:hAnsiTheme="minorHAnsi"/>
                 <w:sz w:val="20"/>
               </w:rPr>
-              <w:t xml:space="preserve"> &lt;- </w:t>
-            </w:r>
-            <w:proofErr w:type="spellStart"/>
-            <w:r>
-              <w:rPr>
-                <w:rFonts w:asciiTheme="minorHAnsi" w:hAnsiTheme="minorHAnsi"/>
-                <w:sz w:val="20"/>
-              </w:rPr>
-              <w:t>card</w:t>
-            </w:r>
-            <w:proofErr w:type="spellEnd"/>
-            <w:r>
-              <w:rPr>
-                <w:rFonts w:asciiTheme="minorHAnsi" w:hAnsiTheme="minorHAnsi"/>
-                <w:sz w:val="20"/>
-              </w:rPr>
-              <w:t>(R)</w:t>
+              <w:t xml:space="preserve"> &lt;- card(R)</w:t>
             </w:r>
           </w:p>
           <w:p>
@@ -18804,7 +17953,6 @@
               </w:rPr>
               <w:t xml:space="preserve">    </w:t>
             </w:r>
-            <w:proofErr w:type="spellStart"/>
             <w:r>
               <w:rPr>
                 <w:rFonts w:asciiTheme="minorHAnsi" w:hAnsiTheme="minorHAnsi"/>
@@ -18813,7 +17961,6 @@
               </w:rPr>
               <w:t>finpour</w:t>
             </w:r>
-            <w:proofErr w:type="spellEnd"/>
           </w:p>
           <w:p>
             <w:pPr>
@@ -18888,7 +18035,6 @@
               </w:rPr>
               <w:t xml:space="preserve">&lt;= </w:t>
             </w:r>
-            <w:proofErr w:type="spellStart"/>
             <w:r>
               <w:rPr>
                 <w:rFonts w:asciiTheme="minorHAnsi" w:eastAsiaTheme="minorHAnsi" w:hAnsiTheme="minorHAnsi" w:cs="CMMI10"/>
@@ -18897,60 +18043,59 @@
                 <w:sz w:val="20"/>
                 <w:lang w:eastAsia="en-US"/>
               </w:rPr>
-              <w:t>m</w:t>
-            </w:r>
-            <w:proofErr w:type="spellEnd"/>
+              <w:t xml:space="preserve">m </w:t>
+            </w:r>
             <w:r>
               <w:rPr>
                 <w:rFonts w:asciiTheme="minorHAnsi" w:eastAsiaTheme="minorHAnsi" w:hAnsiTheme="minorHAnsi" w:cs="CMMI10"/>
                 <w:color w:val="auto"/>
                 <w:kern w:val="0"/>
                 <w:sz w:val="20"/>
+                <w:u w:val="single"/>
                 <w:lang w:eastAsia="en-US"/>
               </w:rPr>
-              <w:t xml:space="preserve"> </w:t>
-            </w:r>
+              <w:t>faire</w:t>
+            </w:r>
+          </w:p>
+          <w:p>
+            <w:pPr>
+              <w:jc w:val="both"/>
+              <w:rPr>
+                <w:rFonts w:asciiTheme="minorHAnsi" w:hAnsiTheme="minorHAnsi"/>
+                <w:sz w:val="20"/>
+                <w:lang w:val="en-US"/>
+              </w:rPr>
+            </w:pPr>
             <w:r>
               <w:rPr>
                 <w:rFonts w:asciiTheme="minorHAnsi" w:eastAsiaTheme="minorHAnsi" w:hAnsiTheme="minorHAnsi" w:cs="CMMI10"/>
                 <w:color w:val="auto"/>
                 <w:kern w:val="0"/>
                 <w:sz w:val="20"/>
-                <w:u w:val="single"/>
                 <w:lang w:eastAsia="en-US"/>
               </w:rPr>
-              <w:t>faire</w:t>
-            </w:r>
-          </w:p>
-          <w:p>
-            <w:pPr>
-              <w:jc w:val="both"/>
-              <w:rPr>
-                <w:rFonts w:asciiTheme="minorHAnsi" w:hAnsiTheme="minorHAnsi"/>
-                <w:sz w:val="20"/>
-                <w:lang w:val="en-US"/>
-              </w:rPr>
-            </w:pPr>
+              <w:t xml:space="preserve">         </w:t>
+            </w:r>
             <w:r>
               <w:rPr>
                 <w:rFonts w:asciiTheme="minorHAnsi" w:eastAsiaTheme="minorHAnsi" w:hAnsiTheme="minorHAnsi" w:cs="CMMI10"/>
                 <w:color w:val="auto"/>
                 <w:kern w:val="0"/>
                 <w:sz w:val="20"/>
-                <w:lang w:eastAsia="en-US"/>
-              </w:rPr>
-              <w:t xml:space="preserve">         </w:t>
-            </w:r>
-            <w:proofErr w:type="spellStart"/>
+                <w:lang w:val="en-US" w:eastAsia="en-US"/>
+              </w:rPr>
+              <w:t>v</w:t>
+            </w:r>
             <w:r>
               <w:rPr>
                 <w:rFonts w:asciiTheme="minorHAnsi" w:eastAsiaTheme="minorHAnsi" w:hAnsiTheme="minorHAnsi" w:cs="CMMI10"/>
                 <w:color w:val="auto"/>
                 <w:kern w:val="0"/>
                 <w:sz w:val="20"/>
+                <w:vertAlign w:val="subscript"/>
                 <w:lang w:val="en-US" w:eastAsia="en-US"/>
               </w:rPr>
-              <w:t>v</w:t>
+              <w:t>i,</w:t>
             </w:r>
             <w:r>
               <w:rPr>
@@ -18961,7 +18106,7 @@
                 <w:vertAlign w:val="subscript"/>
                 <w:lang w:val="en-US" w:eastAsia="en-US"/>
               </w:rPr>
-              <w:t>i,</w:t>
+              <w:t>p</w:t>
             </w:r>
             <w:r>
               <w:rPr>
@@ -18969,67 +18114,21 @@
                 <w:color w:val="auto"/>
                 <w:kern w:val="0"/>
                 <w:sz w:val="20"/>
-                <w:vertAlign w:val="subscript"/>
                 <w:lang w:val="en-US" w:eastAsia="en-US"/>
               </w:rPr>
-              <w:t>p</w:t>
-            </w:r>
-            <w:proofErr w:type="spellEnd"/>
+              <w:t xml:space="preserve"> tq y</w:t>
+            </w:r>
             <w:r>
               <w:rPr>
                 <w:rFonts w:asciiTheme="minorHAnsi" w:eastAsiaTheme="minorHAnsi" w:hAnsiTheme="minorHAnsi" w:cs="CMMI10"/>
                 <w:color w:val="auto"/>
                 <w:kern w:val="0"/>
                 <w:sz w:val="20"/>
-                <w:lang w:val="en-US" w:eastAsia="en-US"/>
-              </w:rPr>
-              <w:t xml:space="preserve"> </w:t>
-            </w:r>
-            <w:proofErr w:type="spellStart"/>
-            <w:r>
-              <w:rPr>
-                <w:rFonts w:asciiTheme="minorHAnsi" w:eastAsiaTheme="minorHAnsi" w:hAnsiTheme="minorHAnsi" w:cs="CMMI10"/>
-                <w:color w:val="auto"/>
-                <w:kern w:val="0"/>
-                <w:sz w:val="20"/>
-                <w:lang w:val="en-US" w:eastAsia="en-US"/>
-              </w:rPr>
-              <w:t>tq</w:t>
-            </w:r>
-            <w:proofErr w:type="spellEnd"/>
-            <w:r>
-              <w:rPr>
-                <w:rFonts w:asciiTheme="minorHAnsi" w:eastAsiaTheme="minorHAnsi" w:hAnsiTheme="minorHAnsi" w:cs="CMMI10"/>
-                <w:color w:val="auto"/>
-                <w:kern w:val="0"/>
-                <w:sz w:val="20"/>
-                <w:lang w:val="en-US" w:eastAsia="en-US"/>
-              </w:rPr>
-              <w:t xml:space="preserve"> </w:t>
-            </w:r>
-            <w:proofErr w:type="spellStart"/>
-            <w:r>
-              <w:rPr>
-                <w:rFonts w:asciiTheme="minorHAnsi" w:eastAsiaTheme="minorHAnsi" w:hAnsiTheme="minorHAnsi" w:cs="CMMI10"/>
-                <w:color w:val="auto"/>
-                <w:kern w:val="0"/>
-                <w:sz w:val="20"/>
-                <w:lang w:val="en-US" w:eastAsia="en-US"/>
-              </w:rPr>
-              <w:t>y</w:t>
-            </w:r>
-            <w:r>
-              <w:rPr>
-                <w:rFonts w:asciiTheme="minorHAnsi" w:eastAsiaTheme="minorHAnsi" w:hAnsiTheme="minorHAnsi" w:cs="CMMI10"/>
-                <w:color w:val="auto"/>
-                <w:kern w:val="0"/>
-                <w:sz w:val="20"/>
                 <w:vertAlign w:val="subscript"/>
                 <w:lang w:val="en-US" w:eastAsia="en-US"/>
               </w:rPr>
               <w:t>i</w:t>
             </w:r>
-            <w:proofErr w:type="spellEnd"/>
             <w:r>
               <w:rPr>
                 <w:rFonts w:asciiTheme="minorHAnsi" w:eastAsiaTheme="minorHAnsi" w:hAnsiTheme="minorHAnsi" w:cs="CMMI10"/>
@@ -19196,7 +18295,6 @@
               </w:rPr>
               <w:t xml:space="preserve">    </w:t>
             </w:r>
-            <w:proofErr w:type="spellStart"/>
             <w:r>
               <w:rPr>
                 <w:rFonts w:asciiTheme="minorHAnsi" w:hAnsiTheme="minorHAnsi"/>
@@ -19205,7 +18303,6 @@
               </w:rPr>
               <w:t>finpour</w:t>
             </w:r>
-            <w:proofErr w:type="spellEnd"/>
           </w:p>
           <w:p>
             <w:pPr>
@@ -19213,7 +18310,6 @@
               <w:rPr>
                 <w:rFonts w:asciiTheme="minorHAnsi" w:hAnsiTheme="minorHAnsi"/>
                 <w:sz w:val="20"/>
-                <w:lang w:val="en-US"/>
               </w:rPr>
             </w:pPr>
             <w:r>
@@ -19227,62 +18323,29 @@
               <w:rPr>
                 <w:rFonts w:asciiTheme="minorHAnsi" w:hAnsiTheme="minorHAnsi"/>
                 <w:sz w:val="20"/>
-                <w:lang w:val="en-US"/>
-              </w:rPr>
-              <w:t xml:space="preserve">M &lt;- </w:t>
-            </w:r>
-            <w:proofErr w:type="spellStart"/>
-            <w:r>
-              <w:rPr>
-                <w:rFonts w:asciiTheme="minorHAnsi" w:hAnsiTheme="minorHAnsi"/>
-                <w:sz w:val="20"/>
-                <w:lang w:val="en-US"/>
-              </w:rPr>
-              <w:t>matrice</w:t>
-            </w:r>
-            <w:proofErr w:type="spellEnd"/>
-            <w:r>
-              <w:rPr>
-                <w:rFonts w:asciiTheme="minorHAnsi" w:hAnsiTheme="minorHAnsi"/>
-                <w:sz w:val="20"/>
-                <w:lang w:val="en-US"/>
-              </w:rPr>
-              <w:t xml:space="preserve"> (</w:t>
-            </w:r>
-            <w:proofErr w:type="spellStart"/>
-            <w:r>
-              <w:rPr>
-                <w:rFonts w:asciiTheme="minorHAnsi" w:hAnsiTheme="minorHAnsi"/>
-                <w:sz w:val="20"/>
-                <w:lang w:val="en-US"/>
-              </w:rPr>
-              <w:t>v</w:t>
+              </w:rPr>
+              <w:t>M &lt;- matrice (v</w:t>
             </w:r>
             <w:r>
               <w:rPr>
                 <w:rFonts w:asciiTheme="minorHAnsi" w:hAnsiTheme="minorHAnsi"/>
                 <w:sz w:val="20"/>
                 <w:vertAlign w:val="subscript"/>
-                <w:lang w:val="en-US"/>
               </w:rPr>
               <w:t>i,p</w:t>
             </w:r>
-            <w:proofErr w:type="spellEnd"/>
-            <w:r>
-              <w:rPr>
-                <w:rFonts w:asciiTheme="minorHAnsi" w:hAnsiTheme="minorHAnsi"/>
-                <w:sz w:val="20"/>
-                <w:lang w:val="en-US"/>
+            <w:r>
+              <w:rPr>
+                <w:rFonts w:asciiTheme="minorHAnsi" w:hAnsiTheme="minorHAnsi"/>
+                <w:sz w:val="20"/>
               </w:rPr>
               <w:t xml:space="preserve"> mod 2)</w:t>
             </w:r>
-            <w:proofErr w:type="spellStart"/>
             <w:r>
               <w:rPr>
                 <w:rFonts w:asciiTheme="minorHAnsi" w:hAnsiTheme="minorHAnsi"/>
                 <w:sz w:val="20"/>
                 <w:vertAlign w:val="subscript"/>
-                <w:lang w:val="en-US"/>
               </w:rPr>
               <w:t>p</w:t>
             </w:r>
@@ -19291,7 +18354,6 @@
                 <w:rFonts w:ascii="Cambria Math" w:hAnsi="Cambria Math"/>
                 <w:sz w:val="20"/>
                 <w:vertAlign w:val="subscript"/>
-                <w:lang w:val="en-US"/>
               </w:rPr>
               <w:t>∊</w:t>
             </w:r>
@@ -19300,39 +18362,8 @@
                 <w:rFonts w:asciiTheme="minorHAnsi" w:hAnsiTheme="minorHAnsi"/>
                 <w:sz w:val="20"/>
                 <w:vertAlign w:val="subscript"/>
-                <w:lang w:val="en-US"/>
-              </w:rPr>
-              <w:t>P</w:t>
-            </w:r>
-            <w:proofErr w:type="spellEnd"/>
-            <w:r>
-              <w:rPr>
-                <w:rFonts w:asciiTheme="minorHAnsi" w:hAnsiTheme="minorHAnsi"/>
-                <w:sz w:val="20"/>
-                <w:vertAlign w:val="subscript"/>
-                <w:lang w:val="en-US"/>
-              </w:rPr>
-              <w:t>, 1&lt;=</w:t>
-            </w:r>
-            <w:proofErr w:type="spellStart"/>
-            <w:r>
-              <w:rPr>
-                <w:rFonts w:asciiTheme="minorHAnsi" w:hAnsiTheme="minorHAnsi"/>
-                <w:sz w:val="20"/>
-                <w:vertAlign w:val="subscript"/>
-                <w:lang w:val="en-US"/>
-              </w:rPr>
-              <w:t>i</w:t>
-            </w:r>
-            <w:proofErr w:type="spellEnd"/>
-            <w:r>
-              <w:rPr>
-                <w:rFonts w:asciiTheme="minorHAnsi" w:hAnsiTheme="minorHAnsi"/>
-                <w:sz w:val="20"/>
-                <w:vertAlign w:val="subscript"/>
-                <w:lang w:val="en-US"/>
-              </w:rPr>
-              <w:t>&lt;=m</w:t>
+              </w:rPr>
+              <w:t>P, 1&lt;=i&lt;=m</w:t>
             </w:r>
           </w:p>
           <w:p>
@@ -19347,7 +18378,6 @@
               <w:rPr>
                 <w:rFonts w:asciiTheme="minorHAnsi" w:hAnsiTheme="minorHAnsi"/>
                 <w:sz w:val="20"/>
-                <w:lang w:val="en-US"/>
               </w:rPr>
               <w:t xml:space="preserve">    </w:t>
             </w:r>
@@ -19739,31 +18769,13 @@
               </w:rPr>
               <w:t xml:space="preserve">si </w:t>
             </w:r>
-            <w:proofErr w:type="gramStart"/>
-            <w:r>
-              <w:rPr>
-                <w:rFonts w:asciiTheme="minorHAnsi" w:hAnsiTheme="minorHAnsi"/>
-                <w:sz w:val="20"/>
-              </w:rPr>
-              <w:t>pgcd(</w:t>
-            </w:r>
-            <w:proofErr w:type="gramEnd"/>
-            <w:r>
-              <w:rPr>
-                <w:rFonts w:asciiTheme="minorHAnsi" w:hAnsiTheme="minorHAnsi"/>
-                <w:sz w:val="20"/>
-              </w:rPr>
-              <w:t>u-</w:t>
-            </w:r>
-            <w:proofErr w:type="spellStart"/>
-            <w:r>
-              <w:rPr>
-                <w:rFonts w:asciiTheme="minorHAnsi" w:hAnsiTheme="minorHAnsi"/>
-                <w:sz w:val="20"/>
-              </w:rPr>
-              <w:t>v,N</w:t>
-            </w:r>
-            <w:proofErr w:type="spellEnd"/>
+            <w:r>
+              <w:rPr>
+                <w:rFonts w:asciiTheme="minorHAnsi" w:hAnsiTheme="minorHAnsi"/>
+                <w:sz w:val="20"/>
+              </w:rPr>
+              <w:t>pgcd(u-v,N</w:t>
+            </w:r>
             <w:r>
               <w:rPr>
                 <w:rFonts w:ascii="Cambria Math" w:hAnsi="Cambria Math"/>
@@ -19793,17 +18805,8 @@
                 <w:rFonts w:asciiTheme="minorHAnsi" w:hAnsiTheme="minorHAnsi"/>
                 <w:sz w:val="20"/>
               </w:rPr>
-              <w:t xml:space="preserve">         Ajouter u-v à </w:t>
-            </w:r>
-            <w:proofErr w:type="spellStart"/>
-            <w:r>
-              <w:rPr>
-                <w:rFonts w:asciiTheme="minorHAnsi" w:hAnsiTheme="minorHAnsi"/>
-                <w:sz w:val="20"/>
-              </w:rPr>
-              <w:t>Div</w:t>
-            </w:r>
-            <w:proofErr w:type="spellEnd"/>
+              <w:t xml:space="preserve">         Ajouter u-v à Div</w:t>
+            </w:r>
           </w:p>
           <w:p>
             <w:pPr>
@@ -19833,32 +18836,7 @@
                 <w:rFonts w:asciiTheme="minorHAnsi" w:hAnsiTheme="minorHAnsi"/>
                 <w:sz w:val="20"/>
               </w:rPr>
-              <w:t xml:space="preserve"> </w:t>
-            </w:r>
-            <w:proofErr w:type="gramStart"/>
-            <w:r>
-              <w:rPr>
-                <w:rFonts w:asciiTheme="minorHAnsi" w:hAnsiTheme="minorHAnsi"/>
-                <w:sz w:val="20"/>
-              </w:rPr>
-              <w:t>pgcd(</w:t>
-            </w:r>
-            <w:proofErr w:type="spellStart"/>
-            <w:proofErr w:type="gramEnd"/>
-            <w:r>
-              <w:rPr>
-                <w:rFonts w:asciiTheme="minorHAnsi" w:hAnsiTheme="minorHAnsi"/>
-                <w:sz w:val="20"/>
-              </w:rPr>
-              <w:t>u+v,N</w:t>
-            </w:r>
-            <w:proofErr w:type="spellEnd"/>
-            <w:r>
-              <w:rPr>
-                <w:rFonts w:asciiTheme="minorHAnsi" w:hAnsiTheme="minorHAnsi"/>
-                <w:sz w:val="20"/>
-              </w:rPr>
-              <w:t>)</w:t>
+              <w:t xml:space="preserve"> pgcd(u+v,N)</w:t>
             </w:r>
             <w:r>
               <w:rPr>
@@ -19889,33 +18867,8 @@
                 <w:rFonts w:asciiTheme="minorHAnsi" w:hAnsiTheme="minorHAnsi"/>
                 <w:sz w:val="20"/>
               </w:rPr>
-              <w:t xml:space="preserve">         Ajouter </w:t>
-            </w:r>
-            <w:proofErr w:type="spellStart"/>
-            <w:r>
-              <w:rPr>
-                <w:rFonts w:asciiTheme="minorHAnsi" w:hAnsiTheme="minorHAnsi"/>
-                <w:sz w:val="20"/>
-              </w:rPr>
-              <w:t>u+v</w:t>
-            </w:r>
-            <w:proofErr w:type="spellEnd"/>
-            <w:r>
-              <w:rPr>
-                <w:rFonts w:asciiTheme="minorHAnsi" w:hAnsiTheme="minorHAnsi"/>
-                <w:sz w:val="20"/>
-              </w:rPr>
-              <w:t xml:space="preserve"> à </w:t>
-            </w:r>
-            <w:proofErr w:type="spellStart"/>
-            <w:r>
-              <w:rPr>
-                <w:rFonts w:asciiTheme="minorHAnsi" w:hAnsiTheme="minorHAnsi"/>
-                <w:sz w:val="20"/>
-              </w:rPr>
-              <w:t>Div</w:t>
-            </w:r>
-            <w:proofErr w:type="spellEnd"/>
+              <w:t xml:space="preserve">         Ajouter u+v à Div</w:t>
+            </w:r>
           </w:p>
           <w:p>
             <w:pPr>
@@ -19974,7 +18927,6 @@
               </w:rPr>
               <w:t xml:space="preserve">     </w:t>
             </w:r>
-            <w:proofErr w:type="spellStart"/>
             <w:r>
               <w:rPr>
                 <w:rFonts w:asciiTheme="minorHAnsi" w:hAnsiTheme="minorHAnsi"/>
@@ -19983,7 +18935,6 @@
               </w:rPr>
               <w:t>finsi</w:t>
             </w:r>
-            <w:proofErr w:type="spellEnd"/>
           </w:p>
           <w:p>
             <w:pPr>
@@ -19994,7 +18945,6 @@
                 <w:u w:val="single"/>
               </w:rPr>
             </w:pPr>
-            <w:proofErr w:type="spellStart"/>
             <w:r>
               <w:rPr>
                 <w:rFonts w:asciiTheme="minorHAnsi" w:hAnsiTheme="minorHAnsi"/>
@@ -20003,7 +18953,6 @@
               </w:rPr>
               <w:t>Fintantque</w:t>
             </w:r>
-            <w:proofErr w:type="spellEnd"/>
           </w:p>
           <w:p>
             <w:pPr>
@@ -20025,15 +18974,7 @@
                 <w:rFonts w:asciiTheme="minorHAnsi" w:hAnsiTheme="minorHAnsi"/>
                 <w:sz w:val="20"/>
               </w:rPr>
-              <w:t xml:space="preserve"> </w:t>
-            </w:r>
-            <w:proofErr w:type="spellStart"/>
-            <w:r>
-              <w:rPr>
-                <w:rFonts w:asciiTheme="minorHAnsi" w:hAnsiTheme="minorHAnsi"/>
-                <w:sz w:val="20"/>
-              </w:rPr>
-              <w:t>Di</w:t>
+              <w:t xml:space="preserve"> Di</w:t>
             </w:r>
             <w:r>
               <w:rPr>
@@ -20042,7 +18983,6 @@
               </w:rPr>
               <w:t>v</w:t>
             </w:r>
-            <w:proofErr w:type="spellEnd"/>
           </w:p>
           <w:p>
             <w:pPr>
@@ -20585,23 +19525,7 @@
                 <w:rFonts w:asciiTheme="minorHAnsi" w:hAnsiTheme="minorHAnsi"/>
                 <w:sz w:val="20"/>
               </w:rPr>
-              <w:t xml:space="preserve">Temps d’exécution optimisé au maximum : </w:t>
-            </w:r>
-            <w:proofErr w:type="gramStart"/>
-            <w:r>
-              <w:rPr>
-                <w:rFonts w:asciiTheme="minorHAnsi" w:hAnsiTheme="minorHAnsi"/>
-                <w:sz w:val="20"/>
-              </w:rPr>
-              <w:t>O(</w:t>
-            </w:r>
-            <w:proofErr w:type="gramEnd"/>
-            <w:r>
-              <w:rPr>
-                <w:rFonts w:asciiTheme="minorHAnsi" w:hAnsiTheme="minorHAnsi"/>
-                <w:sz w:val="20"/>
-              </w:rPr>
-              <w:t>L</w:t>
+              <w:t>Temps d’exécution optimisé au maximum : O(L</w:t>
             </w:r>
             <w:r>
               <w:rPr>
@@ -20914,7 +19838,6 @@
                 <w:szCs w:val="28"/>
               </w:rPr>
             </w:pPr>
-            <w:proofErr w:type="spellStart"/>
             <w:r>
               <w:rPr>
                 <w:rFonts w:asciiTheme="minorHAnsi" w:hAnsiTheme="minorHAnsi"/>
@@ -20924,7 +19847,6 @@
               </w:rPr>
               <w:t>CudaFactor</w:t>
             </w:r>
-            <w:proofErr w:type="spellEnd"/>
           </w:p>
         </w:tc>
         <w:tc>
@@ -21962,15 +20884,7 @@
                 <w:rFonts w:asciiTheme="minorHAnsi" w:hAnsiTheme="minorHAnsi"/>
                 <w:sz w:val="20"/>
               </w:rPr>
-              <w:t xml:space="preserve">Temps d’exécution optimisé pour chaque heuristique </w:t>
-            </w:r>
-            <w:proofErr w:type="gramStart"/>
-            <w:r>
-              <w:rPr>
-                <w:rFonts w:asciiTheme="minorHAnsi" w:hAnsiTheme="minorHAnsi"/>
-                <w:sz w:val="20"/>
-              </w:rPr>
-              <w:t>L</w:t>
+              <w:t>Temps d’exécution optimisé pour chaque heuristique L</w:t>
             </w:r>
             <w:r>
               <w:rPr>
@@ -21985,15 +20899,7 @@
                 <w:rFonts w:asciiTheme="minorHAnsi" w:hAnsiTheme="minorHAnsi"/>
                 <w:sz w:val="20"/>
               </w:rPr>
-              <w:t>(</w:t>
-            </w:r>
-            <w:proofErr w:type="gramEnd"/>
-            <w:r>
-              <w:rPr>
-                <w:rFonts w:asciiTheme="minorHAnsi" w:hAnsiTheme="minorHAnsi"/>
-                <w:sz w:val="20"/>
-              </w:rPr>
-              <w:t>1/2,1)</w:t>
+              <w:t>(1/2,1)</w:t>
             </w:r>
             <w:r>
               <w:rPr>
@@ -22304,7 +21210,6 @@
                 <w:szCs w:val="28"/>
               </w:rPr>
             </w:pPr>
-            <w:proofErr w:type="spellStart"/>
             <w:r>
               <w:rPr>
                 <w:rFonts w:asciiTheme="minorHAnsi" w:hAnsiTheme="minorHAnsi"/>
@@ -22314,7 +21219,6 @@
               </w:rPr>
               <w:t>CudaFactor</w:t>
             </w:r>
-            <w:proofErr w:type="spellEnd"/>
           </w:p>
         </w:tc>
         <w:tc>
@@ -23432,7 +22336,6 @@
                 <w:szCs w:val="28"/>
               </w:rPr>
             </w:pPr>
-            <w:proofErr w:type="spellStart"/>
             <w:r>
               <w:rPr>
                 <w:rFonts w:asciiTheme="minorHAnsi" w:hAnsiTheme="minorHAnsi"/>
@@ -23442,7 +22345,6 @@
               </w:rPr>
               <w:t>CudaFactor</w:t>
             </w:r>
-            <w:proofErr w:type="spellEnd"/>
           </w:p>
         </w:tc>
         <w:tc>
@@ -24535,7 +23437,6 @@
                 <w:szCs w:val="28"/>
               </w:rPr>
             </w:pPr>
-            <w:proofErr w:type="spellStart"/>
             <w:r>
               <w:rPr>
                 <w:rFonts w:asciiTheme="minorHAnsi" w:hAnsiTheme="minorHAnsi"/>
@@ -24545,7 +23446,6 @@
               </w:rPr>
               <w:t>CudaFactor</w:t>
             </w:r>
-            <w:proofErr w:type="spellEnd"/>
           </w:p>
         </w:tc>
         <w:tc>
@@ -25659,7 +24559,6 @@
                 <w:szCs w:val="28"/>
               </w:rPr>
             </w:pPr>
-            <w:proofErr w:type="spellStart"/>
             <w:r>
               <w:rPr>
                 <w:rFonts w:asciiTheme="minorHAnsi" w:hAnsiTheme="minorHAnsi"/>
@@ -25669,7 +24568,6 @@
               </w:rPr>
               <w:t>CudaFactor</w:t>
             </w:r>
-            <w:proofErr w:type="spellEnd"/>
           </w:p>
         </w:tc>
         <w:tc>
@@ -26814,7 +25712,6 @@
                 <w:szCs w:val="28"/>
               </w:rPr>
             </w:pPr>
-            <w:proofErr w:type="spellStart"/>
             <w:r>
               <w:rPr>
                 <w:rFonts w:asciiTheme="minorHAnsi" w:hAnsiTheme="minorHAnsi"/>
@@ -26824,7 +25721,6 @@
               </w:rPr>
               <w:t>CudaFactor</w:t>
             </w:r>
-            <w:proofErr w:type="spellEnd"/>
           </w:p>
         </w:tc>
         <w:tc>
@@ -27971,7 +26867,6 @@
                 <w:szCs w:val="28"/>
               </w:rPr>
             </w:pPr>
-            <w:proofErr w:type="spellStart"/>
             <w:r>
               <w:rPr>
                 <w:rFonts w:asciiTheme="minorHAnsi" w:hAnsiTheme="minorHAnsi"/>
@@ -27981,7 +26876,6 @@
               </w:rPr>
               <w:t>CudaFactor</w:t>
             </w:r>
-            <w:proofErr w:type="spellEnd"/>
           </w:p>
         </w:tc>
         <w:tc>
@@ -29083,17 +27977,8 @@
           <w:rFonts w:asciiTheme="minorHAnsi" w:hAnsiTheme="minorHAnsi"/>
           <w:i/>
         </w:rPr>
-        <w:t>.</w:t>
+        <w:t>.xml</w:t>
       </w:r>
-      <w:proofErr w:type="spellStart"/>
-      <w:r>
-        <w:rPr>
-          <w:rFonts w:asciiTheme="minorHAnsi" w:hAnsiTheme="minorHAnsi"/>
-          <w:i/>
-        </w:rPr>
-        <w:t>xml</w:t>
-      </w:r>
-      <w:proofErr w:type="spellEnd"/>
       <w:r>
         <w:rPr>
           <w:rFonts w:asciiTheme="minorHAnsi" w:hAnsiTheme="minorHAnsi"/>
@@ -29162,7 +28047,6 @@
                 <w:szCs w:val="28"/>
               </w:rPr>
             </w:pPr>
-            <w:proofErr w:type="spellStart"/>
             <w:r>
               <w:rPr>
                 <w:rFonts w:asciiTheme="minorHAnsi" w:hAnsiTheme="minorHAnsi"/>
@@ -29172,7 +28056,6 @@
               </w:rPr>
               <w:t>CudaFactor</w:t>
             </w:r>
-            <w:proofErr w:type="spellEnd"/>
           </w:p>
         </w:tc>
         <w:tc>
@@ -29288,7 +28171,6 @@
               </w:rPr>
               <w:t xml:space="preserve">Module : </w:t>
             </w:r>
-            <w:proofErr w:type="spellStart"/>
             <w:r>
               <w:rPr>
                 <w:rFonts w:asciiTheme="minorHAnsi" w:hAnsiTheme="minorHAnsi"/>
@@ -29296,7 +28178,6 @@
               </w:rPr>
               <w:t>Miscellaneous</w:t>
             </w:r>
-            <w:proofErr w:type="spellEnd"/>
           </w:p>
         </w:tc>
         <w:tc>
@@ -29537,7 +28418,6 @@
               </w:rPr>
               <w:t>peut générer un rapport d’exécution au format .</w:t>
             </w:r>
-            <w:proofErr w:type="spellStart"/>
             <w:r>
               <w:rPr>
                 <w:rFonts w:asciiTheme="minorHAnsi" w:hAnsiTheme="minorHAnsi"/>
@@ -29546,7 +28426,6 @@
               </w:rPr>
               <w:t>xml</w:t>
             </w:r>
-            <w:proofErr w:type="spellEnd"/>
             <w:r>
               <w:rPr>
                 <w:rFonts w:asciiTheme="minorHAnsi" w:hAnsiTheme="minorHAnsi"/>
@@ -30356,7 +29235,6 @@
                 <w:szCs w:val="28"/>
               </w:rPr>
             </w:pPr>
-            <w:proofErr w:type="spellStart"/>
             <w:r>
               <w:rPr>
                 <w:rFonts w:asciiTheme="minorHAnsi" w:hAnsiTheme="minorHAnsi"/>
@@ -30366,7 +29244,6 @@
               </w:rPr>
               <w:t>CudaFactor</w:t>
             </w:r>
-            <w:proofErr w:type="spellEnd"/>
           </w:p>
         </w:tc>
         <w:tc>
@@ -30482,7 +29359,6 @@
               </w:rPr>
               <w:t xml:space="preserve">Module : </w:t>
             </w:r>
-            <w:proofErr w:type="spellStart"/>
             <w:r>
               <w:rPr>
                 <w:rFonts w:asciiTheme="minorHAnsi" w:hAnsiTheme="minorHAnsi"/>
@@ -30490,7 +29366,6 @@
               </w:rPr>
               <w:t>Miscellaneous</w:t>
             </w:r>
-            <w:proofErr w:type="spellEnd"/>
           </w:p>
         </w:tc>
         <w:tc>
@@ -31010,17 +29885,8 @@
                 <w:rFonts w:asciiTheme="minorHAnsi" w:hAnsiTheme="minorHAnsi"/>
                 <w:sz w:val="20"/>
               </w:rPr>
-              <w:t>, les rapports sont au format .</w:t>
-            </w:r>
-            <w:proofErr w:type="spellStart"/>
-            <w:r>
-              <w:rPr>
-                <w:rFonts w:asciiTheme="minorHAnsi" w:hAnsiTheme="minorHAnsi"/>
-                <w:sz w:val="20"/>
-              </w:rPr>
-              <w:t>xml</w:t>
-            </w:r>
-            <w:proofErr w:type="spellEnd"/>
+              <w:t>, les rapports sont au format .xml</w:t>
+            </w:r>
           </w:p>
           <w:p>
             <w:pPr>
@@ -31563,7 +30429,6 @@
                 <w:szCs w:val="28"/>
               </w:rPr>
             </w:pPr>
-            <w:proofErr w:type="spellStart"/>
             <w:r>
               <w:rPr>
                 <w:rFonts w:asciiTheme="minorHAnsi" w:hAnsiTheme="minorHAnsi"/>
@@ -31573,7 +30438,6 @@
               </w:rPr>
               <w:t>CudaFactor</w:t>
             </w:r>
-            <w:proofErr w:type="spellEnd"/>
           </w:p>
         </w:tc>
         <w:tc>
@@ -31687,17 +30551,8 @@
                 <w:rFonts w:asciiTheme="minorHAnsi" w:hAnsiTheme="minorHAnsi"/>
                 <w:sz w:val="20"/>
               </w:rPr>
-              <w:t xml:space="preserve">Module : </w:t>
-            </w:r>
-            <w:proofErr w:type="spellStart"/>
-            <w:r>
-              <w:rPr>
-                <w:rFonts w:asciiTheme="minorHAnsi" w:hAnsiTheme="minorHAnsi"/>
-                <w:sz w:val="20"/>
-              </w:rPr>
-              <w:t>Miscellaneous</w:t>
-            </w:r>
-            <w:proofErr w:type="spellEnd"/>
+              <w:t>Module : Miscellaneous</w:t>
+            </w:r>
           </w:p>
         </w:tc>
         <w:tc>
@@ -32741,7 +31596,6 @@
                 <w:szCs w:val="28"/>
               </w:rPr>
             </w:pPr>
-            <w:proofErr w:type="spellStart"/>
             <w:r>
               <w:rPr>
                 <w:rFonts w:asciiTheme="minorHAnsi" w:hAnsiTheme="minorHAnsi"/>
@@ -32751,7 +31605,6 @@
               </w:rPr>
               <w:t>CudaFactor</w:t>
             </w:r>
-            <w:proofErr w:type="spellEnd"/>
           </w:p>
         </w:tc>
         <w:tc>
@@ -32865,17 +31718,8 @@
                 <w:rFonts w:asciiTheme="minorHAnsi" w:hAnsiTheme="minorHAnsi"/>
                 <w:sz w:val="20"/>
               </w:rPr>
-              <w:t xml:space="preserve">Module : </w:t>
-            </w:r>
-            <w:proofErr w:type="spellStart"/>
-            <w:r>
-              <w:rPr>
-                <w:rFonts w:asciiTheme="minorHAnsi" w:hAnsiTheme="minorHAnsi"/>
-                <w:sz w:val="20"/>
-              </w:rPr>
-              <w:t>Miscellaneous</w:t>
-            </w:r>
-            <w:proofErr w:type="spellEnd"/>
+              <w:t>Module : Miscellaneous</w:t>
+            </w:r>
           </w:p>
         </w:tc>
         <w:tc>
@@ -33926,7 +32770,6 @@
                 <w:szCs w:val="28"/>
               </w:rPr>
             </w:pPr>
-            <w:proofErr w:type="spellStart"/>
             <w:r>
               <w:rPr>
                 <w:rFonts w:asciiTheme="minorHAnsi" w:hAnsiTheme="minorHAnsi"/>
@@ -33936,7 +32779,6 @@
               </w:rPr>
               <w:t>CudaFactor</w:t>
             </w:r>
-            <w:proofErr w:type="spellEnd"/>
           </w:p>
         </w:tc>
         <w:tc>
@@ -34050,17 +32892,8 @@
                 <w:rFonts w:asciiTheme="minorHAnsi" w:hAnsiTheme="minorHAnsi"/>
                 <w:sz w:val="20"/>
               </w:rPr>
-              <w:t xml:space="preserve">Module : </w:t>
-            </w:r>
-            <w:proofErr w:type="spellStart"/>
-            <w:r>
-              <w:rPr>
-                <w:rFonts w:asciiTheme="minorHAnsi" w:hAnsiTheme="minorHAnsi"/>
-                <w:sz w:val="20"/>
-              </w:rPr>
-              <w:t>Miscellaneous</w:t>
-            </w:r>
-            <w:proofErr w:type="spellEnd"/>
+              <w:t>Module : Miscellaneous</w:t>
+            </w:r>
           </w:p>
         </w:tc>
         <w:tc>
@@ -35117,7 +33950,6 @@
                 <w:szCs w:val="28"/>
               </w:rPr>
             </w:pPr>
-            <w:proofErr w:type="spellStart"/>
             <w:r>
               <w:rPr>
                 <w:rFonts w:asciiTheme="minorHAnsi" w:hAnsiTheme="minorHAnsi"/>
@@ -35127,7 +33959,6 @@
               </w:rPr>
               <w:t>CudaFactor</w:t>
             </w:r>
-            <w:proofErr w:type="spellEnd"/>
           </w:p>
         </w:tc>
         <w:tc>
@@ -35243,7 +34074,6 @@
               </w:rPr>
               <w:t xml:space="preserve">Module : </w:t>
             </w:r>
-            <w:proofErr w:type="spellStart"/>
             <w:r>
               <w:rPr>
                 <w:rFonts w:asciiTheme="minorHAnsi" w:hAnsiTheme="minorHAnsi"/>
@@ -35251,7 +34081,6 @@
               </w:rPr>
               <w:t>Miscellaneous</w:t>
             </w:r>
-            <w:proofErr w:type="spellEnd"/>
           </w:p>
         </w:tc>
         <w:tc>
@@ -36268,7 +35097,6 @@
                 <w:szCs w:val="28"/>
               </w:rPr>
             </w:pPr>
-            <w:proofErr w:type="spellStart"/>
             <w:r>
               <w:rPr>
                 <w:rFonts w:asciiTheme="minorHAnsi" w:hAnsiTheme="minorHAnsi"/>
@@ -36278,7 +35106,6 @@
               </w:rPr>
               <w:t>CudaFactor</w:t>
             </w:r>
-            <w:proofErr w:type="spellEnd"/>
           </w:p>
         </w:tc>
         <w:tc>
@@ -36394,7 +35221,6 @@
               </w:rPr>
               <w:t xml:space="preserve">Module : </w:t>
             </w:r>
-            <w:proofErr w:type="spellStart"/>
             <w:r>
               <w:rPr>
                 <w:rFonts w:asciiTheme="minorHAnsi" w:hAnsiTheme="minorHAnsi"/>
@@ -36402,7 +35228,6 @@
               </w:rPr>
               <w:t>Miscellaneous</w:t>
             </w:r>
-            <w:proofErr w:type="spellEnd"/>
           </w:p>
         </w:tc>
         <w:tc>
@@ -37949,23 +36774,7 @@
                 <w:rFonts w:asciiTheme="minorHAnsi" w:hAnsiTheme="minorHAnsi"/>
                 <w:sz w:val="20"/>
               </w:rPr>
-              <w:t xml:space="preserve"> ce qui dépend de la </w:t>
-            </w:r>
-            <w:proofErr w:type="spellStart"/>
-            <w:r>
-              <w:rPr>
-                <w:rFonts w:asciiTheme="minorHAnsi" w:hAnsiTheme="minorHAnsi"/>
-                <w:sz w:val="20"/>
-              </w:rPr>
-              <w:t>parallélisation</w:t>
-            </w:r>
-            <w:proofErr w:type="spellEnd"/>
-            <w:r>
-              <w:rPr>
-                <w:rFonts w:asciiTheme="minorHAnsi" w:hAnsiTheme="minorHAnsi"/>
-                <w:sz w:val="20"/>
-              </w:rPr>
-              <w:t xml:space="preserve"> que l’on fera sur celui-ci</w:t>
+              <w:t xml:space="preserve"> ce qui dépend de la parallélisation que l’on fera sur celui-ci</w:t>
             </w:r>
           </w:p>
         </w:tc>
@@ -38592,7 +37401,7 @@
           </mc:Choice>
           <mc:Fallback>
             <w:pict>
-              <v:shapetype id="_x0000_t202" coordsize="21600,21600" o:spt="202" path="m,l,21600r21600,l21600,xe">
+              <v:shapetype w14:anchorId="0041519A" id="_x0000_t202" coordsize="21600,21600" o:spt="202" path="m,l,21600r21600,l21600,xe">
                 <v:stroke joinstyle="miter"/>
                 <v:path gradientshapeok="t" o:connecttype="rect"/>
               </v:shapetype>
@@ -38691,7 +37500,7 @@
           </mc:Choice>
           <mc:Fallback>
             <w:pict>
-              <v:roundrect id="Rectangle à coins arrondis 20" o:spid="_x0000_s1026" style="position:absolute;margin-left:81.4pt;margin-top:7.7pt;width:416.25pt;height:352.5pt;z-index:251679744;visibility:visible;mso-wrap-style:square;mso-width-percent:0;mso-height-percent:0;mso-wrap-distance-left:9pt;mso-wrap-distance-top:0;mso-wrap-distance-right:9pt;mso-wrap-distance-bottom:0;mso-position-horizontal:absolute;mso-position-horizontal-relative:text;mso-position-vertical:absolute;mso-position-vertical-relative:text;mso-width-percent:0;mso-height-percent:0;mso-width-relative:margin;mso-height-relative:margin;v-text-anchor:middle" arcsize="10923f" o:gfxdata="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" filled="f" strokecolor="black [3200]" strokeweight="1pt">
+              <v:roundrect w14:anchorId="2010F2DE" id="Rectangle à coins arrondis 20" o:spid="_x0000_s1026" style="position:absolute;margin-left:81.4pt;margin-top:7.7pt;width:416.25pt;height:352.5pt;z-index:251679744;visibility:visible;mso-wrap-style:square;mso-width-percent:0;mso-height-percent:0;mso-wrap-distance-left:9pt;mso-wrap-distance-top:0;mso-wrap-distance-right:9pt;mso-wrap-distance-bottom:0;mso-position-horizontal:absolute;mso-position-horizontal-relative:text;mso-position-vertical:absolute;mso-position-vertical-relative:text;mso-width-percent:0;mso-height-percent:0;mso-width-relative:margin;mso-height-relative:margin;v-text-anchor:middle" arcsize="10923f" o:gfxdata="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" filled="f" strokecolor="black [3200]" strokeweight="1pt">
                 <v:stroke joinstyle="miter"/>
               </v:roundrect>
             </w:pict>
@@ -38795,7 +37604,7 @@
           </mc:Choice>
           <mc:Fallback>
             <w:pict>
-              <v:oval id="Ellipse 19" o:spid="_x0000_s1027" style="position:absolute;margin-left:-37.1pt;margin-top:169pt;width:90.75pt;height:45.75pt;z-index:251678720;visibility:visible;mso-wrap-style:square;mso-width-percent:0;mso-height-percent:0;mso-wrap-distance-left:9pt;mso-wrap-distance-top:0;mso-wrap-distance-right:9pt;mso-wrap-distance-bottom:0;mso-position-horizontal:absolute;mso-position-horizontal-relative:text;mso-position-vertical:absolute;mso-position-vertical-relative:text;mso-width-percent:0;mso-height-percent:0;mso-width-relative:margin;mso-height-relative:margin;v-text-anchor:middle" o:gfxdata="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" fillcolor="#2e74b5 [2404]" strokecolor="#1f4d78 [1604]" strokeweight="1pt">
+              <v:oval w14:anchorId="61513D74" id="Ellipse 19" o:spid="_x0000_s1027" style="position:absolute;margin-left:-37.1pt;margin-top:169pt;width:90.75pt;height:45.75pt;z-index:251678720;visibility:visible;mso-wrap-style:square;mso-width-percent:0;mso-height-percent:0;mso-wrap-distance-left:9pt;mso-wrap-distance-top:0;mso-wrap-distance-right:9pt;mso-wrap-distance-bottom:0;mso-position-horizontal:absolute;mso-position-horizontal-relative:text;mso-position-vertical:absolute;mso-position-vertical-relative:text;mso-width-percent:0;mso-height-percent:0;mso-width-relative:margin;mso-height-relative:margin;v-text-anchor:middle" o:gfxdata="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" fillcolor="#2e74b5 [2404]" strokecolor="#1f4d78 [1604]" strokeweight="1pt">
                 <v:stroke joinstyle="miter"/>
                 <v:textbox>
                   <w:txbxContent>
@@ -38884,7 +37693,7 @@
           </mc:Choice>
           <mc:Fallback>
             <w:pict>
-              <v:shapetype id="_x0000_t32" coordsize="21600,21600" o:spt="32" o:oned="t" path="m,l21600,21600e" filled="f">
+              <v:shapetype w14:anchorId="7EDB6D0E" id="_x0000_t32" coordsize="21600,21600" o:spt="32" o:oned="t" path="m,l21600,21600e" filled="f">
                 <v:path arrowok="t" fillok="f" o:connecttype="none"/>
                 <o:lock v:ext="edit" shapetype="t"/>
               </v:shapetype>
@@ -38981,7 +37790,7 @@
           </mc:Choice>
           <mc:Fallback>
             <w:pict>
-              <v:oval id="Ellipse 14" o:spid="_x0000_s1028" style="position:absolute;margin-left:105.4pt;margin-top:163.45pt;width:153.75pt;height:60pt;z-index:251671552;visibility:visible;mso-wrap-style:square;mso-width-percent:0;mso-height-percent:0;mso-wrap-distance-left:9pt;mso-wrap-distance-top:0;mso-wrap-distance-right:9pt;mso-wrap-distance-bottom:0;mso-position-horizontal:absolute;mso-position-horizontal-relative:text;mso-position-vertical:absolute;mso-position-vertical-relative:text;mso-width-percent:0;mso-height-percent:0;mso-width-relative:margin;mso-height-relative:margin;v-text-anchor:middle" o:gfxdata="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" fillcolor="white [3201]" strokecolor="#5b9bd5 [3204]" strokeweight="1pt">
+              <v:oval w14:anchorId="3EC326DE" id="Ellipse 14" o:spid="_x0000_s1028" style="position:absolute;margin-left:105.4pt;margin-top:163.45pt;width:153.75pt;height:60pt;z-index:251671552;visibility:visible;mso-wrap-style:square;mso-width-percent:0;mso-height-percent:0;mso-wrap-distance-left:9pt;mso-wrap-distance-top:0;mso-wrap-distance-right:9pt;mso-wrap-distance-bottom:0;mso-position-horizontal:absolute;mso-position-horizontal-relative:text;mso-position-vertical:absolute;mso-position-vertical-relative:text;mso-width-percent:0;mso-height-percent:0;mso-width-relative:margin;mso-height-relative:margin;v-text-anchor:middle" o:gfxdata="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" fillcolor="white [3201]" strokecolor="#5b9bd5 [3204]" strokeweight="1pt">
                 <v:stroke joinstyle="miter"/>
                 <v:textbox>
                   <w:txbxContent>
@@ -39072,7 +37881,7 @@
           </mc:Choice>
           <mc:Fallback>
             <w:pict>
-              <v:shape id="Connecteur droit avec flèche 23" o:spid="_x0000_s1026" type="#_x0000_t32" style="position:absolute;margin-left:259.15pt;margin-top:195.2pt;width:60.75pt;height:0;z-index:251682816;visibility:visible;mso-wrap-style:square;mso-width-percent:0;mso-height-percent:0;mso-wrap-distance-left:9pt;mso-wrap-distance-top:0;mso-wrap-distance-right:9pt;mso-wrap-distance-bottom:0;mso-position-horizontal:absolute;mso-position-horizontal-relative:text;mso-position-vertical:absolute;mso-position-vertical-relative:text;mso-width-percent:0;mso-height-percent:0;mso-width-relative:margin;mso-height-relative:margin" o:gfxdata="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" strokecolor="black [3200]" strokeweight="1.5pt">
+              <v:shape w14:anchorId="43A78E62" id="Connecteur droit avec flèche 23" o:spid="_x0000_s1026" type="#_x0000_t32" style="position:absolute;margin-left:259.15pt;margin-top:195.2pt;width:60.75pt;height:0;z-index:251682816;visibility:visible;mso-wrap-style:square;mso-width-percent:0;mso-height-percent:0;mso-wrap-distance-left:9pt;mso-wrap-distance-top:0;mso-wrap-distance-right:9pt;mso-wrap-distance-bottom:0;mso-position-horizontal:absolute;mso-position-horizontal-relative:text;mso-position-vertical:absolute;mso-position-vertical-relative:text;mso-width-percent:0;mso-height-percent:0;mso-width-relative:margin;mso-height-relative:margin" o:gfxdata="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" strokecolor="black [3200]" strokeweight="1.5pt">
                 <v:stroke endarrow="open" joinstyle="miter"/>
               </v:shape>
             </w:pict>
@@ -39145,7 +37954,7 @@
           </mc:Choice>
           <mc:Fallback>
             <w:pict>
-              <v:shape id="Connecteur droit avec flèche 24" o:spid="_x0000_s1026" type="#_x0000_t32" style="position:absolute;margin-left:335.65pt;margin-top:69.2pt;width:47.95pt;height:94.5pt;flip:x y;z-index:251683840;visibility:visible;mso-wrap-style:square;mso-width-percent:0;mso-height-percent:0;mso-wrap-distance-left:9pt;mso-wrap-distance-top:0;mso-wrap-distance-right:9pt;mso-wrap-distance-bottom:0;mso-position-horizontal:absolute;mso-position-horizontal-relative:text;mso-position-vertical:absolute;mso-position-vertical-relative:text;mso-width-percent:0;mso-height-percent:0;mso-width-relative:margin;mso-height-relative:margin" o:gfxdata="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" strokecolor="black [3200]" strokeweight="1.5pt">
+              <v:shape w14:anchorId="33BAFD49" id="Connecteur droit avec flèche 24" o:spid="_x0000_s1026" type="#_x0000_t32" style="position:absolute;margin-left:335.65pt;margin-top:69.2pt;width:47.95pt;height:94.5pt;flip:x y;z-index:251683840;visibility:visible;mso-wrap-style:square;mso-width-percent:0;mso-height-percent:0;mso-wrap-distance-left:9pt;mso-wrap-distance-top:0;mso-wrap-distance-right:9pt;mso-wrap-distance-bottom:0;mso-position-horizontal:absolute;mso-position-horizontal-relative:text;mso-position-vertical:absolute;mso-position-vertical-relative:text;mso-width-percent:0;mso-height-percent:0;mso-width-relative:margin;mso-height-relative:margin" o:gfxdata="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" strokecolor="black [3200]" strokeweight="1.5pt">
                 <v:stroke endarrow="open" joinstyle="miter"/>
               </v:shape>
             </w:pict>
@@ -39238,7 +38047,7 @@
           </mc:Choice>
           <mc:Fallback>
             <w:pict>
-              <v:oval id="Ellipse 17" o:spid="_x0000_s1029" style="position:absolute;margin-left:286.15pt;margin-top:23.2pt;width:106.5pt;height:45.75pt;z-index:251675648;visibility:visible;mso-wrap-style:square;mso-width-percent:0;mso-height-percent:0;mso-wrap-distance-left:9pt;mso-wrap-distance-top:0;mso-wrap-distance-right:9pt;mso-wrap-distance-bottom:0;mso-position-horizontal:absolute;mso-position-horizontal-relative:text;mso-position-vertical:absolute;mso-position-vertical-relative:text;mso-width-percent:0;mso-height-percent:0;mso-width-relative:margin;mso-height-relative:margin;v-text-anchor:middle" o:gfxdata="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" fillcolor="white [3201]" strokecolor="#5b9bd5 [3204]" strokeweight="1pt">
+              <v:oval w14:anchorId="17855861" id="Ellipse 17" o:spid="_x0000_s1029" style="position:absolute;margin-left:286.15pt;margin-top:23.2pt;width:106.5pt;height:45.75pt;z-index:251675648;visibility:visible;mso-wrap-style:square;mso-width-percent:0;mso-height-percent:0;mso-wrap-distance-left:9pt;mso-wrap-distance-top:0;mso-wrap-distance-right:9pt;mso-wrap-distance-bottom:0;mso-position-horizontal:absolute;mso-position-horizontal-relative:text;mso-position-vertical:absolute;mso-position-vertical-relative:text;mso-width-percent:0;mso-height-percent:0;mso-width-relative:margin;mso-height-relative:margin;v-text-anchor:middle" o:gfxdata="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" fillcolor="white [3201]" strokecolor="#5b9bd5 [3204]" strokeweight="1pt">
                 <v:stroke joinstyle="miter"/>
                 <v:textbox>
                   <w:txbxContent>
@@ -39329,7 +38138,7 @@
           </mc:Choice>
           <mc:Fallback>
             <w:pict>
-              <v:shape id="Connecteur droit avec flèche 25" o:spid="_x0000_s1026" type="#_x0000_t32" style="position:absolute;margin-left:347.6pt;margin-top:223.7pt;width:30.05pt;height:78pt;flip:x;z-index:251684864;visibility:visible;mso-wrap-style:square;mso-width-percent:0;mso-height-percent:0;mso-wrap-distance-left:9pt;mso-wrap-distance-top:0;mso-wrap-distance-right:9pt;mso-wrap-distance-bottom:0;mso-position-horizontal:absolute;mso-position-horizontal-relative:text;mso-position-vertical:absolute;mso-position-vertical-relative:text;mso-width-percent:0;mso-height-percent:0;mso-width-relative:margin;mso-height-relative:margin" o:gfxdata="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" strokecolor="black [3200]" strokeweight="1.5pt">
+              <v:shape w14:anchorId="19D30756" id="Connecteur droit avec flèche 25" o:spid="_x0000_s1026" type="#_x0000_t32" style="position:absolute;margin-left:347.6pt;margin-top:223.7pt;width:30.05pt;height:78pt;flip:x;z-index:251684864;visibility:visible;mso-wrap-style:square;mso-width-percent:0;mso-height-percent:0;mso-wrap-distance-left:9pt;mso-wrap-distance-top:0;mso-wrap-distance-right:9pt;mso-wrap-distance-bottom:0;mso-position-horizontal:absolute;mso-position-horizontal-relative:text;mso-position-vertical:absolute;mso-position-vertical-relative:text;mso-width-percent:0;mso-height-percent:0;mso-width-relative:margin;mso-height-relative:margin" o:gfxdata="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" strokecolor="black [3200]" strokeweight="1.5pt">
                 <v:stroke endarrow="open" joinstyle="miter"/>
               </v:shape>
             </w:pict>
@@ -39422,7 +38231,7 @@
           </mc:Choice>
           <mc:Fallback>
             <w:pict>
-              <v:oval id="Ellipse 18" o:spid="_x0000_s1030" style="position:absolute;margin-left:286.15pt;margin-top:301.8pt;width:106.5pt;height:45.75pt;z-index:251677696;visibility:visible;mso-wrap-style:square;mso-width-percent:0;mso-height-percent:0;mso-wrap-distance-left:9pt;mso-wrap-distance-top:0;mso-wrap-distance-right:9pt;mso-wrap-distance-bottom:0;mso-position-horizontal:absolute;mso-position-horizontal-relative:text;mso-position-vertical:absolute;mso-position-vertical-relative:text;mso-width-percent:0;mso-height-percent:0;mso-width-relative:margin;mso-height-relative:margin;v-text-anchor:middle" o:gfxdata="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" fillcolor="white [3201]" strokecolor="#5b9bd5 [3204]" strokeweight="1pt">
+              <v:oval w14:anchorId="527F5FEB" id="Ellipse 18" o:spid="_x0000_s1030" style="position:absolute;margin-left:286.15pt;margin-top:301.8pt;width:106.5pt;height:45.75pt;z-index:251677696;visibility:visible;mso-wrap-style:square;mso-width-percent:0;mso-height-percent:0;mso-wrap-distance-left:9pt;mso-wrap-distance-top:0;mso-wrap-distance-right:9pt;mso-wrap-distance-bottom:0;mso-position-horizontal:absolute;mso-position-horizontal-relative:text;mso-position-vertical:absolute;mso-position-vertical-relative:text;mso-width-percent:0;mso-height-percent:0;mso-width-relative:margin;mso-height-relative:margin;v-text-anchor:middle" o:gfxdata="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" fillcolor="white [3201]" strokecolor="#5b9bd5 [3204]" strokeweight="1pt">
                 <v:stroke joinstyle="miter"/>
                 <v:textbox>
                   <w:txbxContent>
@@ -39533,7 +38342,7 @@
           </mc:Choice>
           <mc:Fallback>
             <w:pict>
-              <v:oval id="Ellipse 15" o:spid="_x0000_s1031" style="position:absolute;margin-left:319.9pt;margin-top:164.2pt;width:163.5pt;height:61.5pt;z-index:251673600;visibility:visible;mso-wrap-style:square;mso-width-percent:0;mso-height-percent:0;mso-wrap-distance-left:9pt;mso-wrap-distance-top:0;mso-wrap-distance-right:9pt;mso-wrap-distance-bottom:0;mso-position-horizontal:absolute;mso-position-horizontal-relative:text;mso-position-vertical:absolute;mso-position-vertical-relative:text;mso-width-percent:0;mso-height-percent:0;mso-width-relative:margin;mso-height-relative:margin;v-text-anchor:middle" o:gfxdata="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" fillcolor="white [3201]" strokecolor="#5b9bd5 [3204]" strokeweight="1pt">
+              <v:oval w14:anchorId="62A6008E" id="Ellipse 15" o:spid="_x0000_s1031" style="position:absolute;margin-left:319.9pt;margin-top:164.2pt;width:163.5pt;height:61.5pt;z-index:251673600;visibility:visible;mso-wrap-style:square;mso-width-percent:0;mso-height-percent:0;mso-wrap-distance-left:9pt;mso-wrap-distance-top:0;mso-wrap-distance-right:9pt;mso-wrap-distance-bottom:0;mso-position-horizontal:absolute;mso-position-horizontal-relative:text;mso-position-vertical:absolute;mso-position-vertical-relative:text;mso-width-percent:0;mso-height-percent:0;mso-width-relative:margin;mso-height-relative:margin;v-text-anchor:middle" o:gfxdata="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" fillcolor="white [3201]" strokecolor="#5b9bd5 [3204]" strokeweight="1pt">
                 <v:stroke joinstyle="miter"/>
                 <v:textbox>
                   <w:txbxContent>
@@ -39560,7 +38369,7 @@
       </w:r>
     </w:p>
     <w:sectPr>
-      <w:headerReference w:type="default" r:id="rId9"/>
+      <w:headerReference w:type="default" r:id="rId8"/>
       <w:pgSz w:w="11906" w:h="16838"/>
       <w:pgMar w:top="1417" w:right="1417" w:bottom="1417" w:left="1417" w:header="283" w:footer="708" w:gutter="0"/>
       <w:cols w:space="708"/>
@@ -39571,7 +38380,7 @@
 </file>
 
 <file path=word/endnotes.xml><?xml version="1.0" encoding="utf-8"?>
-<w:endnotes xmlns:wpc="http://schemas.microsoft.com/office/word/2010/wordprocessingCanvas" xmlns:mc="http://schemas.openxmlformats.org/markup-compatibility/2006" xmlns:o="urn:schemas-microsoft-com:office:office" xmlns:r="http://schemas.openxmlformats.org/officeDocument/2006/relationships" xmlns:m="http://schemas.openxmlformats.org/officeDocument/2006/math" xmlns:v="urn:schemas-microsoft-com:vml" xmlns:wp14="http://schemas.microsoft.com/office/word/2010/wordprocessingDrawing" xmlns:wp="http://schemas.openxmlformats.org/drawingml/2006/wordprocessingDrawing" xmlns:w10="urn:schemas-microsoft-com:office:word" xmlns:w="http://schemas.openxmlformats.org/wordprocessingml/2006/main" xmlns:w14="http://schemas.microsoft.com/office/word/2010/wordml" xmlns:wpg="http://schemas.microsoft.com/office/word/2010/wordprocessingGroup" xmlns:wpi="http://schemas.microsoft.com/office/word/2010/wordprocessingInk" xmlns:wne="http://schemas.microsoft.com/office/word/2006/wordml" xmlns:wps="http://schemas.microsoft.com/office/word/2010/wordprocessingShape" mc:Ignorable="w14 wp14">
+<w:endnotes xmlns:wpc="http://schemas.microsoft.com/office/word/2010/wordprocessingCanvas" xmlns:mc="http://schemas.openxmlformats.org/markup-compatibility/2006" xmlns:o="urn:schemas-microsoft-com:office:office" xmlns:r="http://schemas.openxmlformats.org/officeDocument/2006/relationships" xmlns:m="http://schemas.openxmlformats.org/officeDocument/2006/math" xmlns:v="urn:schemas-microsoft-com:vml" xmlns:wp14="http://schemas.microsoft.com/office/word/2010/wordprocessingDrawing" xmlns:wp="http://schemas.openxmlformats.org/drawingml/2006/wordprocessingDrawing" xmlns:w10="urn:schemas-microsoft-com:office:word" xmlns:w="http://schemas.openxmlformats.org/wordprocessingml/2006/main" xmlns:w14="http://schemas.microsoft.com/office/word/2010/wordml" xmlns:w15="http://schemas.microsoft.com/office/word/2012/wordml" xmlns:wpg="http://schemas.microsoft.com/office/word/2010/wordprocessingGroup" xmlns:wpi="http://schemas.microsoft.com/office/word/2010/wordprocessingInk" xmlns:wne="http://schemas.microsoft.com/office/word/2006/wordml" xmlns:wps="http://schemas.microsoft.com/office/word/2010/wordprocessingShape" mc:Ignorable="w14 w15 wp14">
   <w:endnote w:type="separator" w:id="-1">
     <w:p>
       <w:r>
@@ -39590,7 +38399,7 @@
 </file>
 
 <file path=word/footnotes.xml><?xml version="1.0" encoding="utf-8"?>
-<w:footnotes xmlns:wpc="http://schemas.microsoft.com/office/word/2010/wordprocessingCanvas" xmlns:mc="http://schemas.openxmlformats.org/markup-compatibility/2006" xmlns:o="urn:schemas-microsoft-com:office:office" xmlns:r="http://schemas.openxmlformats.org/officeDocument/2006/relationships" xmlns:m="http://schemas.openxmlformats.org/officeDocument/2006/math" xmlns:v="urn:schemas-microsoft-com:vml" xmlns:wp14="http://schemas.microsoft.com/office/word/2010/wordprocessingDrawing" xmlns:wp="http://schemas.openxmlformats.org/drawingml/2006/wordprocessingDrawing" xmlns:w10="urn:schemas-microsoft-com:office:word" xmlns:w="http://schemas.openxmlformats.org/wordprocessingml/2006/main" xmlns:w14="http://schemas.microsoft.com/office/word/2010/wordml" xmlns:wpg="http://schemas.microsoft.com/office/word/2010/wordprocessingGroup" xmlns:wpi="http://schemas.microsoft.com/office/word/2010/wordprocessingInk" xmlns:wne="http://schemas.microsoft.com/office/word/2006/wordml" xmlns:wps="http://schemas.microsoft.com/office/word/2010/wordprocessingShape" mc:Ignorable="w14 wp14">
+<w:footnotes xmlns:wpc="http://schemas.microsoft.com/office/word/2010/wordprocessingCanvas" xmlns:mc="http://schemas.openxmlformats.org/markup-compatibility/2006" xmlns:o="urn:schemas-microsoft-com:office:office" xmlns:r="http://schemas.openxmlformats.org/officeDocument/2006/relationships" xmlns:m="http://schemas.openxmlformats.org/officeDocument/2006/math" xmlns:v="urn:schemas-microsoft-com:vml" xmlns:wp14="http://schemas.microsoft.com/office/word/2010/wordprocessingDrawing" xmlns:wp="http://schemas.openxmlformats.org/drawingml/2006/wordprocessingDrawing" xmlns:w10="urn:schemas-microsoft-com:office:word" xmlns:w="http://schemas.openxmlformats.org/wordprocessingml/2006/main" xmlns:w14="http://schemas.microsoft.com/office/word/2010/wordml" xmlns:w15="http://schemas.microsoft.com/office/word/2012/wordml" xmlns:wpg="http://schemas.microsoft.com/office/word/2010/wordprocessingGroup" xmlns:wpi="http://schemas.microsoft.com/office/word/2010/wordprocessingInk" xmlns:wne="http://schemas.microsoft.com/office/word/2006/wordml" xmlns:wps="http://schemas.microsoft.com/office/word/2010/wordprocessingShape" mc:Ignorable="w14 w15 wp14">
   <w:footnote w:type="separator" w:id="-1">
     <w:p>
       <w:r>
@@ -39609,7 +38418,7 @@
 </file>
 
 <file path=word/header1.xml><?xml version="1.0" encoding="utf-8"?>
-<w:hdr xmlns:wpc="http://schemas.microsoft.com/office/word/2010/wordprocessingCanvas" xmlns:mc="http://schemas.openxmlformats.org/markup-compatibility/2006" xmlns:o="urn:schemas-microsoft-com:office:office" xmlns:r="http://schemas.openxmlformats.org/officeDocument/2006/relationships" xmlns:m="http://schemas.openxmlformats.org/officeDocument/2006/math" xmlns:v="urn:schemas-microsoft-com:vml" xmlns:wp14="http://schemas.microsoft.com/office/word/2010/wordprocessingDrawing" xmlns:wp="http://schemas.openxmlformats.org/drawingml/2006/wordprocessingDrawing" xmlns:w10="urn:schemas-microsoft-com:office:word" xmlns:w="http://schemas.openxmlformats.org/wordprocessingml/2006/main" xmlns:w14="http://schemas.microsoft.com/office/word/2010/wordml" xmlns:wpg="http://schemas.microsoft.com/office/word/2010/wordprocessingGroup" xmlns:wpi="http://schemas.microsoft.com/office/word/2010/wordprocessingInk" xmlns:wne="http://schemas.microsoft.com/office/word/2006/wordml" xmlns:wps="http://schemas.microsoft.com/office/word/2010/wordprocessingShape" mc:Ignorable="w14 wp14">
+<w:hdr xmlns:wpc="http://schemas.microsoft.com/office/word/2010/wordprocessingCanvas" xmlns:mc="http://schemas.openxmlformats.org/markup-compatibility/2006" xmlns:o="urn:schemas-microsoft-com:office:office" xmlns:r="http://schemas.openxmlformats.org/officeDocument/2006/relationships" xmlns:m="http://schemas.openxmlformats.org/officeDocument/2006/math" xmlns:v="urn:schemas-microsoft-com:vml" xmlns:wp14="http://schemas.microsoft.com/office/word/2010/wordprocessingDrawing" xmlns:wp="http://schemas.openxmlformats.org/drawingml/2006/wordprocessingDrawing" xmlns:w10="urn:schemas-microsoft-com:office:word" xmlns:w="http://schemas.openxmlformats.org/wordprocessingml/2006/main" xmlns:w14="http://schemas.microsoft.com/office/word/2010/wordml" xmlns:w15="http://schemas.microsoft.com/office/word/2012/wordml" xmlns:wpg="http://schemas.microsoft.com/office/word/2010/wordprocessingGroup" xmlns:wpi="http://schemas.microsoft.com/office/word/2010/wordprocessingInk" xmlns:wne="http://schemas.microsoft.com/office/word/2006/wordml" xmlns:wps="http://schemas.microsoft.com/office/word/2010/wordprocessingShape" mc:Ignorable="w14 w15 wp14">
   <w:p>
     <w:pPr>
       <w:pStyle w:val="En-tte"/>
@@ -39719,7 +38528,6 @@
         <w:szCs w:val="26"/>
       </w:rPr>
     </w:pPr>
-    <w:proofErr w:type="spellStart"/>
     <w:r>
       <w:rPr>
         <w:b/>
@@ -39728,7 +38536,6 @@
       </w:rPr>
       <w:t>CudaFactor</w:t>
     </w:r>
-    <w:proofErr w:type="spellEnd"/>
   </w:p>
   <w:p>
     <w:pPr>
@@ -39779,7 +38586,7 @@
 </file>
 
 <file path=word/numbering.xml><?xml version="1.0" encoding="utf-8"?>
-<w:numbering xmlns:wpc="http://schemas.microsoft.com/office/word/2010/wordprocessingCanvas" xmlns:mc="http://schemas.openxmlformats.org/markup-compatibility/2006" xmlns:o="urn:schemas-microsoft-com:office:office" xmlns:r="http://schemas.openxmlformats.org/officeDocument/2006/relationships" xmlns:m="http://schemas.openxmlformats.org/officeDocument/2006/math" xmlns:v="urn:schemas-microsoft-com:vml" xmlns:wp14="http://schemas.microsoft.com/office/word/2010/wordprocessingDrawing" xmlns:wp="http://schemas.openxmlformats.org/drawingml/2006/wordprocessingDrawing" xmlns:w10="urn:schemas-microsoft-com:office:word" xmlns:w="http://schemas.openxmlformats.org/wordprocessingml/2006/main" xmlns:w14="http://schemas.microsoft.com/office/word/2010/wordml" xmlns:wpg="http://schemas.microsoft.com/office/word/2010/wordprocessingGroup" xmlns:wpi="http://schemas.microsoft.com/office/word/2010/wordprocessingInk" xmlns:wne="http://schemas.microsoft.com/office/word/2006/wordml" xmlns:wps="http://schemas.microsoft.com/office/word/2010/wordprocessingShape" mc:Ignorable="w14 wp14">
+<w:numbering xmlns:wpc="http://schemas.microsoft.com/office/word/2010/wordprocessingCanvas" xmlns:mc="http://schemas.openxmlformats.org/markup-compatibility/2006" xmlns:o="urn:schemas-microsoft-com:office:office" xmlns:r="http://schemas.openxmlformats.org/officeDocument/2006/relationships" xmlns:m="http://schemas.openxmlformats.org/officeDocument/2006/math" xmlns:v="urn:schemas-microsoft-com:vml" xmlns:wp14="http://schemas.microsoft.com/office/word/2010/wordprocessingDrawing" xmlns:wp="http://schemas.openxmlformats.org/drawingml/2006/wordprocessingDrawing" xmlns:w10="urn:schemas-microsoft-com:office:word" xmlns:w="http://schemas.openxmlformats.org/wordprocessingml/2006/main" xmlns:w14="http://schemas.microsoft.com/office/word/2010/wordml" xmlns:w15="http://schemas.microsoft.com/office/word/2012/wordml" xmlns:wpg="http://schemas.microsoft.com/office/word/2010/wordprocessingGroup" xmlns:wpi="http://schemas.microsoft.com/office/word/2010/wordprocessingInk" xmlns:wne="http://schemas.microsoft.com/office/word/2006/wordml" xmlns:wps="http://schemas.microsoft.com/office/word/2010/wordprocessingShape" mc:Ignorable="w14 w15 wp14">
   <w:abstractNum w:abstractNumId="0">
     <w:nsid w:val="0440422A"/>
     <w:multiLevelType w:val="hybridMultilevel"/>
@@ -40871,7 +39678,7 @@
 </file>
 
 <file path=word/styles.xml><?xml version="1.0" encoding="utf-8"?>
-<w:styles xmlns:mc="http://schemas.openxmlformats.org/markup-compatibility/2006" xmlns:r="http://schemas.openxmlformats.org/officeDocument/2006/relationships" xmlns:w="http://schemas.openxmlformats.org/wordprocessingml/2006/main" xmlns:w14="http://schemas.microsoft.com/office/word/2010/wordml" mc:Ignorable="w14">
+<w:styles xmlns:mc="http://schemas.openxmlformats.org/markup-compatibility/2006" xmlns:r="http://schemas.openxmlformats.org/officeDocument/2006/relationships" xmlns:w="http://schemas.openxmlformats.org/wordprocessingml/2006/main" xmlns:w14="http://schemas.microsoft.com/office/word/2010/wordml" xmlns:w15="http://schemas.microsoft.com/office/word/2012/wordml" mc:Ignorable="w14 w15">
   <w:docDefaults>
     <w:rPrDefault>
       <w:rPr>
@@ -40887,145 +39694,378 @@
       </w:pPr>
     </w:pPrDefault>
   </w:docDefaults>
-  <w:latentStyles w:defLockedState="0" w:defUIPriority="99" w:defSemiHidden="1" w:defUnhideWhenUsed="1" w:defQFormat="0" w:count="267">
-    <w:lsdException w:name="Normal" w:semiHidden="0" w:uiPriority="0" w:unhideWhenUsed="0" w:qFormat="1"/>
-    <w:lsdException w:name="heading 1" w:semiHidden="0" w:uiPriority="9" w:unhideWhenUsed="0" w:qFormat="1"/>
-    <w:lsdException w:name="heading 2" w:uiPriority="0" w:qFormat="1"/>
-    <w:lsdException w:name="heading 3" w:uiPriority="9" w:qFormat="1"/>
-    <w:lsdException w:name="heading 4" w:uiPriority="9" w:qFormat="1"/>
-    <w:lsdException w:name="heading 5" w:uiPriority="9" w:qFormat="1"/>
-    <w:lsdException w:name="heading 6" w:uiPriority="9" w:qFormat="1"/>
-    <w:lsdException w:name="heading 7" w:uiPriority="9" w:qFormat="1"/>
-    <w:lsdException w:name="heading 8" w:uiPriority="9" w:qFormat="1"/>
-    <w:lsdException w:name="heading 9" w:uiPriority="9" w:qFormat="1"/>
-    <w:lsdException w:name="toc 1" w:uiPriority="39"/>
-    <w:lsdException w:name="toc 2" w:uiPriority="39"/>
-    <w:lsdException w:name="toc 3" w:uiPriority="39"/>
-    <w:lsdException w:name="toc 4" w:uiPriority="39"/>
-    <w:lsdException w:name="toc 5" w:uiPriority="39"/>
-    <w:lsdException w:name="toc 6" w:uiPriority="39"/>
-    <w:lsdException w:name="toc 7" w:uiPriority="39"/>
-    <w:lsdException w:name="toc 8" w:uiPriority="39"/>
-    <w:lsdException w:name="toc 9" w:uiPriority="39"/>
-    <w:lsdException w:name="caption" w:uiPriority="35" w:qFormat="1"/>
-    <w:lsdException w:name="Title" w:semiHidden="0" w:uiPriority="10" w:unhideWhenUsed="0" w:qFormat="1"/>
-    <w:lsdException w:name="Default Paragraph Font" w:uiPriority="1"/>
-    <w:lsdException w:name="Body Text" w:uiPriority="0"/>
-    <w:lsdException w:name="Subtitle" w:semiHidden="0" w:uiPriority="11" w:unhideWhenUsed="0" w:qFormat="1"/>
-    <w:lsdException w:name="Strong" w:semiHidden="0" w:uiPriority="22" w:unhideWhenUsed="0" w:qFormat="1"/>
-    <w:lsdException w:name="Emphasis" w:semiHidden="0" w:uiPriority="20" w:unhideWhenUsed="0" w:qFormat="1"/>
-    <w:lsdException w:name="Table Grid" w:semiHidden="0" w:uiPriority="39" w:unhideWhenUsed="0"/>
-    <w:lsdException w:name="Placeholder Text" w:unhideWhenUsed="0"/>
-    <w:lsdException w:name="No Spacing" w:semiHidden="0" w:uiPriority="1" w:unhideWhenUsed="0" w:qFormat="1"/>
-    <w:lsdException w:name="Light Shading" w:semiHidden="0" w:uiPriority="60" w:unhideWhenUsed="0"/>
-    <w:lsdException w:name="Light List" w:semiHidden="0" w:uiPriority="61" w:unhideWhenUsed="0"/>
-    <w:lsdException w:name="Light Grid" w:semiHidden="0" w:uiPriority="62" w:unhideWhenUsed="0"/>
-    <w:lsdException w:name="Medium Shading 1" w:semiHidden="0" w:uiPriority="63" w:unhideWhenUsed="0"/>
-    <w:lsdException w:name="Medium Shading 2" w:semiHidden="0" w:uiPriority="64" w:unhideWhenUsed="0"/>
-    <w:lsdException w:name="Medium List 1" w:semiHidden="0" w:uiPriority="65" w:unhideWhenUsed="0"/>
-    <w:lsdException w:name="Medium List 2" w:semiHidden="0" w:uiPriority="66" w:unhideWhenUsed="0"/>
-    <w:lsdException w:name="Medium Grid 1" w:semiHidden="0" w:uiPriority="67" w:unhideWhenUsed="0"/>
-    <w:lsdException w:name="Medium Grid 2" w:semiHidden="0" w:uiPriority="68" w:unhideWhenUsed="0"/>
-    <w:lsdException w:name="Medium Grid 3" w:semiHidden="0" w:uiPriority="69" w:unhideWhenUsed="0"/>
-    <w:lsdException w:name="Dark List" w:semiHidden="0" w:uiPriority="70" w:unhideWhenUsed="0"/>
-    <w:lsdException w:name="Colorful Shading" w:semiHidden="0" w:uiPriority="71" w:unhideWhenUsed="0"/>
-    <w:lsdException w:name="Colorful List" w:semiHidden="0" w:uiPriority="72" w:unhideWhenUsed="0"/>
-    <w:lsdException w:name="Colorful Grid" w:semiHidden="0" w:uiPriority="73" w:unhideWhenUsed="0"/>
-    <w:lsdException w:name="Light Shading Accent 1" w:semiHidden="0" w:uiPriority="60" w:unhideWhenUsed="0"/>
-    <w:lsdException w:name="Light List Accent 1" w:semiHidden="0" w:uiPriority="61" w:unhideWhenUsed="0"/>
-    <w:lsdException w:name="Light Grid Accent 1" w:semiHidden="0" w:uiPriority="62" w:unhideWhenUsed="0"/>
-    <w:lsdException w:name="Medium Shading 1 Accent 1" w:semiHidden="0" w:uiPriority="63" w:unhideWhenUsed="0"/>
-    <w:lsdException w:name="Medium Shading 2 Accent 1" w:semiHidden="0" w:uiPriority="64" w:unhideWhenUsed="0"/>
-    <w:lsdException w:name="Medium List 1 Accent 1" w:semiHidden="0" w:uiPriority="65" w:unhideWhenUsed="0"/>
-    <w:lsdException w:name="Revision" w:unhideWhenUsed="0"/>
-    <w:lsdException w:name="List Paragraph" w:semiHidden="0" w:uiPriority="34" w:unhideWhenUsed="0" w:qFormat="1"/>
-    <w:lsdException w:name="Quote" w:semiHidden="0" w:uiPriority="29" w:unhideWhenUsed="0" w:qFormat="1"/>
-    <w:lsdException w:name="Intense Quote" w:semiHidden="0" w:uiPriority="30" w:unhideWhenUsed="0" w:qFormat="1"/>
-    <w:lsdException w:name="Medium List 2 Accent 1" w:semiHidden="0" w:uiPriority="66" w:unhideWhenUsed="0"/>
-    <w:lsdException w:name="Medium Grid 1 Accent 1" w:semiHidden="0" w:uiPriority="67" w:unhideWhenUsed="0"/>
-    <w:lsdException w:name="Medium Grid 2 Accent 1" w:semiHidden="0" w:uiPriority="68" w:unhideWhenUsed="0"/>
-    <w:lsdException w:name="Medium Grid 3 Accent 1" w:semiHidden="0" w:uiPriority="69" w:unhideWhenUsed="0"/>
-    <w:lsdException w:name="Dark List Accent 1" w:semiHidden="0" w:uiPriority="70" w:unhideWhenUsed="0"/>
-    <w:lsdException w:name="Colorful Shading Accent 1" w:semiHidden="0" w:uiPriority="71" w:unhideWhenUsed="0"/>
-    <w:lsdException w:name="Colorful List Accent 1" w:semiHidden="0" w:uiPriority="72" w:unhideWhenUsed="0"/>
-    <w:lsdException w:name="Colorful Grid Accent 1" w:semiHidden="0" w:uiPriority="73" w:unhideWhenUsed="0"/>
-    <w:lsdException w:name="Light Shading Accent 2" w:semiHidden="0" w:uiPriority="60" w:unhideWhenUsed="0"/>
-    <w:lsdException w:name="Light List Accent 2" w:semiHidden="0" w:uiPriority="61" w:unhideWhenUsed="0"/>
-    <w:lsdException w:name="Light Grid Accent 2" w:semiHidden="0" w:uiPriority="62" w:unhideWhenUsed="0"/>
-    <w:lsdException w:name="Medium Shading 1 Accent 2" w:semiHidden="0" w:uiPriority="63" w:unhideWhenUsed="0"/>
-    <w:lsdException w:name="Medium Shading 2 Accent 2" w:semiHidden="0" w:uiPriority="64" w:unhideWhenUsed="0"/>
-    <w:lsdException w:name="Medium List 1 Accent 2" w:semiHidden="0" w:uiPriority="65" w:unhideWhenUsed="0"/>
-    <w:lsdException w:name="Medium List 2 Accent 2" w:semiHidden="0" w:uiPriority="66" w:unhideWhenUsed="0"/>
-    <w:lsdException w:name="Medium Grid 1 Accent 2" w:semiHidden="0" w:uiPriority="67" w:unhideWhenUsed="0"/>
-    <w:lsdException w:name="Medium Grid 2 Accent 2" w:semiHidden="0" w:uiPriority="68" w:unhideWhenUsed="0"/>
-    <w:lsdException w:name="Medium Grid 3 Accent 2" w:semiHidden="0" w:uiPriority="69" w:unhideWhenUsed="0"/>
-    <w:lsdException w:name="Dark List Accent 2" w:semiHidden="0" w:uiPriority="70" w:unhideWhenUsed="0"/>
-    <w:lsdException w:name="Colorful Shading Accent 2" w:semiHidden="0" w:uiPriority="71" w:unhideWhenUsed="0"/>
-    <w:lsdException w:name="Colorful List Accent 2" w:semiHidden="0" w:uiPriority="72" w:unhideWhenUsed="0"/>
-    <w:lsdException w:name="Colorful Grid Accent 2" w:semiHidden="0" w:uiPriority="73" w:unhideWhenUsed="0"/>
-    <w:lsdException w:name="Light Shading Accent 3" w:semiHidden="0" w:uiPriority="60" w:unhideWhenUsed="0"/>
-    <w:lsdException w:name="Light List Accent 3" w:semiHidden="0" w:uiPriority="61" w:unhideWhenUsed="0"/>
-    <w:lsdException w:name="Light Grid Accent 3" w:semiHidden="0" w:uiPriority="62" w:unhideWhenUsed="0"/>
-    <w:lsdException w:name="Medium Shading 1 Accent 3" w:semiHidden="0" w:uiPriority="63" w:unhideWhenUsed="0"/>
-    <w:lsdException w:name="Medium Shading 2 Accent 3" w:semiHidden="0" w:uiPriority="64" w:unhideWhenUsed="0"/>
-    <w:lsdException w:name="Medium List 1 Accent 3" w:semiHidden="0" w:uiPriority="65" w:unhideWhenUsed="0"/>
-    <w:lsdException w:name="Medium List 2 Accent 3" w:semiHidden="0" w:uiPriority="66" w:unhideWhenUsed="0"/>
-    <w:lsdException w:name="Medium Grid 1 Accent 3" w:semiHidden="0" w:uiPriority="67" w:unhideWhenUsed="0"/>
-    <w:lsdException w:name="Medium Grid 2 Accent 3" w:semiHidden="0" w:uiPriority="68" w:unhideWhenUsed="0"/>
-    <w:lsdException w:name="Medium Grid 3 Accent 3" w:semiHidden="0" w:uiPriority="69" w:unhideWhenUsed="0"/>
-    <w:lsdException w:name="Dark List Accent 3" w:semiHidden="0" w:uiPriority="70" w:unhideWhenUsed="0"/>
-    <w:lsdException w:name="Colorful Shading Accent 3" w:semiHidden="0" w:uiPriority="71" w:unhideWhenUsed="0"/>
-    <w:lsdException w:name="Colorful List Accent 3" w:semiHidden="0" w:uiPriority="72" w:unhideWhenUsed="0"/>
-    <w:lsdException w:name="Colorful Grid Accent 3" w:semiHidden="0" w:uiPriority="73" w:unhideWhenUsed="0"/>
-    <w:lsdException w:name="Light Shading Accent 4" w:semiHidden="0" w:uiPriority="60" w:unhideWhenUsed="0"/>
-    <w:lsdException w:name="Light List Accent 4" w:semiHidden="0" w:uiPriority="61" w:unhideWhenUsed="0"/>
-    <w:lsdException w:name="Light Grid Accent 4" w:semiHidden="0" w:uiPriority="62" w:unhideWhenUsed="0"/>
-    <w:lsdException w:name="Medium Shading 1 Accent 4" w:semiHidden="0" w:uiPriority="63" w:unhideWhenUsed="0"/>
-    <w:lsdException w:name="Medium Shading 2 Accent 4" w:semiHidden="0" w:uiPriority="64" w:unhideWhenUsed="0"/>
-    <w:lsdException w:name="Medium List 1 Accent 4" w:semiHidden="0" w:uiPriority="65" w:unhideWhenUsed="0"/>
-    <w:lsdException w:name="Medium List 2 Accent 4" w:semiHidden="0" w:uiPriority="66" w:unhideWhenUsed="0"/>
-    <w:lsdException w:name="Medium Grid 1 Accent 4" w:semiHidden="0" w:uiPriority="67" w:unhideWhenUsed="0"/>
-    <w:lsdException w:name="Medium Grid 2 Accent 4" w:semiHidden="0" w:uiPriority="68" w:unhideWhenUsed="0"/>
-    <w:lsdException w:name="Medium Grid 3 Accent 4" w:semiHidden="0" w:uiPriority="69" w:unhideWhenUsed="0"/>
-    <w:lsdException w:name="Dark List Accent 4" w:semiHidden="0" w:uiPriority="70" w:unhideWhenUsed="0"/>
-    <w:lsdException w:name="Colorful Shading Accent 4" w:semiHidden="0" w:uiPriority="71" w:unhideWhenUsed="0"/>
-    <w:lsdException w:name="Colorful List Accent 4" w:semiHidden="0" w:uiPriority="72" w:unhideWhenUsed="0"/>
-    <w:lsdException w:name="Colorful Grid Accent 4" w:semiHidden="0" w:uiPriority="73" w:unhideWhenUsed="0"/>
-    <w:lsdException w:name="Light Shading Accent 5" w:semiHidden="0" w:uiPriority="60" w:unhideWhenUsed="0"/>
-    <w:lsdException w:name="Light List Accent 5" w:semiHidden="0" w:uiPriority="61" w:unhideWhenUsed="0"/>
-    <w:lsdException w:name="Light Grid Accent 5" w:semiHidden="0" w:uiPriority="62" w:unhideWhenUsed="0"/>
-    <w:lsdException w:name="Medium Shading 1 Accent 5" w:semiHidden="0" w:uiPriority="63" w:unhideWhenUsed="0"/>
-    <w:lsdException w:name="Medium Shading 2 Accent 5" w:semiHidden="0" w:uiPriority="64" w:unhideWhenUsed="0"/>
-    <w:lsdException w:name="Medium List 1 Accent 5" w:semiHidden="0" w:uiPriority="65" w:unhideWhenUsed="0"/>
-    <w:lsdException w:name="Medium List 2 Accent 5" w:semiHidden="0" w:uiPriority="66" w:unhideWhenUsed="0"/>
-    <w:lsdException w:name="Medium Grid 1 Accent 5" w:semiHidden="0" w:uiPriority="67" w:unhideWhenUsed="0"/>
-    <w:lsdException w:name="Medium Grid 2 Accent 5" w:semiHidden="0" w:uiPriority="68" w:unhideWhenUsed="0"/>
-    <w:lsdException w:name="Medium Grid 3 Accent 5" w:semiHidden="0" w:uiPriority="69" w:unhideWhenUsed="0"/>
-    <w:lsdException w:name="Dark List Accent 5" w:semiHidden="0" w:uiPriority="70" w:unhideWhenUsed="0"/>
-    <w:lsdException w:name="Colorful Shading Accent 5" w:semiHidden="0" w:uiPriority="71" w:unhideWhenUsed="0"/>
-    <w:lsdException w:name="Colorful List Accent 5" w:semiHidden="0" w:uiPriority="72" w:unhideWhenUsed="0"/>
-    <w:lsdException w:name="Colorful Grid Accent 5" w:semiHidden="0" w:uiPriority="73" w:unhideWhenUsed="0"/>
-    <w:lsdException w:name="Light Shading Accent 6" w:semiHidden="0" w:uiPriority="60" w:unhideWhenUsed="0"/>
-    <w:lsdException w:name="Light List Accent 6" w:semiHidden="0" w:uiPriority="61" w:unhideWhenUsed="0"/>
-    <w:lsdException w:name="Light Grid Accent 6" w:semiHidden="0" w:uiPriority="62" w:unhideWhenUsed="0"/>
-    <w:lsdException w:name="Medium Shading 1 Accent 6" w:semiHidden="0" w:uiPriority="63" w:unhideWhenUsed="0"/>
-    <w:lsdException w:name="Medium Shading 2 Accent 6" w:semiHidden="0" w:uiPriority="64" w:unhideWhenUsed="0"/>
-    <w:lsdException w:name="Medium List 1 Accent 6" w:semiHidden="0" w:uiPriority="65" w:unhideWhenUsed="0"/>
-    <w:lsdException w:name="Medium List 2 Accent 6" w:semiHidden="0" w:uiPriority="66" w:unhideWhenUsed="0"/>
-    <w:lsdException w:name="Medium Grid 1 Accent 6" w:semiHidden="0" w:uiPriority="67" w:unhideWhenUsed="0"/>
-    <w:lsdException w:name="Medium Grid 2 Accent 6" w:semiHidden="0" w:uiPriority="68" w:unhideWhenUsed="0"/>
-    <w:lsdException w:name="Medium Grid 3 Accent 6" w:semiHidden="0" w:uiPriority="69" w:unhideWhenUsed="0"/>
-    <w:lsdException w:name="Dark List Accent 6" w:semiHidden="0" w:uiPriority="70" w:unhideWhenUsed="0"/>
-    <w:lsdException w:name="Colorful Shading Accent 6" w:semiHidden="0" w:uiPriority="71" w:unhideWhenUsed="0"/>
-    <w:lsdException w:name="Colorful List Accent 6" w:semiHidden="0" w:uiPriority="72" w:unhideWhenUsed="0"/>
-    <w:lsdException w:name="Colorful Grid Accent 6" w:semiHidden="0" w:uiPriority="73" w:unhideWhenUsed="0"/>
-    <w:lsdException w:name="Subtle Emphasis" w:semiHidden="0" w:uiPriority="19" w:unhideWhenUsed="0" w:qFormat="1"/>
-    <w:lsdException w:name="Intense Emphasis" w:semiHidden="0" w:uiPriority="21" w:unhideWhenUsed="0" w:qFormat="1"/>
-    <w:lsdException w:name="Subtle Reference" w:semiHidden="0" w:uiPriority="31" w:unhideWhenUsed="0" w:qFormat="1"/>
-    <w:lsdException w:name="Intense Reference" w:semiHidden="0" w:uiPriority="32" w:unhideWhenUsed="0" w:qFormat="1"/>
-    <w:lsdException w:name="Book Title" w:semiHidden="0" w:uiPriority="33" w:unhideWhenUsed="0" w:qFormat="1"/>
-    <w:lsdException w:name="Bibliography" w:uiPriority="37"/>
-    <w:lsdException w:name="TOC Heading" w:uiPriority="39" w:qFormat="1"/>
+  <w:latentStyles w:defLockedState="0" w:defUIPriority="99" w:defSemiHidden="0" w:defUnhideWhenUsed="0" w:defQFormat="0" w:count="371">
+    <w:lsdException w:name="Normal" w:uiPriority="0" w:qFormat="1"/>
+    <w:lsdException w:name="heading 1" w:uiPriority="9" w:qFormat="1"/>
+    <w:lsdException w:name="heading 2" w:semiHidden="1" w:uiPriority="0" w:unhideWhenUsed="1" w:qFormat="1"/>
+    <w:lsdException w:name="heading 3" w:semiHidden="1" w:uiPriority="9" w:unhideWhenUsed="1" w:qFormat="1"/>
+    <w:lsdException w:name="heading 4" w:semiHidden="1" w:uiPriority="9" w:unhideWhenUsed="1" w:qFormat="1"/>
+    <w:lsdException w:name="heading 5" w:semiHidden="1" w:uiPriority="9" w:unhideWhenUsed="1" w:qFormat="1"/>
+    <w:lsdException w:name="heading 6" w:semiHidden="1" w:uiPriority="9" w:unhideWhenUsed="1" w:qFormat="1"/>
+    <w:lsdException w:name="heading 7" w:semiHidden="1" w:uiPriority="9" w:unhideWhenUsed="1" w:qFormat="1"/>
+    <w:lsdException w:name="heading 8" w:semiHidden="1" w:uiPriority="9" w:unhideWhenUsed="1" w:qFormat="1"/>
+    <w:lsdException w:name="heading 9" w:semiHidden="1" w:uiPriority="9" w:unhideWhenUsed="1" w:qFormat="1"/>
+    <w:lsdException w:name="index 1" w:semiHidden="1" w:unhideWhenUsed="1"/>
+    <w:lsdException w:name="index 2" w:semiHidden="1" w:unhideWhenUsed="1"/>
+    <w:lsdException w:name="index 3" w:semiHidden="1" w:unhideWhenUsed="1"/>
+    <w:lsdException w:name="index 4" w:semiHidden="1" w:unhideWhenUsed="1"/>
+    <w:lsdException w:name="index 5" w:semiHidden="1" w:unhideWhenUsed="1"/>
+    <w:lsdException w:name="index 6" w:semiHidden="1" w:unhideWhenUsed="1"/>
+    <w:lsdException w:name="index 7" w:semiHidden="1" w:unhideWhenUsed="1"/>
+    <w:lsdException w:name="index 8" w:semiHidden="1" w:unhideWhenUsed="1"/>
+    <w:lsdException w:name="index 9" w:semiHidden="1" w:unhideWhenUsed="1"/>
+    <w:lsdException w:name="toc 1" w:semiHidden="1" w:uiPriority="39" w:unhideWhenUsed="1"/>
+    <w:lsdException w:name="toc 2" w:semiHidden="1" w:uiPriority="39" w:unhideWhenUsed="1"/>
+    <w:lsdException w:name="toc 3" w:semiHidden="1" w:uiPriority="39" w:unhideWhenUsed="1"/>
+    <w:lsdException w:name="toc 4" w:semiHidden="1" w:uiPriority="39" w:unhideWhenUsed="1"/>
+    <w:lsdException w:name="toc 5" w:semiHidden="1" w:uiPriority="39" w:unhideWhenUsed="1"/>
+    <w:lsdException w:name="toc 6" w:semiHidden="1" w:uiPriority="39" w:unhideWhenUsed="1"/>
+    <w:lsdException w:name="toc 7" w:semiHidden="1" w:uiPriority="39" w:unhideWhenUsed="1"/>
+    <w:lsdException w:name="toc 8" w:semiHidden="1" w:uiPriority="39" w:unhideWhenUsed="1"/>
+    <w:lsdException w:name="toc 9" w:semiHidden="1" w:uiPriority="39" w:unhideWhenUsed="1"/>
+    <w:lsdException w:name="Normal Indent" w:semiHidden="1" w:unhideWhenUsed="1"/>
+    <w:lsdException w:name="footnote text" w:semiHidden="1" w:unhideWhenUsed="1"/>
+    <w:lsdException w:name="annotation text" w:semiHidden="1" w:unhideWhenUsed="1"/>
+    <w:lsdException w:name="header" w:semiHidden="1" w:unhideWhenUsed="1"/>
+    <w:lsdException w:name="footer" w:semiHidden="1" w:unhideWhenUsed="1"/>
+    <w:lsdException w:name="index heading" w:semiHidden="1" w:unhideWhenUsed="1"/>
+    <w:lsdException w:name="caption" w:semiHidden="1" w:uiPriority="35" w:unhideWhenUsed="1" w:qFormat="1"/>
+    <w:lsdException w:name="table of figures" w:semiHidden="1" w:unhideWhenUsed="1"/>
+    <w:lsdException w:name="envelope address" w:semiHidden="1" w:unhideWhenUsed="1"/>
+    <w:lsdException w:name="envelope return" w:semiHidden="1" w:unhideWhenUsed="1"/>
+    <w:lsdException w:name="footnote reference" w:semiHidden="1" w:unhideWhenUsed="1"/>
+    <w:lsdException w:name="annotation reference" w:semiHidden="1" w:unhideWhenUsed="1"/>
+    <w:lsdException w:name="line number" w:semiHidden="1" w:unhideWhenUsed="1"/>
+    <w:lsdException w:name="page number" w:semiHidden="1" w:unhideWhenUsed="1"/>
+    <w:lsdException w:name="endnote reference" w:semiHidden="1" w:unhideWhenUsed="1"/>
+    <w:lsdException w:name="endnote text" w:semiHidden="1" w:unhideWhenUsed="1"/>
+    <w:lsdException w:name="table of authorities" w:semiHidden="1" w:unhideWhenUsed="1"/>
+    <w:lsdException w:name="macro" w:semiHidden="1" w:unhideWhenUsed="1"/>
+    <w:lsdException w:name="toa heading" w:semiHidden="1" w:unhideWhenUsed="1"/>
+    <w:lsdException w:name="List" w:semiHidden="1" w:unhideWhenUsed="1"/>
+    <w:lsdException w:name="List Bullet" w:semiHidden="1" w:unhideWhenUsed="1"/>
+    <w:lsdException w:name="List Number" w:semiHidden="1" w:unhideWhenUsed="1"/>
+    <w:lsdException w:name="List 2" w:semiHidden="1" w:unhideWhenUsed="1"/>
+    <w:lsdException w:name="List 3" w:semiHidden="1" w:unhideWhenUsed="1"/>
+    <w:lsdException w:name="List 4" w:semiHidden="1" w:unhideWhenUsed="1"/>
+    <w:lsdException w:name="List 5" w:semiHidden="1" w:unhideWhenUsed="1"/>
+    <w:lsdException w:name="List Bullet 2" w:semiHidden="1" w:unhideWhenUsed="1"/>
+    <w:lsdException w:name="List Bullet 3" w:semiHidden="1" w:unhideWhenUsed="1"/>
+    <w:lsdException w:name="List Bullet 4" w:semiHidden="1" w:unhideWhenUsed="1"/>
+    <w:lsdException w:name="List Bullet 5" w:semiHidden="1" w:unhideWhenUsed="1"/>
+    <w:lsdException w:name="List Number 2" w:semiHidden="1" w:unhideWhenUsed="1"/>
+    <w:lsdException w:name="List Number 3" w:semiHidden="1" w:unhideWhenUsed="1"/>
+    <w:lsdException w:name="List Number 4" w:semiHidden="1" w:unhideWhenUsed="1"/>
+    <w:lsdException w:name="List Number 5" w:semiHidden="1" w:unhideWhenUsed="1"/>
+    <w:lsdException w:name="Title" w:uiPriority="10" w:qFormat="1"/>
+    <w:lsdException w:name="Closing" w:semiHidden="1" w:unhideWhenUsed="1"/>
+    <w:lsdException w:name="Signature" w:semiHidden="1" w:unhideWhenUsed="1"/>
+    <w:lsdException w:name="Default Paragraph Font" w:semiHidden="1" w:uiPriority="1" w:unhideWhenUsed="1"/>
+    <w:lsdException w:name="Body Text" w:semiHidden="1" w:uiPriority="0" w:unhideWhenUsed="1"/>
+    <w:lsdException w:name="Body Text Indent" w:semiHidden="1" w:unhideWhenUsed="1"/>
+    <w:lsdException w:name="List Continue" w:semiHidden="1" w:unhideWhenUsed="1"/>
+    <w:lsdException w:name="List Continue 2" w:semiHidden="1" w:unhideWhenUsed="1"/>
+    <w:lsdException w:name="List Continue 3" w:semiHidden="1" w:unhideWhenUsed="1"/>
+    <w:lsdException w:name="List Continue 4" w:semiHidden="1" w:unhideWhenUsed="1"/>
+    <w:lsdException w:name="List Continue 5" w:semiHidden="1" w:unhideWhenUsed="1"/>
+    <w:lsdException w:name="Message Header" w:semiHidden="1" w:unhideWhenUsed="1"/>
+    <w:lsdException w:name="Subtitle" w:uiPriority="11" w:qFormat="1"/>
+    <w:lsdException w:name="Salutation" w:semiHidden="1" w:unhideWhenUsed="1"/>
+    <w:lsdException w:name="Date" w:semiHidden="1" w:unhideWhenUsed="1"/>
+    <w:lsdException w:name="Body Text First Indent" w:semiHidden="1" w:unhideWhenUsed="1"/>
+    <w:lsdException w:name="Body Text First Indent 2" w:semiHidden="1" w:unhideWhenUsed="1"/>
+    <w:lsdException w:name="Note Heading" w:semiHidden="1" w:unhideWhenUsed="1"/>
+    <w:lsdException w:name="Body Text 2" w:semiHidden="1" w:unhideWhenUsed="1"/>
+    <w:lsdException w:name="Body Text 3" w:semiHidden="1" w:unhideWhenUsed="1"/>
+    <w:lsdException w:name="Body Text Indent 2" w:semiHidden="1" w:unhideWhenUsed="1"/>
+    <w:lsdException w:name="Body Text Indent 3" w:semiHidden="1" w:unhideWhenUsed="1"/>
+    <w:lsdException w:name="Block Text" w:semiHidden="1" w:unhideWhenUsed="1"/>
+    <w:lsdException w:name="Hyperlink" w:semiHidden="1" w:unhideWhenUsed="1"/>
+    <w:lsdException w:name="FollowedHyperlink" w:semiHidden="1" w:unhideWhenUsed="1"/>
+    <w:lsdException w:name="Strong" w:uiPriority="22" w:qFormat="1"/>
+    <w:lsdException w:name="Emphasis" w:uiPriority="20" w:qFormat="1"/>
+    <w:lsdException w:name="Document Map" w:semiHidden="1" w:unhideWhenUsed="1"/>
+    <w:lsdException w:name="Plain Text" w:semiHidden="1" w:unhideWhenUsed="1"/>
+    <w:lsdException w:name="E-mail Signature" w:semiHidden="1" w:unhideWhenUsed="1"/>
+    <w:lsdException w:name="HTML Top of Form" w:semiHidden="1" w:unhideWhenUsed="1"/>
+    <w:lsdException w:name="HTML Bottom of Form" w:semiHidden="1" w:unhideWhenUsed="1"/>
+    <w:lsdException w:name="Normal (Web)" w:semiHidden="1" w:unhideWhenUsed="1"/>
+    <w:lsdException w:name="HTML Acronym" w:semiHidden="1" w:unhideWhenUsed="1"/>
+    <w:lsdException w:name="HTML Address" w:semiHidden="1" w:unhideWhenUsed="1"/>
+    <w:lsdException w:name="HTML Cite" w:semiHidden="1" w:unhideWhenUsed="1"/>
+    <w:lsdException w:name="HTML Code" w:semiHidden="1" w:unhideWhenUsed="1"/>
+    <w:lsdException w:name="HTML Definition" w:semiHidden="1" w:unhideWhenUsed="1"/>
+    <w:lsdException w:name="HTML Keyboard" w:semiHidden="1" w:unhideWhenUsed="1"/>
+    <w:lsdException w:name="HTML Preformatted" w:semiHidden="1" w:unhideWhenUsed="1"/>
+    <w:lsdException w:name="HTML Sample" w:semiHidden="1" w:unhideWhenUsed="1"/>
+    <w:lsdException w:name="HTML Typewriter" w:semiHidden="1" w:unhideWhenUsed="1"/>
+    <w:lsdException w:name="HTML Variable" w:semiHidden="1" w:unhideWhenUsed="1"/>
+    <w:lsdException w:name="Normal Table" w:semiHidden="1" w:unhideWhenUsed="1"/>
+    <w:lsdException w:name="annotation subject" w:semiHidden="1" w:unhideWhenUsed="1"/>
+    <w:lsdException w:name="No List" w:semiHidden="1" w:unhideWhenUsed="1"/>
+    <w:lsdException w:name="Outline List 1" w:semiHidden="1" w:unhideWhenUsed="1"/>
+    <w:lsdException w:name="Outline List 2" w:semiHidden="1" w:unhideWhenUsed="1"/>
+    <w:lsdException w:name="Outline List 3" w:semiHidden="1" w:unhideWhenUsed="1"/>
+    <w:lsdException w:name="Table Simple 1" w:semiHidden="1" w:unhideWhenUsed="1"/>
+    <w:lsdException w:name="Table Simple 2" w:semiHidden="1" w:unhideWhenUsed="1"/>
+    <w:lsdException w:name="Table Simple 3" w:semiHidden="1" w:unhideWhenUsed="1"/>
+    <w:lsdException w:name="Table Classic 1" w:semiHidden="1" w:unhideWhenUsed="1"/>
+    <w:lsdException w:name="Table Classic 2" w:semiHidden="1" w:unhideWhenUsed="1"/>
+    <w:lsdException w:name="Table Classic 3" w:semiHidden="1" w:unhideWhenUsed="1"/>
+    <w:lsdException w:name="Table Classic 4" w:semiHidden="1" w:unhideWhenUsed="1"/>
+    <w:lsdException w:name="Table Colorful 1" w:semiHidden="1" w:unhideWhenUsed="1"/>
+    <w:lsdException w:name="Table Colorful 2" w:semiHidden="1" w:unhideWhenUsed="1"/>
+    <w:lsdException w:name="Table Colorful 3" w:semiHidden="1" w:unhideWhenUsed="1"/>
+    <w:lsdException w:name="Table Columns 1" w:semiHidden="1" w:unhideWhenUsed="1"/>
+    <w:lsdException w:name="Table Columns 2" w:semiHidden="1" w:unhideWhenUsed="1"/>
+    <w:lsdException w:name="Table Columns 3" w:semiHidden="1" w:unhideWhenUsed="1"/>
+    <w:lsdException w:name="Table Columns 4" w:semiHidden="1" w:unhideWhenUsed="1"/>
+    <w:lsdException w:name="Table Columns 5" w:semiHidden="1" w:unhideWhenUsed="1"/>
+    <w:lsdException w:name="Table Grid 1" w:semiHidden="1" w:unhideWhenUsed="1"/>
+    <w:lsdException w:name="Table Grid 2" w:semiHidden="1" w:unhideWhenUsed="1"/>
+    <w:lsdException w:name="Table Grid 3" w:semiHidden="1" w:unhideWhenUsed="1"/>
+    <w:lsdException w:name="Table Grid 4" w:semiHidden="1" w:unhideWhenUsed="1"/>
+    <w:lsdException w:name="Table Grid 5" w:semiHidden="1" w:unhideWhenUsed="1"/>
+    <w:lsdException w:name="Table Grid 6" w:semiHidden="1" w:unhideWhenUsed="1"/>
+    <w:lsdException w:name="Table Grid 7" w:semiHidden="1" w:unhideWhenUsed="1"/>
+    <w:lsdException w:name="Table Grid 8" w:semiHidden="1" w:unhideWhenUsed="1"/>
+    <w:lsdException w:name="Table List 1" w:semiHidden="1" w:unhideWhenUsed="1"/>
+    <w:lsdException w:name="Table List 2" w:semiHidden="1" w:unhideWhenUsed="1"/>
+    <w:lsdException w:name="Table List 3" w:semiHidden="1" w:unhideWhenUsed="1"/>
+    <w:lsdException w:name="Table List 4" w:semiHidden="1" w:unhideWhenUsed="1"/>
+    <w:lsdException w:name="Table List 5" w:semiHidden="1" w:unhideWhenUsed="1"/>
+    <w:lsdException w:name="Table List 6" w:semiHidden="1" w:unhideWhenUsed="1"/>
+    <w:lsdException w:name="Table List 7" w:semiHidden="1" w:unhideWhenUsed="1"/>
+    <w:lsdException w:name="Table List 8" w:semiHidden="1" w:unhideWhenUsed="1"/>
+    <w:lsdException w:name="Table 3D effects 1" w:semiHidden="1" w:unhideWhenUsed="1"/>
+    <w:lsdException w:name="Table 3D effects 2" w:semiHidden="1" w:unhideWhenUsed="1"/>
+    <w:lsdException w:name="Table 3D effects 3" w:semiHidden="1" w:unhideWhenUsed="1"/>
+    <w:lsdException w:name="Table Contemporary" w:semiHidden="1" w:unhideWhenUsed="1"/>
+    <w:lsdException w:name="Table Elegant" w:semiHidden="1" w:unhideWhenUsed="1"/>
+    <w:lsdException w:name="Table Professional" w:semiHidden="1" w:unhideWhenUsed="1"/>
+    <w:lsdException w:name="Table Subtle 1" w:semiHidden="1" w:unhideWhenUsed="1"/>
+    <w:lsdException w:name="Table Subtle 2" w:semiHidden="1" w:unhideWhenUsed="1"/>
+    <w:lsdException w:name="Table Web 1" w:semiHidden="1" w:unhideWhenUsed="1"/>
+    <w:lsdException w:name="Table Web 2" w:semiHidden="1" w:unhideWhenUsed="1"/>
+    <w:lsdException w:name="Table Web 3" w:semiHidden="1" w:unhideWhenUsed="1"/>
+    <w:lsdException w:name="Balloon Text" w:semiHidden="1" w:unhideWhenUsed="1"/>
+    <w:lsdException w:name="Table Grid" w:uiPriority="39"/>
+    <w:lsdException w:name="Table Theme" w:semiHidden="1" w:unhideWhenUsed="1"/>
+    <w:lsdException w:name="Placeholder Text" w:semiHidden="1"/>
+    <w:lsdException w:name="No Spacing" w:uiPriority="1" w:qFormat="1"/>
+    <w:lsdException w:name="Light Shading" w:uiPriority="60"/>
+    <w:lsdException w:name="Light List" w:uiPriority="61"/>
+    <w:lsdException w:name="Light Grid" w:uiPriority="62"/>
+    <w:lsdException w:name="Medium Shading 1" w:uiPriority="63"/>
+    <w:lsdException w:name="Medium Shading 2" w:uiPriority="64"/>
+    <w:lsdException w:name="Medium List 1" w:uiPriority="65"/>
+    <w:lsdException w:name="Medium List 2" w:uiPriority="66"/>
+    <w:lsdException w:name="Medium Grid 1" w:uiPriority="67"/>
+    <w:lsdException w:name="Medium Grid 2" w:uiPriority="68"/>
+    <w:lsdException w:name="Medium Grid 3" w:uiPriority="69"/>
+    <w:lsdException w:name="Dark List" w:uiPriority="70"/>
+    <w:lsdException w:name="Colorful Shading" w:uiPriority="71"/>
+    <w:lsdException w:name="Colorful List" w:uiPriority="72"/>
+    <w:lsdException w:name="Colorful Grid" w:uiPriority="73"/>
+    <w:lsdException w:name="Light Shading Accent 1" w:uiPriority="60"/>
+    <w:lsdException w:name="Light List Accent 1" w:uiPriority="61"/>
+    <w:lsdException w:name="Light Grid Accent 1" w:uiPriority="62"/>
+    <w:lsdException w:name="Medium Shading 1 Accent 1" w:uiPriority="63"/>
+    <w:lsdException w:name="Medium Shading 2 Accent 1" w:uiPriority="64"/>
+    <w:lsdException w:name="Medium List 1 Accent 1" w:uiPriority="65"/>
+    <w:lsdException w:name="Revision" w:semiHidden="1"/>
+    <w:lsdException w:name="List Paragraph" w:uiPriority="34" w:qFormat="1"/>
+    <w:lsdException w:name="Quote" w:uiPriority="29" w:qFormat="1"/>
+    <w:lsdException w:name="Intense Quote" w:uiPriority="30" w:qFormat="1"/>
+    <w:lsdException w:name="Medium List 2 Accent 1" w:uiPriority="66"/>
+    <w:lsdException w:name="Medium Grid 1 Accent 1" w:uiPriority="67"/>
+    <w:lsdException w:name="Medium Grid 2 Accent 1" w:uiPriority="68"/>
+    <w:lsdException w:name="Medium Grid 3 Accent 1" w:uiPriority="69"/>
+    <w:lsdException w:name="Dark List Accent 1" w:uiPriority="70"/>
+    <w:lsdException w:name="Colorful Shading Accent 1" w:uiPriority="71"/>
+    <w:lsdException w:name="Colorful List Accent 1" w:uiPriority="72"/>
+    <w:lsdException w:name="Colorful Grid Accent 1" w:uiPriority="73"/>
+    <w:lsdException w:name="Light Shading Accent 2" w:uiPriority="60"/>
+    <w:lsdException w:name="Light List Accent 2" w:uiPriority="61"/>
+    <w:lsdException w:name="Light Grid Accent 2" w:uiPriority="62"/>
+    <w:lsdException w:name="Medium Shading 1 Accent 2" w:uiPriority="63"/>
+    <w:lsdException w:name="Medium Shading 2 Accent 2" w:uiPriority="64"/>
+    <w:lsdException w:name="Medium List 1 Accent 2" w:uiPriority="65"/>
+    <w:lsdException w:name="Medium List 2 Accent 2" w:uiPriority="66"/>
+    <w:lsdException w:name="Medium Grid 1 Accent 2" w:uiPriority="67"/>
+    <w:lsdException w:name="Medium Grid 2 Accent 2" w:uiPriority="68"/>
+    <w:lsdException w:name="Medium Grid 3 Accent 2" w:uiPriority="69"/>
+    <w:lsdException w:name="Dark List Accent 2" w:uiPriority="70"/>
+    <w:lsdException w:name="Colorful Shading Accent 2" w:uiPriority="71"/>
+    <w:lsdException w:name="Colorful List Accent 2" w:uiPriority="72"/>
+    <w:lsdException w:name="Colorful Grid Accent 2" w:uiPriority="73"/>
+    <w:lsdException w:name="Light Shading Accent 3" w:uiPriority="60"/>
+    <w:lsdException w:name="Light List Accent 3" w:uiPriority="61"/>
+    <w:lsdException w:name="Light Grid Accent 3" w:uiPriority="62"/>
+    <w:lsdException w:name="Medium Shading 1 Accent 3" w:uiPriority="63"/>
+    <w:lsdException w:name="Medium Shading 2 Accent 3" w:uiPriority="64"/>
+    <w:lsdException w:name="Medium List 1 Accent 3" w:uiPriority="65"/>
+    <w:lsdException w:name="Medium List 2 Accent 3" w:uiPriority="66"/>
+    <w:lsdException w:name="Medium Grid 1 Accent 3" w:uiPriority="67"/>
+    <w:lsdException w:name="Medium Grid 2 Accent 3" w:uiPriority="68"/>
+    <w:lsdException w:name="Medium Grid 3 Accent 3" w:uiPriority="69"/>
+    <w:lsdException w:name="Dark List Accent 3" w:uiPriority="70"/>
+    <w:lsdException w:name="Colorful Shading Accent 3" w:uiPriority="71"/>
+    <w:lsdException w:name="Colorful List Accent 3" w:uiPriority="72"/>
+    <w:lsdException w:name="Colorful Grid Accent 3" w:uiPriority="73"/>
+    <w:lsdException w:name="Light Shading Accent 4" w:uiPriority="60"/>
+    <w:lsdException w:name="Light List Accent 4" w:uiPriority="61"/>
+    <w:lsdException w:name="Light Grid Accent 4" w:uiPriority="62"/>
+    <w:lsdException w:name="Medium Shading 1 Accent 4" w:uiPriority="63"/>
+    <w:lsdException w:name="Medium Shading 2 Accent 4" w:uiPriority="64"/>
+    <w:lsdException w:name="Medium List 1 Accent 4" w:uiPriority="65"/>
+    <w:lsdException w:name="Medium List 2 Accent 4" w:uiPriority="66"/>
+    <w:lsdException w:name="Medium Grid 1 Accent 4" w:uiPriority="67"/>
+    <w:lsdException w:name="Medium Grid 2 Accent 4" w:uiPriority="68"/>
+    <w:lsdException w:name="Medium Grid 3 Accent 4" w:uiPriority="69"/>
+    <w:lsdException w:name="Dark List Accent 4" w:uiPriority="70"/>
+    <w:lsdException w:name="Colorful Shading Accent 4" w:uiPriority="71"/>
+    <w:lsdException w:name="Colorful List Accent 4" w:uiPriority="72"/>
+    <w:lsdException w:name="Colorful Grid Accent 4" w:uiPriority="73"/>
+    <w:lsdException w:name="Light Shading Accent 5" w:uiPriority="60"/>
+    <w:lsdException w:name="Light List Accent 5" w:uiPriority="61"/>
+    <w:lsdException w:name="Light Grid Accent 5" w:uiPriority="62"/>
+    <w:lsdException w:name="Medium Shading 1 Accent 5" w:uiPriority="63"/>
+    <w:lsdException w:name="Medium Shading 2 Accent 5" w:uiPriority="64"/>
+    <w:lsdException w:name="Medium List 1 Accent 5" w:uiPriority="65"/>
+    <w:lsdException w:name="Medium List 2 Accent 5" w:uiPriority="66"/>
+    <w:lsdException w:name="Medium Grid 1 Accent 5" w:uiPriority="67"/>
+    <w:lsdException w:name="Medium Grid 2 Accent 5" w:uiPriority="68"/>
+    <w:lsdException w:name="Medium Grid 3 Accent 5" w:uiPriority="69"/>
+    <w:lsdException w:name="Dark List Accent 5" w:uiPriority="70"/>
+    <w:lsdException w:name="Colorful Shading Accent 5" w:uiPriority="71"/>
+    <w:lsdException w:name="Colorful List Accent 5" w:uiPriority="72"/>
+    <w:lsdException w:name="Colorful Grid Accent 5" w:uiPriority="73"/>
+    <w:lsdException w:name="Light Shading Accent 6" w:uiPriority="60"/>
+    <w:lsdException w:name="Light List Accent 6" w:uiPriority="61"/>
+    <w:lsdException w:name="Light Grid Accent 6" w:uiPriority="62"/>
+    <w:lsdException w:name="Medium Shading 1 Accent 6" w:uiPriority="63"/>
+    <w:lsdException w:name="Medium Shading 2 Accent 6" w:uiPriority="64"/>
+    <w:lsdException w:name="Medium List 1 Accent 6" w:uiPriority="65"/>
+    <w:lsdException w:name="Medium List 2 Accent 6" w:uiPriority="66"/>
+    <w:lsdException w:name="Medium Grid 1 Accent 6" w:uiPriority="67"/>
+    <w:lsdException w:name="Medium Grid 2 Accent 6" w:uiPriority="68"/>
+    <w:lsdException w:name="Medium Grid 3 Accent 6" w:uiPriority="69"/>
+    <w:lsdException w:name="Dark List Accent 6" w:uiPriority="70"/>
+    <w:lsdException w:name="Colorful Shading Accent 6" w:uiPriority="71"/>
+    <w:lsdException w:name="Colorful List Accent 6" w:uiPriority="72"/>
+    <w:lsdException w:name="Colorful Grid Accent 6" w:uiPriority="73"/>
+    <w:lsdException w:name="Subtle Emphasis" w:uiPriority="19" w:qFormat="1"/>
+    <w:lsdException w:name="Intense Emphasis" w:uiPriority="21" w:qFormat="1"/>
+    <w:lsdException w:name="Subtle Reference" w:uiPriority="31" w:qFormat="1"/>
+    <w:lsdException w:name="Intense Reference" w:uiPriority="32" w:qFormat="1"/>
+    <w:lsdException w:name="Book Title" w:uiPriority="33" w:qFormat="1"/>
+    <w:lsdException w:name="Bibliography" w:semiHidden="1" w:uiPriority="37" w:unhideWhenUsed="1"/>
+    <w:lsdException w:name="TOC Heading" w:semiHidden="1" w:uiPriority="39" w:unhideWhenUsed="1" w:qFormat="1"/>
+    <w:lsdException w:name="Plain Table 1" w:uiPriority="41"/>
+    <w:lsdException w:name="Plain Table 2" w:uiPriority="42"/>
+    <w:lsdException w:name="Plain Table 3" w:uiPriority="43"/>
+    <w:lsdException w:name="Plain Table 4" w:uiPriority="44"/>
+    <w:lsdException w:name="Plain Table 5" w:uiPriority="45"/>
+    <w:lsdException w:name="Grid Table Light" w:uiPriority="40"/>
+    <w:lsdException w:name="Grid Table 1 Light" w:uiPriority="46"/>
+    <w:lsdException w:name="Grid Table 2" w:uiPriority="47"/>
+    <w:lsdException w:name="Grid Table 3" w:uiPriority="48"/>
+    <w:lsdException w:name="Grid Table 4" w:uiPriority="49"/>
+    <w:lsdException w:name="Grid Table 5 Dark" w:uiPriority="50"/>
+    <w:lsdException w:name="Grid Table 6 Colorful" w:uiPriority="51"/>
+    <w:lsdException w:name="Grid Table 7 Colorful" w:uiPriority="52"/>
+    <w:lsdException w:name="Grid Table 1 Light Accent 1" w:uiPriority="46"/>
+    <w:lsdException w:name="Grid Table 2 Accent 1" w:uiPriority="47"/>
+    <w:lsdException w:name="Grid Table 3 Accent 1" w:uiPriority="48"/>
+    <w:lsdException w:name="Grid Table 4 Accent 1" w:uiPriority="49"/>
+    <w:lsdException w:name="Grid Table 5 Dark Accent 1" w:uiPriority="50"/>
+    <w:lsdException w:name="Grid Table 6 Colorful Accent 1" w:uiPriority="51"/>
+    <w:lsdException w:name="Grid Table 7 Colorful Accent 1" w:uiPriority="52"/>
+    <w:lsdException w:name="Grid Table 1 Light Accent 2" w:uiPriority="46"/>
+    <w:lsdException w:name="Grid Table 2 Accent 2" w:uiPriority="47"/>
+    <w:lsdException w:name="Grid Table 3 Accent 2" w:uiPriority="48"/>
+    <w:lsdException w:name="Grid Table 4 Accent 2" w:uiPriority="49"/>
+    <w:lsdException w:name="Grid Table 5 Dark Accent 2" w:uiPriority="50"/>
+    <w:lsdException w:name="Grid Table 6 Colorful Accent 2" w:uiPriority="51"/>
+    <w:lsdException w:name="Grid Table 7 Colorful Accent 2" w:uiPriority="52"/>
+    <w:lsdException w:name="Grid Table 1 Light Accent 3" w:uiPriority="46"/>
+    <w:lsdException w:name="Grid Table 2 Accent 3" w:uiPriority="47"/>
+    <w:lsdException w:name="Grid Table 3 Accent 3" w:uiPriority="48"/>
+    <w:lsdException w:name="Grid Table 4 Accent 3" w:uiPriority="49"/>
+    <w:lsdException w:name="Grid Table 5 Dark Accent 3" w:uiPriority="50"/>
+    <w:lsdException w:name="Grid Table 6 Colorful Accent 3" w:uiPriority="51"/>
+    <w:lsdException w:name="Grid Table 7 Colorful Accent 3" w:uiPriority="52"/>
+    <w:lsdException w:name="Grid Table 1 Light Accent 4" w:uiPriority="46"/>
+    <w:lsdException w:name="Grid Table 2 Accent 4" w:uiPriority="47"/>
+    <w:lsdException w:name="Grid Table 3 Accent 4" w:uiPriority="48"/>
+    <w:lsdException w:name="Grid Table 4 Accent 4" w:uiPriority="49"/>
+    <w:lsdException w:name="Grid Table 5 Dark Accent 4" w:uiPriority="50"/>
+    <w:lsdException w:name="Grid Table 6 Colorful Accent 4" w:uiPriority="51"/>
+    <w:lsdException w:name="Grid Table 7 Colorful Accent 4" w:uiPriority="52"/>
+    <w:lsdException w:name="Grid Table 1 Light Accent 5" w:uiPriority="46"/>
+    <w:lsdException w:name="Grid Table 2 Accent 5" w:uiPriority="47"/>
+    <w:lsdException w:name="Grid Table 3 Accent 5" w:uiPriority="48"/>
+    <w:lsdException w:name="Grid Table 4 Accent 5" w:uiPriority="49"/>
+    <w:lsdException w:name="Grid Table 5 Dark Accent 5" w:uiPriority="50"/>
+    <w:lsdException w:name="Grid Table 6 Colorful Accent 5" w:uiPriority="51"/>
+    <w:lsdException w:name="Grid Table 7 Colorful Accent 5" w:uiPriority="52"/>
+    <w:lsdException w:name="Grid Table 1 Light Accent 6" w:uiPriority="46"/>
+    <w:lsdException w:name="Grid Table 2 Accent 6" w:uiPriority="47"/>
+    <w:lsdException w:name="Grid Table 3 Accent 6" w:uiPriority="48"/>
+    <w:lsdException w:name="Grid Table 4 Accent 6" w:uiPriority="49"/>
+    <w:lsdException w:name="Grid Table 5 Dark Accent 6" w:uiPriority="50"/>
+    <w:lsdException w:name="Grid Table 6 Colorful Accent 6" w:uiPriority="51"/>
+    <w:lsdException w:name="Grid Table 7 Colorful Accent 6" w:uiPriority="52"/>
+    <w:lsdException w:name="List Table 1 Light" w:uiPriority="46"/>
+    <w:lsdException w:name="List Table 2" w:uiPriority="47"/>
+    <w:lsdException w:name="List Table 3" w:uiPriority="48"/>
+    <w:lsdException w:name="List Table 4" w:uiPriority="49"/>
+    <w:lsdException w:name="List Table 5 Dark" w:uiPriority="50"/>
+    <w:lsdException w:name="List Table 6 Colorful" w:uiPriority="51"/>
+    <w:lsdException w:name="List Table 7 Colorful" w:uiPriority="52"/>
+    <w:lsdException w:name="List Table 1 Light Accent 1" w:uiPriority="46"/>
+    <w:lsdException w:name="List Table 2 Accent 1" w:uiPriority="47"/>
+    <w:lsdException w:name="List Table 3 Accent 1" w:uiPriority="48"/>
+    <w:lsdException w:name="List Table 4 Accent 1" w:uiPriority="49"/>
+    <w:lsdException w:name="List Table 5 Dark Accent 1" w:uiPriority="50"/>
+    <w:lsdException w:name="List Table 6 Colorful Accent 1" w:uiPriority="51"/>
+    <w:lsdException w:name="List Table 7 Colorful Accent 1" w:uiPriority="52"/>
+    <w:lsdException w:name="List Table 1 Light Accent 2" w:uiPriority="46"/>
+    <w:lsdException w:name="List Table 2 Accent 2" w:uiPriority="47"/>
+    <w:lsdException w:name="List Table 3 Accent 2" w:uiPriority="48"/>
+    <w:lsdException w:name="List Table 4 Accent 2" w:uiPriority="49"/>
+    <w:lsdException w:name="List Table 5 Dark Accent 2" w:uiPriority="50"/>
+    <w:lsdException w:name="List Table 6 Colorful Accent 2" w:uiPriority="51"/>
+    <w:lsdException w:name="List Table 7 Colorful Accent 2" w:uiPriority="52"/>
+    <w:lsdException w:name="List Table 1 Light Accent 3" w:uiPriority="46"/>
+    <w:lsdException w:name="List Table 2 Accent 3" w:uiPriority="47"/>
+    <w:lsdException w:name="List Table 3 Accent 3" w:uiPriority="48"/>
+    <w:lsdException w:name="List Table 4 Accent 3" w:uiPriority="49"/>
+    <w:lsdException w:name="List Table 5 Dark Accent 3" w:uiPriority="50"/>
+    <w:lsdException w:name="List Table 6 Colorful Accent 3" w:uiPriority="51"/>
+    <w:lsdException w:name="List Table 7 Colorful Accent 3" w:uiPriority="52"/>
+    <w:lsdException w:name="List Table 1 Light Accent 4" w:uiPriority="46"/>
+    <w:lsdException w:name="List Table 2 Accent 4" w:uiPriority="47"/>
+    <w:lsdException w:name="List Table 3 Accent 4" w:uiPriority="48"/>
+    <w:lsdException w:name="List Table 4 Accent 4" w:uiPriority="49"/>
+    <w:lsdException w:name="List Table 5 Dark Accent 4" w:uiPriority="50"/>
+    <w:lsdException w:name="List Table 6 Colorful Accent 4" w:uiPriority="51"/>
+    <w:lsdException w:name="List Table 7 Colorful Accent 4" w:uiPriority="52"/>
+    <w:lsdException w:name="List Table 1 Light Accent 5" w:uiPriority="46"/>
+    <w:lsdException w:name="List Table 2 Accent 5" w:uiPriority="47"/>
+    <w:lsdException w:name="List Table 3 Accent 5" w:uiPriority="48"/>
+    <w:lsdException w:name="List Table 4 Accent 5" w:uiPriority="49"/>
+    <w:lsdException w:name="List Table 5 Dark Accent 5" w:uiPriority="50"/>
+    <w:lsdException w:name="List Table 6 Colorful Accent 5" w:uiPriority="51"/>
+    <w:lsdException w:name="List Table 7 Colorful Accent 5" w:uiPriority="52"/>
+    <w:lsdException w:name="List Table 1 Light Accent 6" w:uiPriority="46"/>
+    <w:lsdException w:name="List Table 2 Accent 6" w:uiPriority="47"/>
+    <w:lsdException w:name="List Table 3 Accent 6" w:uiPriority="48"/>
+    <w:lsdException w:name="List Table 4 Accent 6" w:uiPriority="49"/>
+    <w:lsdException w:name="List Table 5 Dark Accent 6" w:uiPriority="50"/>
+    <w:lsdException w:name="List Table 6 Colorful Accent 6" w:uiPriority="51"/>
+    <w:lsdException w:name="List Table 7 Colorful Accent 6" w:uiPriority="52"/>
   </w:latentStyles>
   <w:style w:type="paragraph" w:default="1" w:styleId="Normal">
     <w:name w:val="Normal"/>
@@ -41365,8 +40405,8 @@
       </w:tblCellMar>
     </w:tblPr>
   </w:style>
-  <w:style w:type="table" w:customStyle="1" w:styleId="GridTable1LightAccent1">
-    <w:name w:val="Grid Table 1 Light Accent 1"/>
+  <w:style w:type="table" w:customStyle="1" w:styleId="TableauGrille1Clair-Accentuation11">
+    <w:name w:val="Tableau Grille 1 Clair - Accentuation 11"/>
     <w:basedOn w:val="TableauNormal"/>
     <w:uiPriority w:val="46"/>
     <w:rsid w:val="00CD1226"/>
@@ -41429,8 +40469,8 @@
       </w:rPr>
     </w:tblStylePr>
   </w:style>
-  <w:style w:type="table" w:customStyle="1" w:styleId="GridTable1LightAccent2">
-    <w:name w:val="Grid Table 1 Light Accent 2"/>
+  <w:style w:type="table" w:customStyle="1" w:styleId="TableauGrille1Clair-Accentuation21">
+    <w:name w:val="Tableau Grille 1 Clair - Accentuation 21"/>
     <w:basedOn w:val="TableauNormal"/>
     <w:uiPriority w:val="46"/>
     <w:rsid w:val="00CD1226"/>
@@ -41493,8 +40533,8 @@
       </w:rPr>
     </w:tblStylePr>
   </w:style>
-  <w:style w:type="table" w:customStyle="1" w:styleId="GridTable1LightAccent3">
-    <w:name w:val="Grid Table 1 Light Accent 3"/>
+  <w:style w:type="table" w:customStyle="1" w:styleId="TableauGrille1Clair-Accentuation31">
+    <w:name w:val="Tableau Grille 1 Clair - Accentuation 31"/>
     <w:basedOn w:val="TableauNormal"/>
     <w:uiPriority w:val="46"/>
     <w:rsid w:val="00CD1226"/>
@@ -41557,8 +40597,8 @@
       </w:rPr>
     </w:tblStylePr>
   </w:style>
-  <w:style w:type="table" w:customStyle="1" w:styleId="GridTable1LightAccent4">
-    <w:name w:val="Grid Table 1 Light Accent 4"/>
+  <w:style w:type="table" w:customStyle="1" w:styleId="TableauGrille1Clair-Accentuation41">
+    <w:name w:val="Tableau Grille 1 Clair - Accentuation 41"/>
     <w:basedOn w:val="TableauNormal"/>
     <w:uiPriority w:val="46"/>
     <w:rsid w:val="00CD1226"/>
@@ -41621,1166 +40661,8 @@
       </w:rPr>
     </w:tblStylePr>
   </w:style>
-  <w:style w:type="table" w:customStyle="1" w:styleId="GridTable1LightAccent5">
-    <w:name w:val="Grid Table 1 Light Accent 5"/>
-    <w:basedOn w:val="TableauNormal"/>
-    <w:uiPriority w:val="46"/>
-    <w:rsid w:val="00CD1226"/>
-    <w:pPr>
-      <w:spacing w:after="0" w:line="240" w:lineRule="auto"/>
-    </w:pPr>
-    <w:tblPr>
-      <w:tblStyleRowBandSize w:val="1"/>
-      <w:tblStyleColBandSize w:val="1"/>
-      <w:tblInd w:w="0" w:type="dxa"/>
-      <w:tblBorders>
-        <w:top w:val="single" w:sz="4" w:space="0" w:color="B4C6E7" w:themeColor="accent5" w:themeTint="66"/>
-        <w:left w:val="single" w:sz="4" w:space="0" w:color="B4C6E7" w:themeColor="accent5" w:themeTint="66"/>
-        <w:bottom w:val="single" w:sz="4" w:space="0" w:color="B4C6E7" w:themeColor="accent5" w:themeTint="66"/>
-        <w:right w:val="single" w:sz="4" w:space="0" w:color="B4C6E7" w:themeColor="accent5" w:themeTint="66"/>
-        <w:insideH w:val="single" w:sz="4" w:space="0" w:color="B4C6E7" w:themeColor="accent5" w:themeTint="66"/>
-        <w:insideV w:val="single" w:sz="4" w:space="0" w:color="B4C6E7" w:themeColor="accent5" w:themeTint="66"/>
-      </w:tblBorders>
-      <w:tblCellMar>
-        <w:top w:w="0" w:type="dxa"/>
-        <w:left w:w="108" w:type="dxa"/>
-        <w:bottom w:w="0" w:type="dxa"/>
-        <w:right w:w="108" w:type="dxa"/>
-      </w:tblCellMar>
-    </w:tblPr>
-    <w:tblStylePr w:type="firstRow">
-      <w:rPr>
-        <w:b/>
-        <w:bCs/>
-      </w:rPr>
-      <w:tblPr/>
-      <w:tcPr>
-        <w:tcBorders>
-          <w:bottom w:val="single" w:sz="12" w:space="0" w:color="8EAADB" w:themeColor="accent5" w:themeTint="99"/>
-        </w:tcBorders>
-      </w:tcPr>
-    </w:tblStylePr>
-    <w:tblStylePr w:type="lastRow">
-      <w:rPr>
-        <w:b/>
-        <w:bCs/>
-      </w:rPr>
-      <w:tblPr/>
-      <w:tcPr>
-        <w:tcBorders>
-          <w:top w:val="double" w:sz="2" w:space="0" w:color="8EAADB" w:themeColor="accent5" w:themeTint="99"/>
-        </w:tcBorders>
-      </w:tcPr>
-    </w:tblStylePr>
-    <w:tblStylePr w:type="firstCol">
-      <w:rPr>
-        <w:b/>
-        <w:bCs/>
-      </w:rPr>
-    </w:tblStylePr>
-    <w:tblStylePr w:type="lastCol">
-      <w:rPr>
-        <w:b/>
-        <w:bCs/>
-      </w:rPr>
-    </w:tblStylePr>
-  </w:style>
-  <w:style w:type="character" w:customStyle="1" w:styleId="Titre3Car">
-    <w:name w:val="Titre 3 Car"/>
-    <w:basedOn w:val="Policepardfaut"/>
-    <w:link w:val="Titre3"/>
-    <w:uiPriority w:val="9"/>
-    <w:rsid w:val="00217D0C"/>
-    <w:rPr>
-      <w:rFonts w:ascii="Segoe UI Semibold" w:eastAsiaTheme="majorEastAsia" w:hAnsi="Segoe UI Semibold" w:cstheme="majorBidi"/>
-      <w:color w:val="2E74B5" w:themeColor="accent1" w:themeShade="BF"/>
-      <w:kern w:val="28"/>
-      <w:sz w:val="24"/>
-      <w:szCs w:val="24"/>
-      <w:lang w:eastAsia="fr-FR"/>
-    </w:rPr>
-  </w:style>
-  <w:style w:type="paragraph" w:styleId="Sous-titre">
-    <w:name w:val="Subtitle"/>
-    <w:aliases w:val="T4"/>
-    <w:basedOn w:val="Normal"/>
-    <w:next w:val="Normal"/>
-    <w:link w:val="Sous-titreCar"/>
-    <w:uiPriority w:val="11"/>
-    <w:qFormat/>
-    <w:rsid w:val="003A28B1"/>
-    <w:pPr>
-      <w:numPr>
-        <w:ilvl w:val="1"/>
-      </w:numPr>
-      <w:spacing w:after="160"/>
-    </w:pPr>
-    <w:rPr>
-      <w:rFonts w:eastAsiaTheme="minorEastAsia" w:cstheme="minorBidi"/>
-      <w:color w:val="385623" w:themeColor="accent6" w:themeShade="80"/>
-      <w:spacing w:val="15"/>
-      <w:szCs w:val="22"/>
-    </w:rPr>
-  </w:style>
-  <w:style w:type="character" w:customStyle="1" w:styleId="Sous-titreCar">
-    <w:name w:val="Sous-titre Car"/>
-    <w:aliases w:val="T4 Car"/>
-    <w:basedOn w:val="Policepardfaut"/>
-    <w:link w:val="Sous-titre"/>
-    <w:uiPriority w:val="11"/>
-    <w:rsid w:val="003A28B1"/>
-    <w:rPr>
-      <w:rFonts w:ascii="Segoe UI Semibold" w:eastAsiaTheme="minorEastAsia" w:hAnsi="Segoe UI Semibold"/>
-      <w:color w:val="385623" w:themeColor="accent6" w:themeShade="80"/>
-      <w:spacing w:val="15"/>
-      <w:kern w:val="28"/>
-      <w:sz w:val="24"/>
-      <w:lang w:eastAsia="fr-FR"/>
-    </w:rPr>
-  </w:style>
-  <w:style w:type="paragraph" w:customStyle="1" w:styleId="Style1">
-    <w:name w:val="Style1"/>
-    <w:basedOn w:val="Normal"/>
-    <w:rsid w:val="003A28B1"/>
-    <w:pPr>
-      <w:numPr>
-        <w:numId w:val="5"/>
-      </w:numPr>
-      <w:jc w:val="both"/>
-    </w:pPr>
-    <w:rPr>
-      <w:rFonts w:ascii="Arial" w:hAnsi="Arial"/>
-      <w:color w:val="auto"/>
-      <w:kern w:val="0"/>
-      <w:sz w:val="22"/>
-    </w:rPr>
-  </w:style>
-  <w:style w:type="paragraph" w:styleId="Textedebulles">
-    <w:name w:val="Balloon Text"/>
-    <w:basedOn w:val="Normal"/>
-    <w:link w:val="TextedebullesCar"/>
-    <w:uiPriority w:val="99"/>
-    <w:semiHidden/>
-    <w:unhideWhenUsed/>
-    <w:rsid w:val="00F538F9"/>
-    <w:rPr>
-      <w:rFonts w:ascii="Tahoma" w:hAnsi="Tahoma" w:cs="Tahoma"/>
-      <w:sz w:val="16"/>
-      <w:szCs w:val="16"/>
-    </w:rPr>
-  </w:style>
-  <w:style w:type="character" w:customStyle="1" w:styleId="TextedebullesCar">
-    <w:name w:val="Texte de bulles Car"/>
-    <w:basedOn w:val="Policepardfaut"/>
-    <w:link w:val="Textedebulles"/>
-    <w:uiPriority w:val="99"/>
-    <w:semiHidden/>
-    <w:rsid w:val="00F538F9"/>
-    <w:rPr>
-      <w:rFonts w:ascii="Tahoma" w:eastAsia="Times New Roman" w:hAnsi="Tahoma" w:cs="Tahoma"/>
-      <w:color w:val="000000"/>
-      <w:kern w:val="28"/>
-      <w:sz w:val="16"/>
-      <w:szCs w:val="16"/>
-      <w:lang w:eastAsia="fr-FR"/>
-    </w:rPr>
-  </w:style>
-  <w:style w:type="character" w:styleId="Textedelespacerserv">
-    <w:name w:val="Placeholder Text"/>
-    <w:basedOn w:val="Policepardfaut"/>
-    <w:uiPriority w:val="99"/>
-    <w:semiHidden/>
-    <w:rsid w:val="00F538F9"/>
-    <w:rPr>
-      <w:color w:val="808080"/>
-    </w:rPr>
-  </w:style>
-  <w:style w:type="character" w:customStyle="1" w:styleId="Titre4Car">
-    <w:name w:val="Titre 4 Car"/>
-    <w:basedOn w:val="Policepardfaut"/>
-    <w:link w:val="Titre4"/>
-    <w:uiPriority w:val="9"/>
-    <w:rsid w:val="00AE2B38"/>
-    <w:rPr>
-      <w:rFonts w:asciiTheme="majorHAnsi" w:eastAsiaTheme="majorEastAsia" w:hAnsiTheme="majorHAnsi" w:cstheme="majorBidi"/>
-      <w:b/>
-      <w:bCs/>
-      <w:i/>
-      <w:iCs/>
-      <w:color w:val="5B9BD5" w:themeColor="accent1"/>
-      <w:kern w:val="28"/>
-      <w:sz w:val="24"/>
-      <w:szCs w:val="20"/>
-      <w:lang w:eastAsia="fr-FR"/>
-    </w:rPr>
-  </w:style>
-  <w:style w:type="character" w:styleId="Lienhypertexte">
-    <w:name w:val="Hyperlink"/>
-    <w:basedOn w:val="Policepardfaut"/>
-    <w:uiPriority w:val="99"/>
-    <w:unhideWhenUsed/>
-    <w:rsid w:val="00AF50B4"/>
-    <w:rPr>
-      <w:color w:val="0563C1" w:themeColor="hyperlink"/>
-      <w:u w:val="single"/>
-    </w:rPr>
-  </w:style>
-  <w:style w:type="table" w:styleId="Listeclaire-Accent5">
-    <w:name w:val="Light List Accent 5"/>
-    <w:basedOn w:val="TableauNormal"/>
-    <w:uiPriority w:val="61"/>
-    <w:rsid w:val="003A396F"/>
-    <w:pPr>
-      <w:spacing w:after="0" w:line="240" w:lineRule="auto"/>
-    </w:pPr>
-    <w:tblPr>
-      <w:tblStyleRowBandSize w:val="1"/>
-      <w:tblStyleColBandSize w:val="1"/>
-      <w:tblInd w:w="0" w:type="dxa"/>
-      <w:tblBorders>
-        <w:top w:val="single" w:sz="8" w:space="0" w:color="4472C4" w:themeColor="accent5"/>
-        <w:left w:val="single" w:sz="8" w:space="0" w:color="4472C4" w:themeColor="accent5"/>
-        <w:bottom w:val="single" w:sz="8" w:space="0" w:color="4472C4" w:themeColor="accent5"/>
-        <w:right w:val="single" w:sz="8" w:space="0" w:color="4472C4" w:themeColor="accent5"/>
-      </w:tblBorders>
-      <w:tblCellMar>
-        <w:top w:w="0" w:type="dxa"/>
-        <w:left w:w="108" w:type="dxa"/>
-        <w:bottom w:w="0" w:type="dxa"/>
-        <w:right w:w="108" w:type="dxa"/>
-      </w:tblCellMar>
-    </w:tblPr>
-    <w:tblStylePr w:type="firstRow">
-      <w:pPr>
-        <w:spacing w:before="0" w:after="0" w:line="240" w:lineRule="auto"/>
-      </w:pPr>
-      <w:rPr>
-        <w:b/>
-        <w:bCs/>
-        <w:color w:val="FFFFFF" w:themeColor="background1"/>
-      </w:rPr>
-      <w:tblPr/>
-      <w:tcPr>
-        <w:shd w:val="clear" w:color="auto" w:fill="4472C4" w:themeFill="accent5"/>
-      </w:tcPr>
-    </w:tblStylePr>
-    <w:tblStylePr w:type="lastRow">
-      <w:pPr>
-        <w:spacing w:before="0" w:after="0" w:line="240" w:lineRule="auto"/>
-      </w:pPr>
-      <w:rPr>
-        <w:b/>
-        <w:bCs/>
-      </w:rPr>
-      <w:tblPr/>
-      <w:tcPr>
-        <w:tcBorders>
-          <w:top w:val="double" w:sz="6" w:space="0" w:color="4472C4" w:themeColor="accent5"/>
-          <w:left w:val="single" w:sz="8" w:space="0" w:color="4472C4" w:themeColor="accent5"/>
-          <w:bottom w:val="single" w:sz="8" w:space="0" w:color="4472C4" w:themeColor="accent5"/>
-          <w:right w:val="single" w:sz="8" w:space="0" w:color="4472C4" w:themeColor="accent5"/>
-        </w:tcBorders>
-      </w:tcPr>
-    </w:tblStylePr>
-    <w:tblStylePr w:type="firstCol">
-      <w:rPr>
-        <w:b/>
-        <w:bCs/>
-      </w:rPr>
-    </w:tblStylePr>
-    <w:tblStylePr w:type="lastCol">
-      <w:rPr>
-        <w:b/>
-        <w:bCs/>
-      </w:rPr>
-    </w:tblStylePr>
-    <w:tblStylePr w:type="band1Vert">
-      <w:tblPr/>
-      <w:tcPr>
-        <w:tcBorders>
-          <w:top w:val="single" w:sz="8" w:space="0" w:color="4472C4" w:themeColor="accent5"/>
-          <w:left w:val="single" w:sz="8" w:space="0" w:color="4472C4" w:themeColor="accent5"/>
-          <w:bottom w:val="single" w:sz="8" w:space="0" w:color="4472C4" w:themeColor="accent5"/>
-          <w:right w:val="single" w:sz="8" w:space="0" w:color="4472C4" w:themeColor="accent5"/>
-        </w:tcBorders>
-      </w:tcPr>
-    </w:tblStylePr>
-    <w:tblStylePr w:type="band1Horz">
-      <w:tblPr/>
-      <w:tcPr>
-        <w:tcBorders>
-          <w:top w:val="single" w:sz="8" w:space="0" w:color="4472C4" w:themeColor="accent5"/>
-          <w:left w:val="single" w:sz="8" w:space="0" w:color="4472C4" w:themeColor="accent5"/>
-          <w:bottom w:val="single" w:sz="8" w:space="0" w:color="4472C4" w:themeColor="accent5"/>
-          <w:right w:val="single" w:sz="8" w:space="0" w:color="4472C4" w:themeColor="accent5"/>
-        </w:tcBorders>
-      </w:tcPr>
-    </w:tblStylePr>
-  </w:style>
-  <w:style w:type="table" w:styleId="Listeclaire-Accent1">
-    <w:name w:val="Light List Accent 1"/>
-    <w:basedOn w:val="TableauNormal"/>
-    <w:uiPriority w:val="61"/>
-    <w:rsid w:val="003A396F"/>
-    <w:pPr>
-      <w:spacing w:after="0" w:line="240" w:lineRule="auto"/>
-    </w:pPr>
-    <w:tblPr>
-      <w:tblStyleRowBandSize w:val="1"/>
-      <w:tblStyleColBandSize w:val="1"/>
-      <w:tblInd w:w="0" w:type="dxa"/>
-      <w:tblBorders>
-        <w:top w:val="single" w:sz="8" w:space="0" w:color="5B9BD5" w:themeColor="accent1"/>
-        <w:left w:val="single" w:sz="8" w:space="0" w:color="5B9BD5" w:themeColor="accent1"/>
-        <w:bottom w:val="single" w:sz="8" w:space="0" w:color="5B9BD5" w:themeColor="accent1"/>
-        <w:right w:val="single" w:sz="8" w:space="0" w:color="5B9BD5" w:themeColor="accent1"/>
-      </w:tblBorders>
-      <w:tblCellMar>
-        <w:top w:w="0" w:type="dxa"/>
-        <w:left w:w="108" w:type="dxa"/>
-        <w:bottom w:w="0" w:type="dxa"/>
-        <w:right w:w="108" w:type="dxa"/>
-      </w:tblCellMar>
-    </w:tblPr>
-    <w:tblStylePr w:type="firstRow">
-      <w:pPr>
-        <w:spacing w:before="0" w:after="0" w:line="240" w:lineRule="auto"/>
-      </w:pPr>
-      <w:rPr>
-        <w:b/>
-        <w:bCs/>
-        <w:color w:val="FFFFFF" w:themeColor="background1"/>
-      </w:rPr>
-      <w:tblPr/>
-      <w:tcPr>
-        <w:shd w:val="clear" w:color="auto" w:fill="5B9BD5" w:themeFill="accent1"/>
-      </w:tcPr>
-    </w:tblStylePr>
-    <w:tblStylePr w:type="lastRow">
-      <w:pPr>
-        <w:spacing w:before="0" w:after="0" w:line="240" w:lineRule="auto"/>
-      </w:pPr>
-      <w:rPr>
-        <w:b/>
-        <w:bCs/>
-      </w:rPr>
-      <w:tblPr/>
-      <w:tcPr>
-        <w:tcBorders>
-          <w:top w:val="double" w:sz="6" w:space="0" w:color="5B9BD5" w:themeColor="accent1"/>
-          <w:left w:val="single" w:sz="8" w:space="0" w:color="5B9BD5" w:themeColor="accent1"/>
-          <w:bottom w:val="single" w:sz="8" w:space="0" w:color="5B9BD5" w:themeColor="accent1"/>
-          <w:right w:val="single" w:sz="8" w:space="0" w:color="5B9BD5" w:themeColor="accent1"/>
-        </w:tcBorders>
-      </w:tcPr>
-    </w:tblStylePr>
-    <w:tblStylePr w:type="firstCol">
-      <w:rPr>
-        <w:b/>
-        <w:bCs/>
-      </w:rPr>
-    </w:tblStylePr>
-    <w:tblStylePr w:type="lastCol">
-      <w:rPr>
-        <w:b/>
-        <w:bCs/>
-      </w:rPr>
-    </w:tblStylePr>
-    <w:tblStylePr w:type="band1Vert">
-      <w:tblPr/>
-      <w:tcPr>
-        <w:tcBorders>
-          <w:top w:val="single" w:sz="8" w:space="0" w:color="5B9BD5" w:themeColor="accent1"/>
-          <w:left w:val="single" w:sz="8" w:space="0" w:color="5B9BD5" w:themeColor="accent1"/>
-          <w:bottom w:val="single" w:sz="8" w:space="0" w:color="5B9BD5" w:themeColor="accent1"/>
-          <w:right w:val="single" w:sz="8" w:space="0" w:color="5B9BD5" w:themeColor="accent1"/>
-        </w:tcBorders>
-      </w:tcPr>
-    </w:tblStylePr>
-    <w:tblStylePr w:type="band1Horz">
-      <w:tblPr/>
-      <w:tcPr>
-        <w:tcBorders>
-          <w:top w:val="single" w:sz="8" w:space="0" w:color="5B9BD5" w:themeColor="accent1"/>
-          <w:left w:val="single" w:sz="8" w:space="0" w:color="5B9BD5" w:themeColor="accent1"/>
-          <w:bottom w:val="single" w:sz="8" w:space="0" w:color="5B9BD5" w:themeColor="accent1"/>
-          <w:right w:val="single" w:sz="8" w:space="0" w:color="5B9BD5" w:themeColor="accent1"/>
-        </w:tcBorders>
-      </w:tcPr>
-    </w:tblStylePr>
-  </w:style>
-  <w:style w:type="paragraph" w:customStyle="1" w:styleId="Default">
-    <w:name w:val="Default"/>
-    <w:rsid w:val="00093C26"/>
-    <w:pPr>
-      <w:autoSpaceDE w:val="0"/>
-      <w:autoSpaceDN w:val="0"/>
-      <w:adjustRightInd w:val="0"/>
-      <w:spacing w:after="0" w:line="240" w:lineRule="auto"/>
-    </w:pPr>
-    <w:rPr>
-      <w:rFonts w:ascii="Segoe UI" w:hAnsi="Segoe UI" w:cs="Segoe UI"/>
-      <w:color w:val="000000"/>
-      <w:sz w:val="24"/>
-      <w:szCs w:val="24"/>
-    </w:rPr>
-  </w:style>
-</w:styles>
-</file>
-
-<file path=word/stylesWithEffects.xml><?xml version="1.0" encoding="utf-8"?>
-<w:styles xmlns:wpc="http://schemas.microsoft.com/office/word/2010/wordprocessingCanvas" xmlns:mc="http://schemas.openxmlformats.org/markup-compatibility/2006" xmlns:o="urn:schemas-microsoft-com:office:office" xmlns:r="http://schemas.openxmlformats.org/officeDocument/2006/relationships" xmlns:m="http://schemas.openxmlformats.org/officeDocument/2006/math" xmlns:v="urn:schemas-microsoft-com:vml" xmlns:wp14="http://schemas.microsoft.com/office/word/2010/wordprocessingDrawing" xmlns:wp="http://schemas.openxmlformats.org/drawingml/2006/wordprocessingDrawing" xmlns:w10="urn:schemas-microsoft-com:office:word" xmlns:w="http://schemas.openxmlformats.org/wordprocessingml/2006/main" xmlns:w14="http://schemas.microsoft.com/office/word/2010/wordml" xmlns:wpg="http://schemas.microsoft.com/office/word/2010/wordprocessingGroup" xmlns:wpi="http://schemas.microsoft.com/office/word/2010/wordprocessingInk" xmlns:wne="http://schemas.microsoft.com/office/word/2006/wordml" xmlns:wps="http://schemas.microsoft.com/office/word/2010/wordprocessingShape" mc:Ignorable="w14 wp14">
-  <w:docDefaults>
-    <w:rPrDefault>
-      <w:rPr>
-        <w:rFonts w:asciiTheme="minorHAnsi" w:eastAsiaTheme="minorHAnsi" w:hAnsiTheme="minorHAnsi" w:cstheme="minorBidi"/>
-        <w:sz w:val="22"/>
-        <w:szCs w:val="22"/>
-        <w:lang w:val="fr-FR" w:eastAsia="en-US" w:bidi="ar-SA"/>
-      </w:rPr>
-    </w:rPrDefault>
-    <w:pPrDefault>
-      <w:pPr>
-        <w:spacing w:after="160" w:line="259" w:lineRule="auto"/>
-      </w:pPr>
-    </w:pPrDefault>
-  </w:docDefaults>
-  <w:latentStyles w:defLockedState="0" w:defUIPriority="99" w:defSemiHidden="1" w:defUnhideWhenUsed="1" w:defQFormat="0" w:count="267">
-    <w:lsdException w:name="Normal" w:semiHidden="0" w:uiPriority="0" w:unhideWhenUsed="0" w:qFormat="1"/>
-    <w:lsdException w:name="heading 1" w:semiHidden="0" w:uiPriority="9" w:unhideWhenUsed="0" w:qFormat="1"/>
-    <w:lsdException w:name="heading 2" w:uiPriority="0" w:qFormat="1"/>
-    <w:lsdException w:name="heading 3" w:uiPriority="9" w:qFormat="1"/>
-    <w:lsdException w:name="heading 4" w:uiPriority="9" w:qFormat="1"/>
-    <w:lsdException w:name="heading 5" w:uiPriority="9" w:qFormat="1"/>
-    <w:lsdException w:name="heading 6" w:uiPriority="9" w:qFormat="1"/>
-    <w:lsdException w:name="heading 7" w:uiPriority="9" w:qFormat="1"/>
-    <w:lsdException w:name="heading 8" w:uiPriority="9" w:qFormat="1"/>
-    <w:lsdException w:name="heading 9" w:uiPriority="9" w:qFormat="1"/>
-    <w:lsdException w:name="toc 1" w:uiPriority="39"/>
-    <w:lsdException w:name="toc 2" w:uiPriority="39"/>
-    <w:lsdException w:name="toc 3" w:uiPriority="39"/>
-    <w:lsdException w:name="toc 4" w:uiPriority="39"/>
-    <w:lsdException w:name="toc 5" w:uiPriority="39"/>
-    <w:lsdException w:name="toc 6" w:uiPriority="39"/>
-    <w:lsdException w:name="toc 7" w:uiPriority="39"/>
-    <w:lsdException w:name="toc 8" w:uiPriority="39"/>
-    <w:lsdException w:name="toc 9" w:uiPriority="39"/>
-    <w:lsdException w:name="caption" w:uiPriority="35" w:qFormat="1"/>
-    <w:lsdException w:name="Title" w:semiHidden="0" w:uiPriority="10" w:unhideWhenUsed="0" w:qFormat="1"/>
-    <w:lsdException w:name="Default Paragraph Font" w:uiPriority="1"/>
-    <w:lsdException w:name="Body Text" w:uiPriority="0"/>
-    <w:lsdException w:name="Subtitle" w:semiHidden="0" w:uiPriority="11" w:unhideWhenUsed="0" w:qFormat="1"/>
-    <w:lsdException w:name="Strong" w:semiHidden="0" w:uiPriority="22" w:unhideWhenUsed="0" w:qFormat="1"/>
-    <w:lsdException w:name="Emphasis" w:semiHidden="0" w:uiPriority="20" w:unhideWhenUsed="0" w:qFormat="1"/>
-    <w:lsdException w:name="Table Grid" w:semiHidden="0" w:uiPriority="39" w:unhideWhenUsed="0"/>
-    <w:lsdException w:name="Placeholder Text" w:unhideWhenUsed="0"/>
-    <w:lsdException w:name="No Spacing" w:semiHidden="0" w:uiPriority="1" w:unhideWhenUsed="0" w:qFormat="1"/>
-    <w:lsdException w:name="Light Shading" w:semiHidden="0" w:uiPriority="60" w:unhideWhenUsed="0"/>
-    <w:lsdException w:name="Light List" w:semiHidden="0" w:uiPriority="61" w:unhideWhenUsed="0"/>
-    <w:lsdException w:name="Light Grid" w:semiHidden="0" w:uiPriority="62" w:unhideWhenUsed="0"/>
-    <w:lsdException w:name="Medium Shading 1" w:semiHidden="0" w:uiPriority="63" w:unhideWhenUsed="0"/>
-    <w:lsdException w:name="Medium Shading 2" w:semiHidden="0" w:uiPriority="64" w:unhideWhenUsed="0"/>
-    <w:lsdException w:name="Medium List 1" w:semiHidden="0" w:uiPriority="65" w:unhideWhenUsed="0"/>
-    <w:lsdException w:name="Medium List 2" w:semiHidden="0" w:uiPriority="66" w:unhideWhenUsed="0"/>
-    <w:lsdException w:name="Medium Grid 1" w:semiHidden="0" w:uiPriority="67" w:unhideWhenUsed="0"/>
-    <w:lsdException w:name="Medium Grid 2" w:semiHidden="0" w:uiPriority="68" w:unhideWhenUsed="0"/>
-    <w:lsdException w:name="Medium Grid 3" w:semiHidden="0" w:uiPriority="69" w:unhideWhenUsed="0"/>
-    <w:lsdException w:name="Dark List" w:semiHidden="0" w:uiPriority="70" w:unhideWhenUsed="0"/>
-    <w:lsdException w:name="Colorful Shading" w:semiHidden="0" w:uiPriority="71" w:unhideWhenUsed="0"/>
-    <w:lsdException w:name="Colorful List" w:semiHidden="0" w:uiPriority="72" w:unhideWhenUsed="0"/>
-    <w:lsdException w:name="Colorful Grid" w:semiHidden="0" w:uiPriority="73" w:unhideWhenUsed="0"/>
-    <w:lsdException w:name="Light Shading Accent 1" w:semiHidden="0" w:uiPriority="60" w:unhideWhenUsed="0"/>
-    <w:lsdException w:name="Light List Accent 1" w:semiHidden="0" w:uiPriority="61" w:unhideWhenUsed="0"/>
-    <w:lsdException w:name="Light Grid Accent 1" w:semiHidden="0" w:uiPriority="62" w:unhideWhenUsed="0"/>
-    <w:lsdException w:name="Medium Shading 1 Accent 1" w:semiHidden="0" w:uiPriority="63" w:unhideWhenUsed="0"/>
-    <w:lsdException w:name="Medium Shading 2 Accent 1" w:semiHidden="0" w:uiPriority="64" w:unhideWhenUsed="0"/>
-    <w:lsdException w:name="Medium List 1 Accent 1" w:semiHidden="0" w:uiPriority="65" w:unhideWhenUsed="0"/>
-    <w:lsdException w:name="Revision" w:unhideWhenUsed="0"/>
-    <w:lsdException w:name="List Paragraph" w:semiHidden="0" w:uiPriority="34" w:unhideWhenUsed="0" w:qFormat="1"/>
-    <w:lsdException w:name="Quote" w:semiHidden="0" w:uiPriority="29" w:unhideWhenUsed="0" w:qFormat="1"/>
-    <w:lsdException w:name="Intense Quote" w:semiHidden="0" w:uiPriority="30" w:unhideWhenUsed="0" w:qFormat="1"/>
-    <w:lsdException w:name="Medium List 2 Accent 1" w:semiHidden="0" w:uiPriority="66" w:unhideWhenUsed="0"/>
-    <w:lsdException w:name="Medium Grid 1 Accent 1" w:semiHidden="0" w:uiPriority="67" w:unhideWhenUsed="0"/>
-    <w:lsdException w:name="Medium Grid 2 Accent 1" w:semiHidden="0" w:uiPriority="68" w:unhideWhenUsed="0"/>
-    <w:lsdException w:name="Medium Grid 3 Accent 1" w:semiHidden="0" w:uiPriority="69" w:unhideWhenUsed="0"/>
-    <w:lsdException w:name="Dark List Accent 1" w:semiHidden="0" w:uiPriority="70" w:unhideWhenUsed="0"/>
-    <w:lsdException w:name="Colorful Shading Accent 1" w:semiHidden="0" w:uiPriority="71" w:unhideWhenUsed="0"/>
-    <w:lsdException w:name="Colorful List Accent 1" w:semiHidden="0" w:uiPriority="72" w:unhideWhenUsed="0"/>
-    <w:lsdException w:name="Colorful Grid Accent 1" w:semiHidden="0" w:uiPriority="73" w:unhideWhenUsed="0"/>
-    <w:lsdException w:name="Light Shading Accent 2" w:semiHidden="0" w:uiPriority="60" w:unhideWhenUsed="0"/>
-    <w:lsdException w:name="Light List Accent 2" w:semiHidden="0" w:uiPriority="61" w:unhideWhenUsed="0"/>
-    <w:lsdException w:name="Light Grid Accent 2" w:semiHidden="0" w:uiPriority="62" w:unhideWhenUsed="0"/>
-    <w:lsdException w:name="Medium Shading 1 Accent 2" w:semiHidden="0" w:uiPriority="63" w:unhideWhenUsed="0"/>
-    <w:lsdException w:name="Medium Shading 2 Accent 2" w:semiHidden="0" w:uiPriority="64" w:unhideWhenUsed="0"/>
-    <w:lsdException w:name="Medium List 1 Accent 2" w:semiHidden="0" w:uiPriority="65" w:unhideWhenUsed="0"/>
-    <w:lsdException w:name="Medium List 2 Accent 2" w:semiHidden="0" w:uiPriority="66" w:unhideWhenUsed="0"/>
-    <w:lsdException w:name="Medium Grid 1 Accent 2" w:semiHidden="0" w:uiPriority="67" w:unhideWhenUsed="0"/>
-    <w:lsdException w:name="Medium Grid 2 Accent 2" w:semiHidden="0" w:uiPriority="68" w:unhideWhenUsed="0"/>
-    <w:lsdException w:name="Medium Grid 3 Accent 2" w:semiHidden="0" w:uiPriority="69" w:unhideWhenUsed="0"/>
-    <w:lsdException w:name="Dark List Accent 2" w:semiHidden="0" w:uiPriority="70" w:unhideWhenUsed="0"/>
-    <w:lsdException w:name="Colorful Shading Accent 2" w:semiHidden="0" w:uiPriority="71" w:unhideWhenUsed="0"/>
-    <w:lsdException w:name="Colorful List Accent 2" w:semiHidden="0" w:uiPriority="72" w:unhideWhenUsed="0"/>
-    <w:lsdException w:name="Colorful Grid Accent 2" w:semiHidden="0" w:uiPriority="73" w:unhideWhenUsed="0"/>
-    <w:lsdException w:name="Light Shading Accent 3" w:semiHidden="0" w:uiPriority="60" w:unhideWhenUsed="0"/>
-    <w:lsdException w:name="Light List Accent 3" w:semiHidden="0" w:uiPriority="61" w:unhideWhenUsed="0"/>
-    <w:lsdException w:name="Light Grid Accent 3" w:semiHidden="0" w:uiPriority="62" w:unhideWhenUsed="0"/>
-    <w:lsdException w:name="Medium Shading 1 Accent 3" w:semiHidden="0" w:uiPriority="63" w:unhideWhenUsed="0"/>
-    <w:lsdException w:name="Medium Shading 2 Accent 3" w:semiHidden="0" w:uiPriority="64" w:unhideWhenUsed="0"/>
-    <w:lsdException w:name="Medium List 1 Accent 3" w:semiHidden="0" w:uiPriority="65" w:unhideWhenUsed="0"/>
-    <w:lsdException w:name="Medium List 2 Accent 3" w:semiHidden="0" w:uiPriority="66" w:unhideWhenUsed="0"/>
-    <w:lsdException w:name="Medium Grid 1 Accent 3" w:semiHidden="0" w:uiPriority="67" w:unhideWhenUsed="0"/>
-    <w:lsdException w:name="Medium Grid 2 Accent 3" w:semiHidden="0" w:uiPriority="68" w:unhideWhenUsed="0"/>
-    <w:lsdException w:name="Medium Grid 3 Accent 3" w:semiHidden="0" w:uiPriority="69" w:unhideWhenUsed="0"/>
-    <w:lsdException w:name="Dark List Accent 3" w:semiHidden="0" w:uiPriority="70" w:unhideWhenUsed="0"/>
-    <w:lsdException w:name="Colorful Shading Accent 3" w:semiHidden="0" w:uiPriority="71" w:unhideWhenUsed="0"/>
-    <w:lsdException w:name="Colorful List Accent 3" w:semiHidden="0" w:uiPriority="72" w:unhideWhenUsed="0"/>
-    <w:lsdException w:name="Colorful Grid Accent 3" w:semiHidden="0" w:uiPriority="73" w:unhideWhenUsed="0"/>
-    <w:lsdException w:name="Light Shading Accent 4" w:semiHidden="0" w:uiPriority="60" w:unhideWhenUsed="0"/>
-    <w:lsdException w:name="Light List Accent 4" w:semiHidden="0" w:uiPriority="61" w:unhideWhenUsed="0"/>
-    <w:lsdException w:name="Light Grid Accent 4" w:semiHidden="0" w:uiPriority="62" w:unhideWhenUsed="0"/>
-    <w:lsdException w:name="Medium Shading 1 Accent 4" w:semiHidden="0" w:uiPriority="63" w:unhideWhenUsed="0"/>
-    <w:lsdException w:name="Medium Shading 2 Accent 4" w:semiHidden="0" w:uiPriority="64" w:unhideWhenUsed="0"/>
-    <w:lsdException w:name="Medium List 1 Accent 4" w:semiHidden="0" w:uiPriority="65" w:unhideWhenUsed="0"/>
-    <w:lsdException w:name="Medium List 2 Accent 4" w:semiHidden="0" w:uiPriority="66" w:unhideWhenUsed="0"/>
-    <w:lsdException w:name="Medium Grid 1 Accent 4" w:semiHidden="0" w:uiPriority="67" w:unhideWhenUsed="0"/>
-    <w:lsdException w:name="Medium Grid 2 Accent 4" w:semiHidden="0" w:uiPriority="68" w:unhideWhenUsed="0"/>
-    <w:lsdException w:name="Medium Grid 3 Accent 4" w:semiHidden="0" w:uiPriority="69" w:unhideWhenUsed="0"/>
-    <w:lsdException w:name="Dark List Accent 4" w:semiHidden="0" w:uiPriority="70" w:unhideWhenUsed="0"/>
-    <w:lsdException w:name="Colorful Shading Accent 4" w:semiHidden="0" w:uiPriority="71" w:unhideWhenUsed="0"/>
-    <w:lsdException w:name="Colorful List Accent 4" w:semiHidden="0" w:uiPriority="72" w:unhideWhenUsed="0"/>
-    <w:lsdException w:name="Colorful Grid Accent 4" w:semiHidden="0" w:uiPriority="73" w:unhideWhenUsed="0"/>
-    <w:lsdException w:name="Light Shading Accent 5" w:semiHidden="0" w:uiPriority="60" w:unhideWhenUsed="0"/>
-    <w:lsdException w:name="Light List Accent 5" w:semiHidden="0" w:uiPriority="61" w:unhideWhenUsed="0"/>
-    <w:lsdException w:name="Light Grid Accent 5" w:semiHidden="0" w:uiPriority="62" w:unhideWhenUsed="0"/>
-    <w:lsdException w:name="Medium Shading 1 Accent 5" w:semiHidden="0" w:uiPriority="63" w:unhideWhenUsed="0"/>
-    <w:lsdException w:name="Medium Shading 2 Accent 5" w:semiHidden="0" w:uiPriority="64" w:unhideWhenUsed="0"/>
-    <w:lsdException w:name="Medium List 1 Accent 5" w:semiHidden="0" w:uiPriority="65" w:unhideWhenUsed="0"/>
-    <w:lsdException w:name="Medium List 2 Accent 5" w:semiHidden="0" w:uiPriority="66" w:unhideWhenUsed="0"/>
-    <w:lsdException w:name="Medium Grid 1 Accent 5" w:semiHidden="0" w:uiPriority="67" w:unhideWhenUsed="0"/>
-    <w:lsdException w:name="Medium Grid 2 Accent 5" w:semiHidden="0" w:uiPriority="68" w:unhideWhenUsed="0"/>
-    <w:lsdException w:name="Medium Grid 3 Accent 5" w:semiHidden="0" w:uiPriority="69" w:unhideWhenUsed="0"/>
-    <w:lsdException w:name="Dark List Accent 5" w:semiHidden="0" w:uiPriority="70" w:unhideWhenUsed="0"/>
-    <w:lsdException w:name="Colorful Shading Accent 5" w:semiHidden="0" w:uiPriority="71" w:unhideWhenUsed="0"/>
-    <w:lsdException w:name="Colorful List Accent 5" w:semiHidden="0" w:uiPriority="72" w:unhideWhenUsed="0"/>
-    <w:lsdException w:name="Colorful Grid Accent 5" w:semiHidden="0" w:uiPriority="73" w:unhideWhenUsed="0"/>
-    <w:lsdException w:name="Light Shading Accent 6" w:semiHidden="0" w:uiPriority="60" w:unhideWhenUsed="0"/>
-    <w:lsdException w:name="Light List Accent 6" w:semiHidden="0" w:uiPriority="61" w:unhideWhenUsed="0"/>
-    <w:lsdException w:name="Light Grid Accent 6" w:semiHidden="0" w:uiPriority="62" w:unhideWhenUsed="0"/>
-    <w:lsdException w:name="Medium Shading 1 Accent 6" w:semiHidden="0" w:uiPriority="63" w:unhideWhenUsed="0"/>
-    <w:lsdException w:name="Medium Shading 2 Accent 6" w:semiHidden="0" w:uiPriority="64" w:unhideWhenUsed="0"/>
-    <w:lsdException w:name="Medium List 1 Accent 6" w:semiHidden="0" w:uiPriority="65" w:unhideWhenUsed="0"/>
-    <w:lsdException w:name="Medium List 2 Accent 6" w:semiHidden="0" w:uiPriority="66" w:unhideWhenUsed="0"/>
-    <w:lsdException w:name="Medium Grid 1 Accent 6" w:semiHidden="0" w:uiPriority="67" w:unhideWhenUsed="0"/>
-    <w:lsdException w:name="Medium Grid 2 Accent 6" w:semiHidden="0" w:uiPriority="68" w:unhideWhenUsed="0"/>
-    <w:lsdException w:name="Medium Grid 3 Accent 6" w:semiHidden="0" w:uiPriority="69" w:unhideWhenUsed="0"/>
-    <w:lsdException w:name="Dark List Accent 6" w:semiHidden="0" w:uiPriority="70" w:unhideWhenUsed="0"/>
-    <w:lsdException w:name="Colorful Shading Accent 6" w:semiHidden="0" w:uiPriority="71" w:unhideWhenUsed="0"/>
-    <w:lsdException w:name="Colorful List Accent 6" w:semiHidden="0" w:uiPriority="72" w:unhideWhenUsed="0"/>
-    <w:lsdException w:name="Colorful Grid Accent 6" w:semiHidden="0" w:uiPriority="73" w:unhideWhenUsed="0"/>
-    <w:lsdException w:name="Subtle Emphasis" w:semiHidden="0" w:uiPriority="19" w:unhideWhenUsed="0" w:qFormat="1"/>
-    <w:lsdException w:name="Intense Emphasis" w:semiHidden="0" w:uiPriority="21" w:unhideWhenUsed="0" w:qFormat="1"/>
-    <w:lsdException w:name="Subtle Reference" w:semiHidden="0" w:uiPriority="31" w:unhideWhenUsed="0" w:qFormat="1"/>
-    <w:lsdException w:name="Intense Reference" w:semiHidden="0" w:uiPriority="32" w:unhideWhenUsed="0" w:qFormat="1"/>
-    <w:lsdException w:name="Book Title" w:semiHidden="0" w:uiPriority="33" w:unhideWhenUsed="0" w:qFormat="1"/>
-    <w:lsdException w:name="Bibliography" w:uiPriority="37"/>
-    <w:lsdException w:name="TOC Heading" w:uiPriority="39" w:qFormat="1"/>
-  </w:latentStyles>
-  <w:style w:type="paragraph" w:default="1" w:styleId="Normal">
-    <w:name w:val="Normal"/>
-    <w:qFormat/>
-    <w:rsid w:val="00062A0F"/>
-    <w:pPr>
-      <w:spacing w:after="0" w:line="240" w:lineRule="auto"/>
-    </w:pPr>
-    <w:rPr>
-      <w:rFonts w:ascii="Segoe UI Semibold" w:eastAsia="Times New Roman" w:hAnsi="Segoe UI Semibold" w:cs="Times New Roman"/>
-      <w:color w:val="000000"/>
-      <w:kern w:val="28"/>
-      <w:sz w:val="24"/>
-      <w:szCs w:val="20"/>
-      <w:lang w:eastAsia="fr-FR"/>
-    </w:rPr>
-  </w:style>
-  <w:style w:type="paragraph" w:styleId="Titre1">
-    <w:name w:val="heading 1"/>
-    <w:basedOn w:val="Normal"/>
-    <w:next w:val="Normal"/>
-    <w:link w:val="Titre1Car"/>
-    <w:uiPriority w:val="9"/>
-    <w:qFormat/>
-    <w:rsid w:val="00550BA9"/>
-    <w:pPr>
-      <w:keepNext/>
-      <w:keepLines/>
-      <w:spacing w:before="240"/>
-      <w:jc w:val="center"/>
-      <w:outlineLvl w:val="0"/>
-    </w:pPr>
-    <w:rPr>
-      <w:rFonts w:eastAsiaTheme="majorEastAsia" w:cstheme="majorBidi"/>
-      <w:b/>
-      <w:color w:val="2E74B5" w:themeColor="accent1" w:themeShade="BF"/>
-      <w:sz w:val="32"/>
-      <w:szCs w:val="32"/>
-      <w:u w:val="single"/>
-    </w:rPr>
-  </w:style>
-  <w:style w:type="paragraph" w:styleId="Titre2">
-    <w:name w:val="heading 2"/>
-    <w:aliases w:val="T2,heading 2,t2,t2.T2.Titre 2,level 2,2,TCSC2,Appendix Title,ah1,A1,Main Hd,Second-Order Heading,2ndOrd (A.),heading2,H21,H22"/>
-    <w:basedOn w:val="Normal"/>
-    <w:next w:val="Normal"/>
-    <w:link w:val="Titre2Car"/>
-    <w:qFormat/>
-    <w:rsid w:val="00771B48"/>
-    <w:pPr>
-      <w:keepNext/>
-      <w:widowControl w:val="0"/>
-      <w:numPr>
-        <w:numId w:val="2"/>
-      </w:numPr>
-      <w:spacing w:before="240" w:after="60"/>
-      <w:outlineLvl w:val="1"/>
-    </w:pPr>
-    <w:rPr>
-      <w:b/>
-      <w:color w:val="1F4E79" w:themeColor="accent1" w:themeShade="80"/>
-      <w:u w:val="single"/>
-    </w:rPr>
-  </w:style>
-  <w:style w:type="paragraph" w:styleId="Titre3">
-    <w:name w:val="heading 3"/>
-    <w:basedOn w:val="Normal"/>
-    <w:next w:val="Normal"/>
-    <w:link w:val="Titre3Car"/>
-    <w:uiPriority w:val="9"/>
-    <w:unhideWhenUsed/>
-    <w:qFormat/>
-    <w:rsid w:val="00217D0C"/>
-    <w:pPr>
-      <w:keepNext/>
-      <w:keepLines/>
-      <w:numPr>
-        <w:numId w:val="4"/>
-      </w:numPr>
-      <w:spacing w:before="40"/>
-      <w:outlineLvl w:val="2"/>
-    </w:pPr>
-    <w:rPr>
-      <w:rFonts w:eastAsiaTheme="majorEastAsia" w:cstheme="majorBidi"/>
-      <w:color w:val="2E74B5" w:themeColor="accent1" w:themeShade="BF"/>
-      <w:szCs w:val="24"/>
-    </w:rPr>
-  </w:style>
-  <w:style w:type="paragraph" w:styleId="Titre4">
-    <w:name w:val="heading 4"/>
-    <w:basedOn w:val="Normal"/>
-    <w:next w:val="Normal"/>
-    <w:link w:val="Titre4Car"/>
-    <w:uiPriority w:val="9"/>
-    <w:unhideWhenUsed/>
-    <w:qFormat/>
-    <w:rsid w:val="00AE2B38"/>
-    <w:pPr>
-      <w:keepNext/>
-      <w:keepLines/>
-      <w:spacing w:before="200"/>
-      <w:outlineLvl w:val="3"/>
-    </w:pPr>
-    <w:rPr>
-      <w:rFonts w:asciiTheme="majorHAnsi" w:eastAsiaTheme="majorEastAsia" w:hAnsiTheme="majorHAnsi" w:cstheme="majorBidi"/>
-      <w:b/>
-      <w:bCs/>
-      <w:i/>
-      <w:iCs/>
-      <w:color w:val="5B9BD5" w:themeColor="accent1"/>
-    </w:rPr>
-  </w:style>
-  <w:style w:type="character" w:default="1" w:styleId="Policepardfaut">
-    <w:name w:val="Default Paragraph Font"/>
-    <w:uiPriority w:val="1"/>
-    <w:semiHidden/>
-    <w:unhideWhenUsed/>
-  </w:style>
-  <w:style w:type="table" w:default="1" w:styleId="TableauNormal">
-    <w:name w:val="Normal Table"/>
-    <w:uiPriority w:val="99"/>
-    <w:semiHidden/>
-    <w:unhideWhenUsed/>
-    <w:tblPr>
-      <w:tblInd w:w="0" w:type="dxa"/>
-      <w:tblCellMar>
-        <w:top w:w="0" w:type="dxa"/>
-        <w:left w:w="108" w:type="dxa"/>
-        <w:bottom w:w="0" w:type="dxa"/>
-        <w:right w:w="108" w:type="dxa"/>
-      </w:tblCellMar>
-    </w:tblPr>
-  </w:style>
-  <w:style w:type="numbering" w:default="1" w:styleId="Aucuneliste">
-    <w:name w:val="No List"/>
-    <w:uiPriority w:val="99"/>
-    <w:semiHidden/>
-    <w:unhideWhenUsed/>
-  </w:style>
-  <w:style w:type="character" w:customStyle="1" w:styleId="Titre2Car">
-    <w:name w:val="Titre 2 Car"/>
-    <w:aliases w:val="T2 Car,heading 2 Car,t2 Car,t2.T2.Titre 2 Car,level 2 Car,2 Car,TCSC2 Car,Appendix Title Car,ah1 Car,A1 Car,Main Hd Car,Second-Order Heading Car,2ndOrd (A.) Car,heading2 Car,H21 Car,H22 Car"/>
-    <w:basedOn w:val="Policepardfaut"/>
-    <w:link w:val="Titre2"/>
-    <w:rsid w:val="00771B48"/>
-    <w:rPr>
-      <w:rFonts w:ascii="Segoe UI Semibold" w:eastAsia="Times New Roman" w:hAnsi="Segoe UI Semibold" w:cs="Times New Roman"/>
-      <w:b/>
-      <w:color w:val="1F4E79" w:themeColor="accent1" w:themeShade="80"/>
-      <w:kern w:val="28"/>
-      <w:sz w:val="24"/>
-      <w:szCs w:val="20"/>
-      <w:u w:val="single"/>
-      <w:lang w:eastAsia="fr-FR"/>
-    </w:rPr>
-  </w:style>
-  <w:style w:type="paragraph" w:styleId="En-tte">
-    <w:name w:val="header"/>
-    <w:basedOn w:val="Normal"/>
-    <w:link w:val="En-tteCar"/>
-    <w:uiPriority w:val="99"/>
-    <w:unhideWhenUsed/>
-    <w:rsid w:val="005B2DA2"/>
-    <w:pPr>
-      <w:tabs>
-        <w:tab w:val="center" w:pos="4536"/>
-        <w:tab w:val="right" w:pos="9072"/>
-      </w:tabs>
-    </w:pPr>
-  </w:style>
-  <w:style w:type="character" w:customStyle="1" w:styleId="En-tteCar">
-    <w:name w:val="En-tête Car"/>
-    <w:basedOn w:val="Policepardfaut"/>
-    <w:link w:val="En-tte"/>
-    <w:uiPriority w:val="99"/>
-    <w:rsid w:val="005B2DA2"/>
-    <w:rPr>
-      <w:rFonts w:ascii="Wide Latin" w:eastAsia="Times New Roman" w:hAnsi="Wide Latin" w:cs="Times New Roman"/>
-      <w:b/>
-      <w:i/>
-      <w:color w:val="000000"/>
-      <w:kern w:val="28"/>
-      <w:sz w:val="28"/>
-      <w:szCs w:val="20"/>
-      <w:lang w:eastAsia="fr-FR"/>
-    </w:rPr>
-  </w:style>
-  <w:style w:type="paragraph" w:styleId="Pieddepage">
-    <w:name w:val="footer"/>
-    <w:basedOn w:val="Normal"/>
-    <w:link w:val="PieddepageCar"/>
-    <w:uiPriority w:val="99"/>
-    <w:unhideWhenUsed/>
-    <w:rsid w:val="005B2DA2"/>
-    <w:pPr>
-      <w:tabs>
-        <w:tab w:val="center" w:pos="4536"/>
-        <w:tab w:val="right" w:pos="9072"/>
-      </w:tabs>
-    </w:pPr>
-  </w:style>
-  <w:style w:type="character" w:customStyle="1" w:styleId="PieddepageCar">
-    <w:name w:val="Pied de page Car"/>
-    <w:basedOn w:val="Policepardfaut"/>
-    <w:link w:val="Pieddepage"/>
-    <w:uiPriority w:val="99"/>
-    <w:rsid w:val="005B2DA2"/>
-    <w:rPr>
-      <w:rFonts w:ascii="Wide Latin" w:eastAsia="Times New Roman" w:hAnsi="Wide Latin" w:cs="Times New Roman"/>
-      <w:b/>
-      <w:i/>
-      <w:color w:val="000000"/>
-      <w:kern w:val="28"/>
-      <w:sz w:val="28"/>
-      <w:szCs w:val="20"/>
-      <w:lang w:eastAsia="fr-FR"/>
-    </w:rPr>
-  </w:style>
-  <w:style w:type="character" w:customStyle="1" w:styleId="Titre1Car">
-    <w:name w:val="Titre 1 Car"/>
-    <w:basedOn w:val="Policepardfaut"/>
-    <w:link w:val="Titre1"/>
-    <w:uiPriority w:val="9"/>
-    <w:rsid w:val="00550BA9"/>
-    <w:rPr>
-      <w:rFonts w:ascii="Segoe UI Semibold" w:eastAsiaTheme="majorEastAsia" w:hAnsi="Segoe UI Semibold" w:cstheme="majorBidi"/>
-      <w:b/>
-      <w:color w:val="2E74B5" w:themeColor="accent1" w:themeShade="BF"/>
-      <w:kern w:val="28"/>
-      <w:sz w:val="32"/>
-      <w:szCs w:val="32"/>
-      <w:u w:val="single"/>
-      <w:lang w:eastAsia="fr-FR"/>
-    </w:rPr>
-  </w:style>
-  <w:style w:type="paragraph" w:styleId="Corpsdetexte">
-    <w:name w:val="Body Text"/>
-    <w:basedOn w:val="Normal"/>
-    <w:link w:val="CorpsdetexteCar"/>
-    <w:semiHidden/>
-    <w:rsid w:val="00550BA9"/>
-    <w:pPr>
-      <w:widowControl w:val="0"/>
-      <w:spacing w:after="120"/>
-    </w:pPr>
-    <w:rPr>
-      <w:rFonts w:ascii="Arial" w:hAnsi="Arial"/>
-      <w:b/>
-      <w:i/>
-      <w:color w:val="auto"/>
-      <w:kern w:val="0"/>
-    </w:rPr>
-  </w:style>
-  <w:style w:type="character" w:customStyle="1" w:styleId="CorpsdetexteCar">
-    <w:name w:val="Corps de texte Car"/>
-    <w:basedOn w:val="Policepardfaut"/>
-    <w:link w:val="Corpsdetexte"/>
-    <w:semiHidden/>
-    <w:rsid w:val="00550BA9"/>
-    <w:rPr>
-      <w:rFonts w:ascii="Arial" w:eastAsia="Times New Roman" w:hAnsi="Arial" w:cs="Times New Roman"/>
-      <w:sz w:val="24"/>
-      <w:szCs w:val="20"/>
-      <w:lang w:eastAsia="fr-FR"/>
-    </w:rPr>
-  </w:style>
-  <w:style w:type="paragraph" w:styleId="Titre">
-    <w:name w:val="Title"/>
-    <w:basedOn w:val="Normal"/>
-    <w:next w:val="Normal"/>
-    <w:link w:val="TitreCar"/>
-    <w:uiPriority w:val="10"/>
-    <w:qFormat/>
-    <w:rsid w:val="00550BA9"/>
-    <w:pPr>
-      <w:contextualSpacing/>
-    </w:pPr>
-    <w:rPr>
-      <w:rFonts w:asciiTheme="majorHAnsi" w:eastAsiaTheme="majorEastAsia" w:hAnsiTheme="majorHAnsi" w:cstheme="majorBidi"/>
-      <w:color w:val="auto"/>
-      <w:spacing w:val="-10"/>
-      <w:sz w:val="56"/>
-      <w:szCs w:val="56"/>
-    </w:rPr>
-  </w:style>
-  <w:style w:type="character" w:customStyle="1" w:styleId="TitreCar">
-    <w:name w:val="Titre Car"/>
-    <w:basedOn w:val="Policepardfaut"/>
-    <w:link w:val="Titre"/>
-    <w:uiPriority w:val="10"/>
-    <w:rsid w:val="00550BA9"/>
-    <w:rPr>
-      <w:rFonts w:asciiTheme="majorHAnsi" w:eastAsiaTheme="majorEastAsia" w:hAnsiTheme="majorHAnsi" w:cstheme="majorBidi"/>
-      <w:b/>
-      <w:i/>
-      <w:spacing w:val="-10"/>
-      <w:kern w:val="28"/>
-      <w:sz w:val="56"/>
-      <w:szCs w:val="56"/>
-      <w:lang w:eastAsia="fr-FR"/>
-    </w:rPr>
-  </w:style>
-  <w:style w:type="paragraph" w:styleId="Paragraphedeliste">
-    <w:name w:val="List Paragraph"/>
-    <w:basedOn w:val="Normal"/>
-    <w:uiPriority w:val="34"/>
-    <w:qFormat/>
-    <w:rsid w:val="00550BA9"/>
-    <w:pPr>
-      <w:ind w:left="720"/>
-      <w:contextualSpacing/>
-    </w:pPr>
-  </w:style>
-  <w:style w:type="table" w:styleId="Grilledutableau">
-    <w:name w:val="Table Grid"/>
-    <w:basedOn w:val="TableauNormal"/>
-    <w:uiPriority w:val="39"/>
-    <w:rsid w:val="00CD1226"/>
-    <w:pPr>
-      <w:spacing w:after="0" w:line="240" w:lineRule="auto"/>
-    </w:pPr>
-    <w:tblPr>
-      <w:tblInd w:w="0" w:type="dxa"/>
-      <w:tblBorders>
-        <w:top w:val="single" w:sz="4" w:space="0" w:color="auto"/>
-        <w:left w:val="single" w:sz="4" w:space="0" w:color="auto"/>
-        <w:bottom w:val="single" w:sz="4" w:space="0" w:color="auto"/>
-        <w:right w:val="single" w:sz="4" w:space="0" w:color="auto"/>
-        <w:insideH w:val="single" w:sz="4" w:space="0" w:color="auto"/>
-        <w:insideV w:val="single" w:sz="4" w:space="0" w:color="auto"/>
-      </w:tblBorders>
-      <w:tblCellMar>
-        <w:top w:w="0" w:type="dxa"/>
-        <w:left w:w="108" w:type="dxa"/>
-        <w:bottom w:w="0" w:type="dxa"/>
-        <w:right w:w="108" w:type="dxa"/>
-      </w:tblCellMar>
-    </w:tblPr>
-  </w:style>
-  <w:style w:type="table" w:customStyle="1" w:styleId="GridTable1LightAccent1">
-    <w:name w:val="Grid Table 1 Light Accent 1"/>
-    <w:basedOn w:val="TableauNormal"/>
-    <w:uiPriority w:val="46"/>
-    <w:rsid w:val="00CD1226"/>
-    <w:pPr>
-      <w:spacing w:after="0" w:line="240" w:lineRule="auto"/>
-    </w:pPr>
-    <w:tblPr>
-      <w:tblStyleRowBandSize w:val="1"/>
-      <w:tblStyleColBandSize w:val="1"/>
-      <w:tblInd w:w="0" w:type="dxa"/>
-      <w:tblBorders>
-        <w:top w:val="single" w:sz="4" w:space="0" w:color="BDD6EE" w:themeColor="accent1" w:themeTint="66"/>
-        <w:left w:val="single" w:sz="4" w:space="0" w:color="BDD6EE" w:themeColor="accent1" w:themeTint="66"/>
-        <w:bottom w:val="single" w:sz="4" w:space="0" w:color="BDD6EE" w:themeColor="accent1" w:themeTint="66"/>
-        <w:right w:val="single" w:sz="4" w:space="0" w:color="BDD6EE" w:themeColor="accent1" w:themeTint="66"/>
-        <w:insideH w:val="single" w:sz="4" w:space="0" w:color="BDD6EE" w:themeColor="accent1" w:themeTint="66"/>
-        <w:insideV w:val="single" w:sz="4" w:space="0" w:color="BDD6EE" w:themeColor="accent1" w:themeTint="66"/>
-      </w:tblBorders>
-      <w:tblCellMar>
-        <w:top w:w="0" w:type="dxa"/>
-        <w:left w:w="108" w:type="dxa"/>
-        <w:bottom w:w="0" w:type="dxa"/>
-        <w:right w:w="108" w:type="dxa"/>
-      </w:tblCellMar>
-    </w:tblPr>
-    <w:tblStylePr w:type="firstRow">
-      <w:rPr>
-        <w:b/>
-        <w:bCs/>
-      </w:rPr>
-      <w:tblPr/>
-      <w:tcPr>
-        <w:tcBorders>
-          <w:bottom w:val="single" w:sz="12" w:space="0" w:color="9CC2E5" w:themeColor="accent1" w:themeTint="99"/>
-        </w:tcBorders>
-      </w:tcPr>
-    </w:tblStylePr>
-    <w:tblStylePr w:type="lastRow">
-      <w:rPr>
-        <w:b/>
-        <w:bCs/>
-      </w:rPr>
-      <w:tblPr/>
-      <w:tcPr>
-        <w:tcBorders>
-          <w:top w:val="double" w:sz="2" w:space="0" w:color="9CC2E5" w:themeColor="accent1" w:themeTint="99"/>
-        </w:tcBorders>
-      </w:tcPr>
-    </w:tblStylePr>
-    <w:tblStylePr w:type="firstCol">
-      <w:rPr>
-        <w:b/>
-        <w:bCs/>
-      </w:rPr>
-    </w:tblStylePr>
-    <w:tblStylePr w:type="lastCol">
-      <w:rPr>
-        <w:b/>
-        <w:bCs/>
-      </w:rPr>
-    </w:tblStylePr>
-  </w:style>
-  <w:style w:type="table" w:customStyle="1" w:styleId="GridTable1LightAccent2">
-    <w:name w:val="Grid Table 1 Light Accent 2"/>
-    <w:basedOn w:val="TableauNormal"/>
-    <w:uiPriority w:val="46"/>
-    <w:rsid w:val="00CD1226"/>
-    <w:pPr>
-      <w:spacing w:after="0" w:line="240" w:lineRule="auto"/>
-    </w:pPr>
-    <w:tblPr>
-      <w:tblStyleRowBandSize w:val="1"/>
-      <w:tblStyleColBandSize w:val="1"/>
-      <w:tblInd w:w="0" w:type="dxa"/>
-      <w:tblBorders>
-        <w:top w:val="single" w:sz="4" w:space="0" w:color="F7CAAC" w:themeColor="accent2" w:themeTint="66"/>
-        <w:left w:val="single" w:sz="4" w:space="0" w:color="F7CAAC" w:themeColor="accent2" w:themeTint="66"/>
-        <w:bottom w:val="single" w:sz="4" w:space="0" w:color="F7CAAC" w:themeColor="accent2" w:themeTint="66"/>
-        <w:right w:val="single" w:sz="4" w:space="0" w:color="F7CAAC" w:themeColor="accent2" w:themeTint="66"/>
-        <w:insideH w:val="single" w:sz="4" w:space="0" w:color="F7CAAC" w:themeColor="accent2" w:themeTint="66"/>
-        <w:insideV w:val="single" w:sz="4" w:space="0" w:color="F7CAAC" w:themeColor="accent2" w:themeTint="66"/>
-      </w:tblBorders>
-      <w:tblCellMar>
-        <w:top w:w="0" w:type="dxa"/>
-        <w:left w:w="108" w:type="dxa"/>
-        <w:bottom w:w="0" w:type="dxa"/>
-        <w:right w:w="108" w:type="dxa"/>
-      </w:tblCellMar>
-    </w:tblPr>
-    <w:tblStylePr w:type="firstRow">
-      <w:rPr>
-        <w:b/>
-        <w:bCs/>
-      </w:rPr>
-      <w:tblPr/>
-      <w:tcPr>
-        <w:tcBorders>
-          <w:bottom w:val="single" w:sz="12" w:space="0" w:color="F4B083" w:themeColor="accent2" w:themeTint="99"/>
-        </w:tcBorders>
-      </w:tcPr>
-    </w:tblStylePr>
-    <w:tblStylePr w:type="lastRow">
-      <w:rPr>
-        <w:b/>
-        <w:bCs/>
-      </w:rPr>
-      <w:tblPr/>
-      <w:tcPr>
-        <w:tcBorders>
-          <w:top w:val="double" w:sz="2" w:space="0" w:color="F4B083" w:themeColor="accent2" w:themeTint="99"/>
-        </w:tcBorders>
-      </w:tcPr>
-    </w:tblStylePr>
-    <w:tblStylePr w:type="firstCol">
-      <w:rPr>
-        <w:b/>
-        <w:bCs/>
-      </w:rPr>
-    </w:tblStylePr>
-    <w:tblStylePr w:type="lastCol">
-      <w:rPr>
-        <w:b/>
-        <w:bCs/>
-      </w:rPr>
-    </w:tblStylePr>
-  </w:style>
-  <w:style w:type="table" w:customStyle="1" w:styleId="GridTable1LightAccent3">
-    <w:name w:val="Grid Table 1 Light Accent 3"/>
-    <w:basedOn w:val="TableauNormal"/>
-    <w:uiPriority w:val="46"/>
-    <w:rsid w:val="00CD1226"/>
-    <w:pPr>
-      <w:spacing w:after="0" w:line="240" w:lineRule="auto"/>
-    </w:pPr>
-    <w:tblPr>
-      <w:tblStyleRowBandSize w:val="1"/>
-      <w:tblStyleColBandSize w:val="1"/>
-      <w:tblInd w:w="0" w:type="dxa"/>
-      <w:tblBorders>
-        <w:top w:val="single" w:sz="4" w:space="0" w:color="DBDBDB" w:themeColor="accent3" w:themeTint="66"/>
-        <w:left w:val="single" w:sz="4" w:space="0" w:color="DBDBDB" w:themeColor="accent3" w:themeTint="66"/>
-        <w:bottom w:val="single" w:sz="4" w:space="0" w:color="DBDBDB" w:themeColor="accent3" w:themeTint="66"/>
-        <w:right w:val="single" w:sz="4" w:space="0" w:color="DBDBDB" w:themeColor="accent3" w:themeTint="66"/>
-        <w:insideH w:val="single" w:sz="4" w:space="0" w:color="DBDBDB" w:themeColor="accent3" w:themeTint="66"/>
-        <w:insideV w:val="single" w:sz="4" w:space="0" w:color="DBDBDB" w:themeColor="accent3" w:themeTint="66"/>
-      </w:tblBorders>
-      <w:tblCellMar>
-        <w:top w:w="0" w:type="dxa"/>
-        <w:left w:w="108" w:type="dxa"/>
-        <w:bottom w:w="0" w:type="dxa"/>
-        <w:right w:w="108" w:type="dxa"/>
-      </w:tblCellMar>
-    </w:tblPr>
-    <w:tblStylePr w:type="firstRow">
-      <w:rPr>
-        <w:b/>
-        <w:bCs/>
-      </w:rPr>
-      <w:tblPr/>
-      <w:tcPr>
-        <w:tcBorders>
-          <w:bottom w:val="single" w:sz="12" w:space="0" w:color="C9C9C9" w:themeColor="accent3" w:themeTint="99"/>
-        </w:tcBorders>
-      </w:tcPr>
-    </w:tblStylePr>
-    <w:tblStylePr w:type="lastRow">
-      <w:rPr>
-        <w:b/>
-        <w:bCs/>
-      </w:rPr>
-      <w:tblPr/>
-      <w:tcPr>
-        <w:tcBorders>
-          <w:top w:val="double" w:sz="2" w:space="0" w:color="C9C9C9" w:themeColor="accent3" w:themeTint="99"/>
-        </w:tcBorders>
-      </w:tcPr>
-    </w:tblStylePr>
-    <w:tblStylePr w:type="firstCol">
-      <w:rPr>
-        <w:b/>
-        <w:bCs/>
-      </w:rPr>
-    </w:tblStylePr>
-    <w:tblStylePr w:type="lastCol">
-      <w:rPr>
-        <w:b/>
-        <w:bCs/>
-      </w:rPr>
-    </w:tblStylePr>
-  </w:style>
-  <w:style w:type="table" w:customStyle="1" w:styleId="GridTable1LightAccent4">
-    <w:name w:val="Grid Table 1 Light Accent 4"/>
-    <w:basedOn w:val="TableauNormal"/>
-    <w:uiPriority w:val="46"/>
-    <w:rsid w:val="00CD1226"/>
-    <w:pPr>
-      <w:spacing w:after="0" w:line="240" w:lineRule="auto"/>
-    </w:pPr>
-    <w:tblPr>
-      <w:tblStyleRowBandSize w:val="1"/>
-      <w:tblStyleColBandSize w:val="1"/>
-      <w:tblInd w:w="0" w:type="dxa"/>
-      <w:tblBorders>
-        <w:top w:val="single" w:sz="4" w:space="0" w:color="FFE599" w:themeColor="accent4" w:themeTint="66"/>
-        <w:left w:val="single" w:sz="4" w:space="0" w:color="FFE599" w:themeColor="accent4" w:themeTint="66"/>
-        <w:bottom w:val="single" w:sz="4" w:space="0" w:color="FFE599" w:themeColor="accent4" w:themeTint="66"/>
-        <w:right w:val="single" w:sz="4" w:space="0" w:color="FFE599" w:themeColor="accent4" w:themeTint="66"/>
-        <w:insideH w:val="single" w:sz="4" w:space="0" w:color="FFE599" w:themeColor="accent4" w:themeTint="66"/>
-        <w:insideV w:val="single" w:sz="4" w:space="0" w:color="FFE599" w:themeColor="accent4" w:themeTint="66"/>
-      </w:tblBorders>
-      <w:tblCellMar>
-        <w:top w:w="0" w:type="dxa"/>
-        <w:left w:w="108" w:type="dxa"/>
-        <w:bottom w:w="0" w:type="dxa"/>
-        <w:right w:w="108" w:type="dxa"/>
-      </w:tblCellMar>
-    </w:tblPr>
-    <w:tblStylePr w:type="firstRow">
-      <w:rPr>
-        <w:b/>
-        <w:bCs/>
-      </w:rPr>
-      <w:tblPr/>
-      <w:tcPr>
-        <w:tcBorders>
-          <w:bottom w:val="single" w:sz="12" w:space="0" w:color="FFD966" w:themeColor="accent4" w:themeTint="99"/>
-        </w:tcBorders>
-      </w:tcPr>
-    </w:tblStylePr>
-    <w:tblStylePr w:type="lastRow">
-      <w:rPr>
-        <w:b/>
-        <w:bCs/>
-      </w:rPr>
-      <w:tblPr/>
-      <w:tcPr>
-        <w:tcBorders>
-          <w:top w:val="double" w:sz="2" w:space="0" w:color="FFD966" w:themeColor="accent4" w:themeTint="99"/>
-        </w:tcBorders>
-      </w:tcPr>
-    </w:tblStylePr>
-    <w:tblStylePr w:type="firstCol">
-      <w:rPr>
-        <w:b/>
-        <w:bCs/>
-      </w:rPr>
-    </w:tblStylePr>
-    <w:tblStylePr w:type="lastCol">
-      <w:rPr>
-        <w:b/>
-        <w:bCs/>
-      </w:rPr>
-    </w:tblStylePr>
-  </w:style>
-  <w:style w:type="table" w:customStyle="1" w:styleId="GridTable1LightAccent5">
-    <w:name w:val="Grid Table 1 Light Accent 5"/>
+  <w:style w:type="table" w:customStyle="1" w:styleId="TableauGrille1Clair-Accentuation51">
+    <w:name w:val="Tableau Grille 1 Clair - Accentuation 51"/>
     <w:basedOn w:val="TableauNormal"/>
     <w:uiPriority w:val="46"/>
     <w:rsid w:val="00CD1226"/>
@@ -43441,7 +41323,7 @@
   <a:extraClrSchemeLst/>
   <a:extLst>
     <a:ext uri="{05A4C25C-085E-4340-85A3-A5531E510DB2}">
-      <thm15:themeFamily xmlns="" xmlns:thm15="http://schemas.microsoft.com/office/thememl/2012/main" name="Office Theme" id="{62F939B6-93AF-4DB8-9C6B-D6C7DFDC589F}" vid="{4A3C46E8-61CC-4603-A589-7422A47A8E4A}"/>
+      <thm15:themeFamily xmlns:thm15="http://schemas.microsoft.com/office/thememl/2012/main" name="Office Theme" id="{62F939B6-93AF-4DB8-9C6B-D6C7DFDC589F}" vid="{4A3C46E8-61CC-4603-A589-7422A47A8E4A}"/>
     </a:ext>
   </a:extLst>
 </a:theme>
@@ -43452,7 +41334,7 @@
 </file>
 
 <file path=customXml/itemProps1.xml><?xml version="1.0" encoding="utf-8"?>
-<ds:datastoreItem xmlns:ds="http://schemas.openxmlformats.org/officeDocument/2006/customXml" ds:itemID="{2951BED7-A589-4A51-AE98-00A89FF2CF7A}">
+<ds:datastoreItem xmlns:ds="http://schemas.openxmlformats.org/officeDocument/2006/customXml" ds:itemID="{C09D462E-363F-4A5A-97BA-97394402B82D}">
   <ds:schemaRefs>
     <ds:schemaRef ds:uri="http://schemas.openxmlformats.org/officeDocument/2006/bibliography"/>
   </ds:schemaRefs>

</xml_diff>